<commit_message>
omg save then commit
</commit_message>
<xml_diff>
--- a/manuscript/revision1/MainTextRevision1.docx
+++ b/manuscript/revision1/MainTextRevision1.docx
@@ -110,7 +110,15 @@
         <w:t xml:space="preserve">No prior publication: </w:t>
       </w:r>
       <w:r>
-        <w:t>This submission is posted as a preprint on bioRxiv at</w:t>
+        <w:t xml:space="preserve">This submission is posted as a preprint on </w:t>
+      </w:r>
+      <w:proofErr w:type="spellStart"/>
+      <w:r>
+        <w:t>bioRxiv</w:t>
+      </w:r>
+      <w:proofErr w:type="spellEnd"/>
+      <w:r>
+        <w:t xml:space="preserve"> at</w:t>
       </w:r>
       <w:r>
         <w:t xml:space="preserve"> </w:t>
@@ -161,7 +169,15 @@
         <w:t xml:space="preserve">Open research: </w:t>
       </w:r>
       <w:r>
-        <w:t xml:space="preserve">All data and code to reproduce these analyses are archived on Zenodo at </w:t>
+        <w:t xml:space="preserve">All data and code to reproduce these analyses are archived on </w:t>
+      </w:r>
+      <w:proofErr w:type="spellStart"/>
+      <w:r>
+        <w:t>Zenodo</w:t>
+      </w:r>
+      <w:proofErr w:type="spellEnd"/>
+      <w:r>
+        <w:t xml:space="preserve"> at </w:t>
       </w:r>
       <w:hyperlink r:id="rId8" w:history="1">
         <w:r>
@@ -220,7 +236,15 @@
     </w:p>
     <w:p>
       <w:r>
-        <w:t>Understanding the ecological processes that maintain community function in systems experiencing species loss, and how these processes change over time, is key to understanding the relationship between community structure and function and predicting how communities may respond to perturbations in the Anthropocene. Using a 30-year experiment on desert rodents, we show that the impact of species loss on community-level energy use has changed dramatically over time, due to changes in both species composition and in the degree of functional redundancy among the same set of species. Although strong compensation, initially driven by the dispersal of functionally redundant species to the local community, occurred in this system from 1996-2010, since 2010, compensation has broken down due to decreasing functional overlap within the same set of species. Simultaneously, long-term changes in sitewide community composition due to niche complementarity have decoupled the dynamics of compensation from the overall impact of species loss on community-level energy use. These results highlight the importance of explicitly long-term, metacommunity, and eco-evolutionary perspectives on compensatory dynamics, zero-sum constraints, and the link between species-level fluctuations and community function in a changing world.</w:t>
+        <w:t xml:space="preserve">Understanding the ecological processes that maintain community function in systems experiencing species loss, and how these processes change over time, is key to understanding the relationship between community structure and function and predicting how communities may respond to perturbations in the Anthropocene. Using a 30-year experiment on desert rodents, we show that the impact of species loss on community-level energy use has changed dramatically over time, due to changes in both </w:t>
+      </w:r>
+      <w:proofErr w:type="gramStart"/>
+      <w:r>
+        <w:t>species</w:t>
+      </w:r>
+      <w:proofErr w:type="gramEnd"/>
+      <w:r>
+        <w:t xml:space="preserve"> composition and in the degree of functional redundancy among the same set of species. Although strong compensation, initially driven by the dispersal of functionally redundant species to the local community, occurred in this system from 1996-2010, since 2010, compensation has broken down due to decreasing functional overlap within the same set of species. Simultaneously, long-term changes in sitewide community composition due to niche complementarity have decoupled the dynamics of compensation from the overall impact of species loss on community-level energy use. These results highlight the importance of explicitly long-term, metacommunity, and eco-evolutionary perspectives on compensatory dynamics, zero-sum constraints, and the link between species-level fluctuations and community function in a changing world.</w:t>
       </w:r>
     </w:p>
     <w:p>
@@ -260,7 +284,23 @@
         <w:ind w:firstLine="720"/>
       </w:pPr>
       <w:r>
-        <w:t>Determining the extent to which community-level properties are affected by species loss, and how and why this changes over time, is key for understanding how communities are structured and how community function may respond to future perturbations (Gonzalez and Loreau 2009). When species are los</w:t>
+        <w:t xml:space="preserve">Determining the extent to which community-level properties are affected by species loss, and how and why </w:t>
+      </w:r>
+      <w:proofErr w:type="gramStart"/>
+      <w:r>
+        <w:t>this changes</w:t>
+      </w:r>
+      <w:proofErr w:type="gramEnd"/>
+      <w:r>
+        <w:t xml:space="preserve"> over time, is key for understanding how communities are structured and how community function may respond to future perturbations (Gonzalez and </w:t>
+      </w:r>
+      <w:proofErr w:type="spellStart"/>
+      <w:r>
+        <w:t>Loreau</w:t>
+      </w:r>
+      <w:proofErr w:type="spellEnd"/>
+      <w:r>
+        <w:t xml:space="preserve"> 2009). When species are los</w:t>
       </w:r>
       <w:sdt>
         <w:sdtPr>
@@ -278,9 +318,14 @@
           <w:t>(</w:t>
         </w:r>
       </w:ins>
+      <w:proofErr w:type="gramStart"/>
       <w:ins w:id="1" w:author="Diaz,Renata M" w:date="2021-12-28T10:51:00Z">
         <w:r>
-          <w:t xml:space="preserve">e.g. productivity or resource </w:t>
+          <w:t>e.g.</w:t>
+        </w:r>
+        <w:proofErr w:type="gramEnd"/>
+        <w:r>
+          <w:t xml:space="preserve"> productivity or resource </w:t>
         </w:r>
         <w:commentRangeStart w:id="2"/>
         <w:r>
@@ -316,7 +361,15 @@
         <w:t>lost</w:t>
       </w:r>
       <w:r>
-        <w:t xml:space="preserve"> (Bannar-Martin et al. 2018)</w:t>
+        <w:t xml:space="preserve"> (</w:t>
+      </w:r>
+      <w:proofErr w:type="spellStart"/>
+      <w:r>
+        <w:t>Bannar</w:t>
+      </w:r>
+      <w:proofErr w:type="spellEnd"/>
+      <w:r>
+        <w:t>-Martin et al. 2018)</w:t>
       </w:r>
       <w:r>
         <w:t xml:space="preserve">. Community function may be maintained, however, if the remaining species in a community have similar functional traits to the </w:t>
@@ -325,7 +378,23 @@
         <w:t xml:space="preserve">lost species, allowing those </w:t>
       </w:r>
       <w:r>
-        <w:t xml:space="preserve">species to compensate for the decline in function directly caused by species loss - i.e., functional redundancy (Walker 1992, 1995; Ernest and Brown 2001; Rosenfeld 2002; Gonzalez and Loreau 2009). When compensation via functional redundancy occurs among consumers with a common resource base, it is consistent with a zero-sum competitive dynamic, in which resources not used by one species are readily absorbed by competitors, and any increases in the abundance of one species must come at the direct expense of others (Van Valen 1973; Ernest et al. 2008). </w:t>
+        <w:t xml:space="preserve">species to compensate for the decline in function directly caused by species loss - i.e., functional redundancy (Walker 1992, 1995; Ernest and Brown 2001; Rosenfeld 2002; Gonzalez and </w:t>
+      </w:r>
+      <w:proofErr w:type="spellStart"/>
+      <w:r>
+        <w:t>Loreau</w:t>
+      </w:r>
+      <w:proofErr w:type="spellEnd"/>
+      <w:r>
+        <w:t xml:space="preserve"> 2009). When compensation via functional redundancy occurs among consumers with a common resource base, it is consistent with a zero-sum competitive dynamic, in which resources not used by one species are readily absorbed by competitors, and any increases in the abundance of one species must come at the direct expense of others (Van </w:t>
+      </w:r>
+      <w:proofErr w:type="spellStart"/>
+      <w:r>
+        <w:t>Valen</w:t>
+      </w:r>
+      <w:proofErr w:type="spellEnd"/>
+      <w:r>
+        <w:t xml:space="preserve"> 1973; Ernest et al. 2008). </w:t>
       </w:r>
     </w:p>
     <w:p>
@@ -333,11 +402,51 @@
         <w:ind w:firstLine="720"/>
       </w:pPr>
       <w:r>
-        <w:t xml:space="preserve">Because the response of system-level function to species loss is partially determined by degree of functional redundancy in a community, processes that cause functional redundancy to change over time can have important consequences for the long-term maintenance of ecosystem function following species loss. Shifts in species composition (e.g., colonization events) may buffer community function against species loss, if a community gains species that are functionally similar to the species that are lost (Ernest and Brown 2001; Leibold et al. 2017). The ability of colonization to supply functionally redundant species depends on the species (and traits) present in the broader metacommunity, and on the rate of dispersal supplying appropriate species to local communities (Leibold et al. 2017). Even without the addition of new species and </w:t>
+        <w:t xml:space="preserve">Because the response of system-level function to species loss is partially determined by degree of functional redundancy in a community, processes that cause functional redundancy to change over time can have important consequences for the long-term maintenance of ecosystem function following species loss. Shifts in species composition (e.g., colonization events) may buffer community function against species loss, if a community gains species that are functionally </w:t>
+      </w:r>
+      <w:proofErr w:type="gramStart"/>
+      <w:r>
+        <w:t>similar to</w:t>
+      </w:r>
+      <w:proofErr w:type="gramEnd"/>
+      <w:r>
+        <w:t xml:space="preserve"> the species that are lost (Ernest and Brown 2001; </w:t>
+      </w:r>
+      <w:proofErr w:type="spellStart"/>
+      <w:r>
+        <w:t>Leibold</w:t>
+      </w:r>
+      <w:proofErr w:type="spellEnd"/>
+      <w:r>
+        <w:t xml:space="preserve"> et al. 2017). The ability of colonization to supply functionally redundant species depends on the species (and traits) present in the broader metacommunity, and on the rate of dispersal supplying appropriate species to local communities (</w:t>
+      </w:r>
+      <w:proofErr w:type="spellStart"/>
+      <w:r>
+        <w:t>Leibold</w:t>
+      </w:r>
+      <w:proofErr w:type="spellEnd"/>
+      <w:r>
+        <w:t xml:space="preserve"> et al. 2017). Even without the addition of new species and </w:t>
       </w:r>
       <w:r>
         <w:lastRenderedPageBreak/>
-        <w:t xml:space="preserve">traits, however, functional redundancy within a consistent set of coexisting species may fluctuate over time. While, in theory, functional redundancy may occur via the special case of complete niche neutrality (where functionally redundant species do not differ in any aspects of the niche; Hubbell 2001), it may also occur in niche-structured systems that contain species that share some traits but differ along other niche axes (Thibault et al. 2010). In these systems, if functionally-similar, but non-identical, species respond to environmental change in similar ways, functional overlap can be maintained or even strengthened. However, if niche differences cause species to respond differently to changing conditions, the degree of functional overlap between those species may decline, resulting in a breakdown in compensation (Loreau 2004; Fetzer et al. 2015). As the dynamics of both metacommunity processes and changing environmental conditions produce changes in functional redundancy in a community over time, the extent to which a community can compensate for species loss - and the strength of zero-sum competition for limiting resources - may also be dynamic and context-dependent. </w:t>
+        <w:t xml:space="preserve">traits, however, functional redundancy within a consistent set of coexisting species may fluctuate over time. While, in theory, functional redundancy may occur via the special case of complete niche neutrality (where functionally redundant species do not differ in any aspects of the niche; Hubbell 2001), it may also occur in niche-structured systems that contain species that share some traits but differ along other niche axes (Thibault et al. 2010). In these systems, if </w:t>
+      </w:r>
+      <w:proofErr w:type="gramStart"/>
+      <w:r>
+        <w:t>functionally-similar</w:t>
+      </w:r>
+      <w:proofErr w:type="gramEnd"/>
+      <w:r>
+        <w:t>, but non-identical, species respond to environmental change in similar ways, functional overlap can be maintained or even strengthened. However, if niche differences cause species to respond differently to changing conditions, the degree of functional overlap between those species may decline, resulting in a breakdown in compensation (</w:t>
+      </w:r>
+      <w:proofErr w:type="spellStart"/>
+      <w:r>
+        <w:t>Loreau</w:t>
+      </w:r>
+      <w:proofErr w:type="spellEnd"/>
+      <w:r>
+        <w:t xml:space="preserve"> 2004; Fetzer et al. 2015). As the dynamics of both metacommunity processes and changing environmental conditions produce changes in functional redundancy in a community over time, the extent to which a community can compensate for species loss - and the strength of zero-sum competition for limiting resources - may also be dynamic and context-dependent. </w:t>
       </w:r>
     </w:p>
     <w:p>
@@ -345,7 +454,15 @@
         <w:ind w:firstLine="720"/>
       </w:pPr>
       <w:r>
-        <w:t xml:space="preserve">Despite logical conceptual support, and evidence from experimental microcosms (Fetzer et al. 2015), there is little empirical documentation of how, and through which mechanisms, temporal changes in functional redundancy modulate the effect of species loss on ecosystem function in natural assemblages. Although relatively plentiful, observational data cannot unambiguously detect compensation through functional redundancy, and even short-term experiments may not be sufficient to capture temporal variation in compensation (Ernest and Brown 2001; Houlahan et al. 2007). In contrast, long-term manipulative experiments are uniquely suited to address this question. </w:t>
+        <w:t xml:space="preserve">Despite logical conceptual support, and evidence from experimental microcosms (Fetzer et al. 2015), there is little empirical documentation of how, and through which mechanisms, temporal changes in functional redundancy modulate the effect of species loss on ecosystem function in natural assemblages. Although relatively plentiful, observational data cannot unambiguously detect compensation through functional redundancy, and even short-term experiments may not be sufficient to capture temporal variation in compensation (Ernest and Brown 2001; </w:t>
+      </w:r>
+      <w:proofErr w:type="spellStart"/>
+      <w:r>
+        <w:t>Houlahan</w:t>
+      </w:r>
+      <w:proofErr w:type="spellEnd"/>
+      <w:r>
+        <w:t xml:space="preserve"> et al. 2007). In contrast, long-term manipulative experiments are uniquely suited to address this question. </w:t>
       </w:r>
       <w:r>
         <w:t xml:space="preserve">In long-term experiments in which key species are removed from </w:t>
@@ -354,7 +471,15 @@
         <w:t>a community</w:t>
       </w:r>
       <w:r>
-        <w:t xml:space="preserve"> over an extended period of time, the</w:t>
+        <w:t xml:space="preserve"> over an extended </w:t>
+      </w:r>
+      <w:proofErr w:type="gramStart"/>
+      <w:r>
+        <w:t>period of time</w:t>
+      </w:r>
+      <w:proofErr w:type="gramEnd"/>
+      <w:r>
+        <w:t>, the</w:t>
       </w:r>
       <w:r>
         <w:t xml:space="preserve"> impact of species loss on community function can be directly quantified by comparing community function between </w:t>
@@ -377,11 +502,19 @@
       <w:r>
         <w:t>Here, we use a 30-year experiment on desert rodents to investigate how shifts in functional redundancy alter the effect of species loss on community function over time. In this study, kangaroo rats (</w:t>
       </w:r>
-      <w:r>
-        <w:rPr>
-          <w:i/>
-        </w:rPr>
-        <w:t xml:space="preserve">Dipodomys </w:t>
+      <w:proofErr w:type="spellStart"/>
+      <w:r>
+        <w:rPr>
+          <w:i/>
+        </w:rPr>
+        <w:t>Dipodomys</w:t>
+      </w:r>
+      <w:proofErr w:type="spellEnd"/>
+      <w:r>
+        <w:rPr>
+          <w:i/>
+        </w:rPr>
+        <w:t xml:space="preserve"> </w:t>
       </w:r>
       <w:r>
         <w:t>spp</w:t>
@@ -395,30 +528,64 @@
       <w:r>
         <w:t xml:space="preserve">), which are the largest and competitively dominant species in the rodent community, have been removed from a subset of experimental plots to explore how the loss of key species affects community function, measured as community-level metabolic flux (“total energy use”, or </w:t>
       </w:r>
+      <w:proofErr w:type="spellStart"/>
       <w:r>
         <w:rPr>
           <w:i/>
         </w:rPr>
         <w:t>Etot</w:t>
       </w:r>
+      <w:proofErr w:type="spellEnd"/>
       <w:r>
         <w:t xml:space="preserve">; Ernest et al. 2019). For systems of consumers with a shared resource base, such as the granivorous rodents that make up this community, </w:t>
       </w:r>
-      <w:r>
-        <w:rPr>
-          <w:i/>
-        </w:rPr>
-        <w:t xml:space="preserve">Etot </w:t>
-      </w:r>
-      <w:r>
-        <w:t xml:space="preserve">reflects the total amount of resources being processed by an assemblage, and is an important metric of community function (Lawton 1994; Ernest and Brown 2001). Long-term monitoring of this experiment has documented repeated shifts in the habitat and species composition of this system, resulting in distinct time periods characterized by different habitat conditions and configurations of the rodent community (Christensen et al. 2018). Abrupt reorganization events in community composition occurred in 1996 and in 2010, associated with the establishment and subsequent decline of the pocket mouse </w:t>
-      </w:r>
-      <w:r>
-        <w:rPr>
-          <w:i/>
-        </w:rPr>
-        <w:t>Chaetodipus baileyi</w:t>
-      </w:r>
+      <w:proofErr w:type="spellStart"/>
+      <w:r>
+        <w:rPr>
+          <w:i/>
+        </w:rPr>
+        <w:t>Etot</w:t>
+      </w:r>
+      <w:proofErr w:type="spellEnd"/>
+      <w:r>
+        <w:rPr>
+          <w:i/>
+        </w:rPr>
+        <w:t xml:space="preserve"> </w:t>
+      </w:r>
+      <w:r>
+        <w:t xml:space="preserve">reflects the total amount of resources being processed by an </w:t>
+      </w:r>
+      <w:proofErr w:type="gramStart"/>
+      <w:r>
+        <w:t>assemblage, and</w:t>
+      </w:r>
+      <w:proofErr w:type="gramEnd"/>
+      <w:r>
+        <w:t xml:space="preserve"> is an important metric of community function (Lawton 1994; Ernest and Brown 2001). Long-term monitoring of this experiment has documented repeated shifts in the habitat and species composition of this system, resulting in distinct time periods characterized by different habitat conditions and configurations of the rodent community (Christensen et al. 2018). Abrupt reorganization events in community composition occurred in 1996 and in 2010, associated with the establishment and subsequent decline of the pocket mouse </w:t>
+      </w:r>
+      <w:proofErr w:type="spellStart"/>
+      <w:r>
+        <w:rPr>
+          <w:i/>
+        </w:rPr>
+        <w:t>Chaetodipus</w:t>
+      </w:r>
+      <w:proofErr w:type="spellEnd"/>
+      <w:r>
+        <w:rPr>
+          <w:i/>
+        </w:rPr>
+        <w:t xml:space="preserve"> </w:t>
+      </w:r>
+      <w:proofErr w:type="spellStart"/>
+      <w:r>
+        <w:rPr>
+          <w:i/>
+        </w:rPr>
+        <w:t>baileyi</w:t>
+      </w:r>
+      <w:proofErr w:type="spellEnd"/>
       <w:r>
         <w:t xml:space="preserve">. </w:t>
       </w:r>
@@ -426,8 +593,16 @@
         <w:rPr>
           <w:i/>
         </w:rPr>
-        <w:t>C. baileyi</w:t>
-      </w:r>
+        <w:t xml:space="preserve">C. </w:t>
+      </w:r>
+      <w:proofErr w:type="spellStart"/>
+      <w:r>
+        <w:rPr>
+          <w:i/>
+        </w:rPr>
+        <w:t>baileyi</w:t>
+      </w:r>
+      <w:proofErr w:type="spellEnd"/>
       <w:r>
         <w:t xml:space="preserve"> is similar in size, and presumably other traits, to kangaroo rats, and its establishment in 1996 drove a pronounced increase in compensation due to functional redundancy between </w:t>
       </w:r>
@@ -435,7 +610,21 @@
         <w:rPr>
           <w:i/>
         </w:rPr>
-        <w:t xml:space="preserve">C. baileyi </w:t>
+        <w:t xml:space="preserve">C. </w:t>
+      </w:r>
+      <w:proofErr w:type="spellStart"/>
+      <w:r>
+        <w:rPr>
+          <w:i/>
+        </w:rPr>
+        <w:t>baileyi</w:t>
+      </w:r>
+      <w:proofErr w:type="spellEnd"/>
+      <w:r>
+        <w:rPr>
+          <w:i/>
+        </w:rPr>
+        <w:t xml:space="preserve"> </w:t>
       </w:r>
       <w:r>
         <w:t xml:space="preserve">and kangaroo rats (Ernest and Brown 2001; Thibault et al. 2010). Over the course of this experiment, </w:t>
@@ -492,11 +681,19 @@
       <w:r>
         <w:t xml:space="preserve">from desert grassland to scrub, driving a shift in baseline rodent community composition away from kangaroo rats and favoring other, smaller, granivores (Ernest et al. 2008). By making comparisons across these time periods, we explored how changes in community composition, and functional overlap among the same set of species, have contributed to changes in how species loss has impacted </w:t>
       </w:r>
-      <w:r>
-        <w:rPr>
-          <w:i/>
-        </w:rPr>
-        <w:t xml:space="preserve">Etot </w:t>
+      <w:proofErr w:type="spellStart"/>
+      <w:r>
+        <w:rPr>
+          <w:i/>
+        </w:rPr>
+        <w:t>Etot</w:t>
+      </w:r>
+      <w:proofErr w:type="spellEnd"/>
+      <w:r>
+        <w:rPr>
+          <w:i/>
+        </w:rPr>
+        <w:t xml:space="preserve"> </w:t>
       </w:r>
       <w:r>
         <w:t>over time</w:t>
@@ -647,11 +844,33 @@
       <w:r>
         <w:t>The Portal Project consists of a set of 24 fenced experimental plots located approximately 7 miles east of Portal, AZ, USA, on unceded land of the Chiricahua Apache. Beginning in 1977, kangaroo rats (</w:t>
       </w:r>
-      <w:r>
-        <w:rPr>
-          <w:i/>
-        </w:rPr>
-        <w:t xml:space="preserve">Dipodomys spectabilis, D. merriami, </w:t>
+      <w:proofErr w:type="spellStart"/>
+      <w:r>
+        <w:rPr>
+          <w:i/>
+        </w:rPr>
+        <w:t>Dipodomys</w:t>
+      </w:r>
+      <w:proofErr w:type="spellEnd"/>
+      <w:r>
+        <w:rPr>
+          <w:i/>
+        </w:rPr>
+        <w:t xml:space="preserve"> spectabilis, D. </w:t>
+      </w:r>
+      <w:proofErr w:type="spellStart"/>
+      <w:r>
+        <w:rPr>
+          <w:i/>
+        </w:rPr>
+        <w:t>merriami</w:t>
+      </w:r>
+      <w:proofErr w:type="spellEnd"/>
+      <w:r>
+        <w:rPr>
+          <w:i/>
+        </w:rPr>
+        <w:t xml:space="preserve">, </w:t>
       </w:r>
       <w:r>
         <w:t xml:space="preserve">and </w:t>
@@ -660,10 +879,26 @@
         <w:rPr>
           <w:i/>
         </w:rPr>
-        <w:t>D. ordii</w:t>
-      </w:r>
-      <w:r>
-        <w:t xml:space="preserve">) have been experimentally excluded from a subset of these plots (exclosures), while all other rodents are allowed access through small holes cut in the plot fencing. Control plots, with larger holes, are accessible to all rodents, including kangaroo rats. Rodents on all plots are censused monthly. For additional details on the site and methodology of the Portal Project, see Ernest et al. (2019). </w:t>
+        <w:t xml:space="preserve">D. </w:t>
+      </w:r>
+      <w:proofErr w:type="spellStart"/>
+      <w:r>
+        <w:rPr>
+          <w:i/>
+        </w:rPr>
+        <w:t>ordii</w:t>
+      </w:r>
+      <w:proofErr w:type="spellEnd"/>
+      <w:r>
+        <w:t>) have been experimentally excluded from a subset of these plots (</w:t>
+      </w:r>
+      <w:proofErr w:type="spellStart"/>
+      <w:r>
+        <w:t>exclosures</w:t>
+      </w:r>
+      <w:proofErr w:type="spellEnd"/>
+      <w:r>
+        <w:t xml:space="preserve">), while all other rodents are allowed access through small holes cut in the plot fencing. Control plots, with larger holes, are accessible to all rodents, including kangaroo rats. Rodents on all plots are censused monthly. For additional details on the site and methodology of the Portal Project, see Ernest et al. (2019). </w:t>
       </w:r>
     </w:p>
     <w:p>
@@ -687,7 +922,23 @@
         </w:r>
       </w:ins>
       <w:r>
-        <w:t xml:space="preserve"> data for 4 control and 5 exclosure plots from February 1988 until January 2020. The experimental treatments for some plots have changed over time, and we used the subset of plots that have had the same treatments for the longest period of time (Ernest et al. 2019). We broke this timeseries into three time </w:t>
+        <w:t xml:space="preserve"> data for 4 control and 5 </w:t>
+      </w:r>
+      <w:proofErr w:type="spellStart"/>
+      <w:r>
+        <w:t>exclosure</w:t>
+      </w:r>
+      <w:proofErr w:type="spellEnd"/>
+      <w:r>
+        <w:t xml:space="preserve"> plots from February 1988 until January 2020. The experimental treatments for some plots have changed over time, and we used the subset of plots that have had the same treatments for the longest </w:t>
+      </w:r>
+      <w:proofErr w:type="gramStart"/>
+      <w:r>
+        <w:t>period of time</w:t>
+      </w:r>
+      <w:proofErr w:type="gramEnd"/>
+      <w:r>
+        <w:t xml:space="preserve"> (Ernest et al. 2019). We broke this timeseries into three time </w:t>
       </w:r>
       <w:commentRangeStart w:id="16"/>
       <w:r>
@@ -706,7 +957,21 @@
           <w:rPr>
             <w:i/>
           </w:rPr>
-          <w:t xml:space="preserve">C. baileyi </w:t>
+          <w:t xml:space="preserve">C. </w:t>
+        </w:r>
+        <w:proofErr w:type="spellStart"/>
+        <w:r>
+          <w:rPr>
+            <w:i/>
+          </w:rPr>
+          <w:t>baileyi</w:t>
+        </w:r>
+        <w:proofErr w:type="spellEnd"/>
+        <w:r>
+          <w:rPr>
+            <w:i/>
+          </w:rPr>
+          <w:t xml:space="preserve"> </w:t>
         </w:r>
         <w:r>
           <w:rPr>
@@ -720,24 +985,26 @@
           <w:rPr>
             <w:iCs/>
           </w:rPr>
-          <w:t xml:space="preserve"> subsequent decline in 2009-2010 (Ernest and Brown 2001; Thibault et al. 2010; Christensen et al. 2018). We defined the “pre-</w:t>
+          <w:t xml:space="preserve"> subsequent decline in 2009-2010 (Ernest and Brown 2001; Thibault et al. 2010; Christensen et al. 2018). We defined the </w:t>
         </w:r>
       </w:ins>
-      <w:ins w:id="20" w:author="Diaz,Renata M" w:date="2021-12-28T11:00:00Z">
-        <w:r>
-          <w:rPr>
-            <w:i/>
-          </w:rPr>
-          <w:t>C. baileyi</w:t>
-        </w:r>
+      <w:ins w:id="20" w:author="Diaz,Renata M" w:date="2021-12-28T11:06:00Z">
         <w:r>
           <w:rPr>
             <w:iCs/>
           </w:rPr>
-          <w:t>” time period as from</w:t>
+          <w:t>first</w:t>
         </w:r>
       </w:ins>
-      <w:ins w:id="21" w:author="Diaz,Renata M" w:date="2021-12-28T10:58:00Z">
+      <w:ins w:id="21" w:author="Diaz,Renata M" w:date="2021-12-28T11:00:00Z">
+        <w:r>
+          <w:rPr>
+            <w:iCs/>
+          </w:rPr>
+          <w:t xml:space="preserve"> time period as from</w:t>
+        </w:r>
+      </w:ins>
+      <w:ins w:id="22" w:author="Diaz,Renata M" w:date="2021-12-28T10:58:00Z">
         <w:r>
           <w:rPr>
             <w:iCs/>
@@ -745,12 +1012,12 @@
           <w:t xml:space="preserve"> </w:t>
         </w:r>
       </w:ins>
-      <w:del w:id="22" w:author="Diaz,Renata M" w:date="2021-12-28T10:57:00Z">
+      <w:del w:id="23" w:author="Diaz,Renata M" w:date="2021-12-28T10:57:00Z">
         <w:r>
           <w:delText>to</w:delText>
         </w:r>
       </w:del>
-      <w:del w:id="23" w:author="Diaz,Renata M" w:date="2021-12-28T10:58:00Z">
+      <w:del w:id="24" w:author="Diaz,Renata M" w:date="2021-12-28T10:58:00Z">
         <w:r>
           <w:delText xml:space="preserve"> previously-documented</w:delText>
         </w:r>
@@ -761,7 +1028,7 @@
           <w:delText>community</w:delText>
         </w:r>
       </w:del>
-      <w:del w:id="24" w:author="Diaz,Renata M" w:date="2021-12-28T10:56:00Z">
+      <w:del w:id="25" w:author="Diaz,Renata M" w:date="2021-12-28T10:56:00Z">
         <w:r>
           <w:delText xml:space="preserve">: </w:delText>
         </w:r>
@@ -775,7 +1042,7 @@
       <w:r>
         <w:t>February 1988 to June 1997</w:t>
       </w:r>
-      <w:ins w:id="25" w:author="Diaz,Renata M" w:date="2021-12-28T11:00:00Z">
+      <w:ins w:id="26" w:author="Diaz,Renata M" w:date="2021-12-28T11:00:00Z">
         <w:r>
           <w:t xml:space="preserve">, which was the first census period in which </w:t>
         </w:r>
@@ -783,31 +1050,59 @@
           <w:rPr>
             <w:i/>
           </w:rPr>
-          <w:t xml:space="preserve">C. baileyi </w:t>
+          <w:t xml:space="preserve">C. </w:t>
+        </w:r>
+        <w:proofErr w:type="spellStart"/>
+        <w:r>
+          <w:rPr>
+            <w:i/>
+          </w:rPr>
+          <w:t>baileyi</w:t>
+        </w:r>
+        <w:proofErr w:type="spellEnd"/>
+        <w:r>
+          <w:rPr>
+            <w:i/>
+          </w:rPr>
+          <w:t xml:space="preserve"> </w:t>
         </w:r>
         <w:r>
           <w:rPr>
             <w:iCs/>
           </w:rPr>
-          <w:t xml:space="preserve">was captured on all exclosure plots at the site. </w:t>
-        </w:r>
-      </w:ins>
-      <w:ins w:id="26" w:author="Diaz,Renata M" w:date="2021-12-28T11:01:00Z">
+          <w:t xml:space="preserve">was captured on all </w:t>
+        </w:r>
+        <w:proofErr w:type="spellStart"/>
         <w:r>
           <w:rPr>
             <w:iCs/>
           </w:rPr>
-          <w:t xml:space="preserve"> The second time period </w:t>
+          <w:t>exclosure</w:t>
+        </w:r>
+        <w:proofErr w:type="spellEnd"/>
+        <w:r>
+          <w:rPr>
+            <w:iCs/>
+          </w:rPr>
+          <w:t xml:space="preserve"> plots at the site. </w:t>
+        </w:r>
+      </w:ins>
+      <w:ins w:id="27" w:author="Diaz,Renata M" w:date="2021-12-28T11:01:00Z">
+        <w:r>
+          <w:rPr>
+            <w:iCs/>
+          </w:rPr>
+          <w:t xml:space="preserve"> The second time period spans </w:t>
         </w:r>
         <w:r>
           <w:rPr>
             <w:iCs/>
           </w:rPr>
           <w:lastRenderedPageBreak/>
-          <w:t xml:space="preserve">spans from July 1997 until January 2010, which is the </w:t>
+          <w:t xml:space="preserve">from July 1997 until January 2010, which is the </w:t>
         </w:r>
       </w:ins>
-      <w:ins w:id="27" w:author="Diaz,Renata M" w:date="2021-12-28T11:03:00Z">
+      <w:ins w:id="28" w:author="Diaz,Renata M" w:date="2021-12-28T11:03:00Z">
         <w:r>
           <w:rPr>
             <w:iCs/>
@@ -815,12 +1110,12 @@
           <w:t xml:space="preserve">midpoint of the 95% credible interval for the timing of the last </w:t>
         </w:r>
       </w:ins>
-      <w:del w:id="28" w:author="Diaz,Renata M" w:date="2021-12-28T11:01:00Z">
+      <w:del w:id="29" w:author="Diaz,Renata M" w:date="2021-12-28T11:01:00Z">
         <w:r>
           <w:delText xml:space="preserve">; </w:delText>
         </w:r>
       </w:del>
-      <w:del w:id="29" w:author="Diaz,Renata M" w:date="2021-12-28T11:03:00Z">
+      <w:del w:id="30" w:author="Diaz,Renata M" w:date="2021-12-28T11:03:00Z">
         <w:r>
           <w:delText>2)</w:delText>
         </w:r>
@@ -846,17 +1141,17 @@
       <w:r>
         <w:t>reorganization event</w:t>
       </w:r>
-      <w:ins w:id="30" w:author="Diaz,Renata M" w:date="2021-12-28T11:03:00Z">
+      <w:ins w:id="31" w:author="Diaz,Renata M" w:date="2021-12-28T11:03:00Z">
         <w:r>
           <w:t xml:space="preserve"> as estimated in Christensen et al. (2018).</w:t>
         </w:r>
       </w:ins>
-      <w:ins w:id="31" w:author="Diaz,Renata M" w:date="2021-12-28T11:04:00Z">
+      <w:ins w:id="32" w:author="Diaz,Renata M" w:date="2021-12-28T11:04:00Z">
         <w:r>
           <w:t xml:space="preserve"> The last time period spans from February 2010 until January 202</w:t>
         </w:r>
       </w:ins>
-      <w:del w:id="32" w:author="Diaz,Renata M" w:date="2021-12-28T11:03:00Z">
+      <w:del w:id="33" w:author="Diaz,Renata M" w:date="2021-12-28T11:03:00Z">
         <w:r>
           <w:delText xml:space="preserve">; </w:delText>
         </w:r>
@@ -873,7 +1168,7 @@
       <w:r>
         <w:t>0, when data collection was interrupted by the COVID-19 pandemic</w:t>
       </w:r>
-      <w:ins w:id="33" w:author="Diaz,Renata M" w:date="2021-12-28T11:04:00Z">
+      <w:ins w:id="34" w:author="Diaz,Renata M" w:date="2021-12-28T11:04:00Z">
         <w:r>
           <w:t>.</w:t>
         </w:r>
@@ -888,8 +1183,8 @@
           <w:t xml:space="preserve"> </w:t>
         </w:r>
       </w:ins>
-      <w:commentRangeStart w:id="34"/>
-      <w:del w:id="35" w:author="Diaz,Renata M" w:date="2021-12-28T11:04:00Z">
+      <w:commentRangeStart w:id="35"/>
+      <w:del w:id="36" w:author="Diaz,Renata M" w:date="2021-12-28T11:04:00Z">
         <w:r>
           <w:delText xml:space="preserve"> (Christensen et al. 2018; Bledsoe and Ernest 2019)</w:delText>
         </w:r>
@@ -900,12 +1195,12 @@
       <w:r>
         <w:t xml:space="preserve">For each individual rodent captured, we estimated the individual-level metabolic rate </w:t>
       </w:r>
-      <w:del w:id="36" w:author="Diaz,Renata M" w:date="2021-12-28T11:05:00Z">
+      <w:del w:id="37" w:author="Diaz,Renata M" w:date="2021-12-28T11:05:00Z">
         <w:r>
           <w:delText xml:space="preserve">as </w:delText>
         </w:r>
       </w:del>
-      <w:ins w:id="37" w:author="Diaz,Renata M" w:date="2021-12-28T11:05:00Z">
+      <w:ins w:id="38" w:author="Diaz,Renata M" w:date="2021-12-28T11:05:00Z">
         <w:r>
           <w:t>using the scaling relationship</w:t>
         </w:r>
@@ -934,12 +1229,12 @@
       <w:r>
         <w:t>)</w:t>
       </w:r>
-      <w:commentRangeEnd w:id="34"/>
+      <w:commentRangeEnd w:id="35"/>
       <w:r>
         <w:rPr>
           <w:rStyle w:val="CommentReference"/>
         </w:rPr>
-        <w:commentReference w:id="34"/>
+        <w:commentReference w:id="35"/>
       </w:r>
       <w:r>
         <w:t xml:space="preserve">, where </w:t>
@@ -953,11 +1248,19 @@
       <w:r>
         <w:t xml:space="preserve">is body mass in grams (White et al. 2004). We calculated treatment and species-level energy use as the sum of the appropriate individuals’ metabolic rates. All data were accessed using the R package </w:t>
       </w:r>
-      <w:r>
-        <w:rPr>
-          <w:i/>
-        </w:rPr>
-        <w:t xml:space="preserve">portalr </w:t>
+      <w:proofErr w:type="spellStart"/>
+      <w:r>
+        <w:rPr>
+          <w:i/>
+        </w:rPr>
+        <w:t>portalr</w:t>
+      </w:r>
+      <w:proofErr w:type="spellEnd"/>
+      <w:r>
+        <w:rPr>
+          <w:i/>
+        </w:rPr>
+        <w:t xml:space="preserve"> </w:t>
       </w:r>
       <w:r>
         <w:t>(Christensen et al. 2019).</w:t>
@@ -985,7 +1288,7 @@
         </w:pBdr>
         <w:ind w:firstLine="720"/>
         <w:rPr>
-          <w:ins w:id="38" w:author="Diaz,Renata M" w:date="2021-12-28T10:55:00Z"/>
+          <w:ins w:id="39" w:author="Diaz,Renata M" w:date="2021-12-28T10:55:00Z"/>
           <w:i/>
           <w:color w:val="000000"/>
         </w:rPr>
@@ -996,6 +1299,7 @@
         </w:rPr>
         <w:t xml:space="preserve">For all variables, we combined data for all plots within a treatment in each monthly census period and calculated treatment-level means. This is necessary to calculate compensation, and we treated other variables in the same way to maintain consistency. To measure the overall impact of kangaroo rat removal on </w:t>
       </w:r>
+      <w:proofErr w:type="spellStart"/>
       <w:r>
         <w:rPr>
           <w:i/>
@@ -1003,25 +1307,14 @@
         </w:rPr>
         <w:t>Etot</w:t>
       </w:r>
+      <w:proofErr w:type="spellEnd"/>
       <w:r>
         <w:rPr>
           <w:color w:val="000000"/>
         </w:rPr>
         <w:t xml:space="preserve">, we calculated a “total energy ratio” as the ratio of treatment-level </w:t>
       </w:r>
-      <w:r>
-        <w:rPr>
-          <w:i/>
-          <w:color w:val="000000"/>
-        </w:rPr>
-        <w:t xml:space="preserve">Etot </w:t>
-      </w:r>
-      <w:r>
-        <w:rPr>
-          <w:color w:val="000000"/>
-        </w:rPr>
-        <w:t xml:space="preserve">for kangaroo-rat exclosure plots relative to unmanipulated control plots, i.e. </w:t>
-      </w:r>
+      <w:proofErr w:type="spellStart"/>
       <w:r>
         <w:rPr>
           <w:i/>
@@ -1029,6 +1322,56 @@
         </w:rPr>
         <w:t>Etot</w:t>
       </w:r>
+      <w:proofErr w:type="spellEnd"/>
+      <w:r>
+        <w:rPr>
+          <w:i/>
+          <w:color w:val="000000"/>
+        </w:rPr>
+        <w:t xml:space="preserve"> </w:t>
+      </w:r>
+      <w:r>
+        <w:rPr>
+          <w:color w:val="000000"/>
+        </w:rPr>
+        <w:t xml:space="preserve">for kangaroo-rat </w:t>
+      </w:r>
+      <w:proofErr w:type="spellStart"/>
+      <w:r>
+        <w:rPr>
+          <w:color w:val="000000"/>
+        </w:rPr>
+        <w:t>exclosure</w:t>
+      </w:r>
+      <w:proofErr w:type="spellEnd"/>
+      <w:r>
+        <w:rPr>
+          <w:color w:val="000000"/>
+        </w:rPr>
+        <w:t xml:space="preserve"> plots relative to unmanipulated control plots, </w:t>
+      </w:r>
+      <w:proofErr w:type="gramStart"/>
+      <w:r>
+        <w:rPr>
+          <w:color w:val="000000"/>
+        </w:rPr>
+        <w:t>i.e.</w:t>
+      </w:r>
+      <w:proofErr w:type="gramEnd"/>
+      <w:r>
+        <w:rPr>
+          <w:color w:val="000000"/>
+        </w:rPr>
+        <w:t xml:space="preserve"> </w:t>
+      </w:r>
+      <w:proofErr w:type="spellStart"/>
+      <w:r>
+        <w:rPr>
+          <w:i/>
+          <w:color w:val="000000"/>
+        </w:rPr>
+        <w:t>Etot</w:t>
+      </w:r>
       <w:r>
         <w:rPr>
           <w:i/>
@@ -1037,12 +1380,21 @@
         </w:rPr>
         <w:t>E</w:t>
       </w:r>
-      <w:r>
-        <w:rPr>
-          <w:i/>
-          <w:color w:val="000000"/>
-        </w:rPr>
-        <w:t>/Etot</w:t>
+      <w:proofErr w:type="spellEnd"/>
+      <w:r>
+        <w:rPr>
+          <w:i/>
+          <w:color w:val="000000"/>
+        </w:rPr>
+        <w:t>/</w:t>
+      </w:r>
+      <w:proofErr w:type="spellStart"/>
+      <w:r>
+        <w:rPr>
+          <w:i/>
+          <w:color w:val="000000"/>
+        </w:rPr>
+        <w:t>Etot</w:t>
       </w:r>
       <w:r>
         <w:rPr>
@@ -1052,6 +1404,7 @@
         </w:rPr>
         <w:t>C</w:t>
       </w:r>
+      <w:proofErr w:type="spellEnd"/>
       <w:r>
         <w:rPr>
           <w:i/>
@@ -1065,6 +1418,7 @@
         </w:rPr>
         <w:t xml:space="preserve">where </w:t>
       </w:r>
+      <w:proofErr w:type="spellStart"/>
       <w:r>
         <w:rPr>
           <w:i/>
@@ -1080,6 +1434,7 @@
         </w:rPr>
         <w:t>E</w:t>
       </w:r>
+      <w:proofErr w:type="spellEnd"/>
       <w:r>
         <w:rPr>
           <w:i/>
@@ -1093,6 +1448,7 @@
         </w:rPr>
         <w:t xml:space="preserve">and </w:t>
       </w:r>
+      <w:proofErr w:type="spellStart"/>
       <w:r>
         <w:rPr>
           <w:i/>
@@ -1108,18 +1464,266 @@
         </w:rPr>
         <w:t>C</w:t>
       </w:r>
-      <w:r>
-        <w:rPr>
-          <w:color w:val="000000"/>
-        </w:rPr>
-        <w:t xml:space="preserve"> are total energy use on exclosures and controls, respectively (Thibault et al 2010; Bledsoe and Ernest 2019). The total energy ratio is distinct from energetic compensation, which we defined as the proportion of the energy made available by removing kangaroo rats from the community that is taken up via compensatory increases in energy use by small granivores (all granivorous species other than kangaroo rats; </w:t>
-      </w:r>
-      <w:r>
-        <w:rPr>
-          <w:i/>
-          <w:color w:val="000000"/>
-        </w:rPr>
-        <w:t xml:space="preserve">Baiomys taylori, C. baileyi, Chaetodipus hispidus, Chaetodipus intermedius, Chaetodipus penicillatus, Perognathus flavus, Peromyscus eremicus, Peromyscus leucopus, Peromyscus maniculatus, Reithrodontomys fulvescens, Reithrodontomys megalotis, </w:t>
+      <w:proofErr w:type="spellEnd"/>
+      <w:r>
+        <w:rPr>
+          <w:color w:val="000000"/>
+        </w:rPr>
+        <w:t xml:space="preserve"> are total energy use on </w:t>
+      </w:r>
+      <w:proofErr w:type="spellStart"/>
+      <w:r>
+        <w:rPr>
+          <w:color w:val="000000"/>
+        </w:rPr>
+        <w:t>exclosures</w:t>
+      </w:r>
+      <w:proofErr w:type="spellEnd"/>
+      <w:r>
+        <w:rPr>
+          <w:color w:val="000000"/>
+        </w:rPr>
+        <w:t xml:space="preserve"> and controls, respectively (Thibault et al 2010; Bledsoe and Ernest 2019). The total energy ratio is distinct from energetic compensation, which we defined as the proportion of the energy made available by removing kangaroo rats from the community that is taken up via compensatory increases in energy use by small granivores (all granivorous species other than kangaroo rats; </w:t>
+      </w:r>
+      <w:proofErr w:type="spellStart"/>
+      <w:r>
+        <w:rPr>
+          <w:i/>
+          <w:color w:val="000000"/>
+        </w:rPr>
+        <w:t>Baiomys</w:t>
+      </w:r>
+      <w:proofErr w:type="spellEnd"/>
+      <w:r>
+        <w:rPr>
+          <w:i/>
+          <w:color w:val="000000"/>
+        </w:rPr>
+        <w:t xml:space="preserve"> </w:t>
+      </w:r>
+      <w:proofErr w:type="spellStart"/>
+      <w:r>
+        <w:rPr>
+          <w:i/>
+          <w:color w:val="000000"/>
+        </w:rPr>
+        <w:t>taylori</w:t>
+      </w:r>
+      <w:proofErr w:type="spellEnd"/>
+      <w:r>
+        <w:rPr>
+          <w:i/>
+          <w:color w:val="000000"/>
+        </w:rPr>
+        <w:t xml:space="preserve">, C. </w:t>
+      </w:r>
+      <w:proofErr w:type="spellStart"/>
+      <w:r>
+        <w:rPr>
+          <w:i/>
+          <w:color w:val="000000"/>
+        </w:rPr>
+        <w:t>baileyi</w:t>
+      </w:r>
+      <w:proofErr w:type="spellEnd"/>
+      <w:r>
+        <w:rPr>
+          <w:i/>
+          <w:color w:val="000000"/>
+        </w:rPr>
+        <w:t xml:space="preserve">, </w:t>
+      </w:r>
+      <w:proofErr w:type="spellStart"/>
+      <w:r>
+        <w:rPr>
+          <w:i/>
+          <w:color w:val="000000"/>
+        </w:rPr>
+        <w:t>Chaetodipus</w:t>
+      </w:r>
+      <w:proofErr w:type="spellEnd"/>
+      <w:r>
+        <w:rPr>
+          <w:i/>
+          <w:color w:val="000000"/>
+        </w:rPr>
+        <w:t xml:space="preserve"> </w:t>
+      </w:r>
+      <w:proofErr w:type="spellStart"/>
+      <w:r>
+        <w:rPr>
+          <w:i/>
+          <w:color w:val="000000"/>
+        </w:rPr>
+        <w:t>hispidus</w:t>
+      </w:r>
+      <w:proofErr w:type="spellEnd"/>
+      <w:r>
+        <w:rPr>
+          <w:i/>
+          <w:color w:val="000000"/>
+        </w:rPr>
+        <w:t xml:space="preserve">, </w:t>
+      </w:r>
+      <w:proofErr w:type="spellStart"/>
+      <w:r>
+        <w:rPr>
+          <w:i/>
+          <w:color w:val="000000"/>
+        </w:rPr>
+        <w:t>Chaetodipus</w:t>
+      </w:r>
+      <w:proofErr w:type="spellEnd"/>
+      <w:r>
+        <w:rPr>
+          <w:i/>
+          <w:color w:val="000000"/>
+        </w:rPr>
+        <w:t xml:space="preserve"> intermedius, </w:t>
+      </w:r>
+      <w:proofErr w:type="spellStart"/>
+      <w:r>
+        <w:rPr>
+          <w:i/>
+          <w:color w:val="000000"/>
+        </w:rPr>
+        <w:t>Chaetodipus</w:t>
+      </w:r>
+      <w:proofErr w:type="spellEnd"/>
+      <w:r>
+        <w:rPr>
+          <w:i/>
+          <w:color w:val="000000"/>
+        </w:rPr>
+        <w:t xml:space="preserve"> </w:t>
+      </w:r>
+      <w:proofErr w:type="spellStart"/>
+      <w:r>
+        <w:rPr>
+          <w:i/>
+          <w:color w:val="000000"/>
+        </w:rPr>
+        <w:t>penicillatus</w:t>
+      </w:r>
+      <w:proofErr w:type="spellEnd"/>
+      <w:r>
+        <w:rPr>
+          <w:i/>
+          <w:color w:val="000000"/>
+        </w:rPr>
+        <w:t xml:space="preserve">, </w:t>
+      </w:r>
+      <w:proofErr w:type="spellStart"/>
+      <w:r>
+        <w:rPr>
+          <w:i/>
+          <w:color w:val="000000"/>
+        </w:rPr>
+        <w:t>Perognathus</w:t>
+      </w:r>
+      <w:proofErr w:type="spellEnd"/>
+      <w:r>
+        <w:rPr>
+          <w:i/>
+          <w:color w:val="000000"/>
+        </w:rPr>
+        <w:t xml:space="preserve"> flavus, Peromyscus </w:t>
+      </w:r>
+      <w:proofErr w:type="spellStart"/>
+      <w:r>
+        <w:rPr>
+          <w:i/>
+          <w:color w:val="000000"/>
+        </w:rPr>
+        <w:t>eremicus</w:t>
+      </w:r>
+      <w:proofErr w:type="spellEnd"/>
+      <w:r>
+        <w:rPr>
+          <w:i/>
+          <w:color w:val="000000"/>
+        </w:rPr>
+        <w:t xml:space="preserve">, Peromyscus </w:t>
+      </w:r>
+      <w:proofErr w:type="spellStart"/>
+      <w:r>
+        <w:rPr>
+          <w:i/>
+          <w:color w:val="000000"/>
+        </w:rPr>
+        <w:t>leucopus</w:t>
+      </w:r>
+      <w:proofErr w:type="spellEnd"/>
+      <w:r>
+        <w:rPr>
+          <w:i/>
+          <w:color w:val="000000"/>
+        </w:rPr>
+        <w:t xml:space="preserve">, Peromyscus maniculatus, </w:t>
+      </w:r>
+      <w:proofErr w:type="spellStart"/>
+      <w:r>
+        <w:rPr>
+          <w:i/>
+          <w:color w:val="000000"/>
+        </w:rPr>
+        <w:t>Reithrodontomys</w:t>
+      </w:r>
+      <w:proofErr w:type="spellEnd"/>
+      <w:r>
+        <w:rPr>
+          <w:i/>
+          <w:color w:val="000000"/>
+        </w:rPr>
+        <w:t xml:space="preserve"> </w:t>
+      </w:r>
+      <w:proofErr w:type="spellStart"/>
+      <w:r>
+        <w:rPr>
+          <w:i/>
+          <w:color w:val="000000"/>
+        </w:rPr>
+        <w:t>fulvescens</w:t>
+      </w:r>
+      <w:proofErr w:type="spellEnd"/>
+      <w:r>
+        <w:rPr>
+          <w:i/>
+          <w:color w:val="000000"/>
+        </w:rPr>
+        <w:t xml:space="preserve">, </w:t>
+      </w:r>
+      <w:proofErr w:type="spellStart"/>
+      <w:r>
+        <w:rPr>
+          <w:i/>
+          <w:color w:val="000000"/>
+        </w:rPr>
+        <w:t>Reithrodontomys</w:t>
+      </w:r>
+      <w:proofErr w:type="spellEnd"/>
+      <w:r>
+        <w:rPr>
+          <w:i/>
+          <w:color w:val="000000"/>
+        </w:rPr>
+        <w:t xml:space="preserve"> </w:t>
+      </w:r>
+      <w:proofErr w:type="spellStart"/>
+      <w:r>
+        <w:rPr>
+          <w:i/>
+          <w:color w:val="000000"/>
+        </w:rPr>
+        <w:t>megalotis</w:t>
+      </w:r>
+      <w:proofErr w:type="spellEnd"/>
+      <w:r>
+        <w:rPr>
+          <w:i/>
+          <w:color w:val="000000"/>
+        </w:rPr>
+        <w:t xml:space="preserve">, </w:t>
       </w:r>
       <w:r>
         <w:rPr>
@@ -1127,13 +1731,31 @@
         </w:rPr>
         <w:t xml:space="preserve">and </w:t>
       </w:r>
-      <w:r>
-        <w:rPr>
-          <w:i/>
-          <w:color w:val="000000"/>
-        </w:rPr>
-        <w:t>Reithrodontomys montanus</w:t>
-      </w:r>
+      <w:proofErr w:type="spellStart"/>
+      <w:r>
+        <w:rPr>
+          <w:i/>
+          <w:color w:val="000000"/>
+        </w:rPr>
+        <w:t>Reithrodontomys</w:t>
+      </w:r>
+      <w:proofErr w:type="spellEnd"/>
+      <w:r>
+        <w:rPr>
+          <w:i/>
+          <w:color w:val="000000"/>
+        </w:rPr>
+        <w:t xml:space="preserve"> </w:t>
+      </w:r>
+      <w:proofErr w:type="spellStart"/>
+      <w:r>
+        <w:rPr>
+          <w:i/>
+          <w:color w:val="000000"/>
+        </w:rPr>
+        <w:t>montanus</w:t>
+      </w:r>
+      <w:proofErr w:type="spellEnd"/>
       <w:r>
         <w:rPr>
           <w:color w:val="000000"/>
@@ -1250,8 +1872,8 @@
         </w:rPr>
         <w:t>are the amount of energy used by small granivores</w:t>
       </w:r>
-      <w:commentRangeStart w:id="39"/>
-      <w:ins w:id="40" w:author="Diaz,Renata M" w:date="2021-12-28T10:49:00Z">
+      <w:commentRangeStart w:id="40"/>
+      <w:ins w:id="41" w:author="Diaz,Renata M" w:date="2021-12-28T10:49:00Z">
         <w:r>
           <w:rPr>
             <w:color w:val="000000"/>
@@ -1259,13 +1881,13 @@
           <w:t xml:space="preserve"> (SG)</w:t>
         </w:r>
       </w:ins>
-      <w:commentRangeEnd w:id="39"/>
-      <w:ins w:id="41" w:author="Diaz,Renata M" w:date="2021-12-28T10:52:00Z">
+      <w:commentRangeEnd w:id="40"/>
+      <w:ins w:id="42" w:author="Diaz,Renata M" w:date="2021-12-28T10:52:00Z">
         <w:r>
           <w:rPr>
             <w:rStyle w:val="CommentReference"/>
           </w:rPr>
-          <w:commentReference w:id="39"/>
+          <w:commentReference w:id="40"/>
         </w:r>
       </w:ins>
       <w:r>
@@ -1279,7 +1901,21 @@
           <w:color w:val="000000"/>
         </w:rPr>
         <w:lastRenderedPageBreak/>
-        <w:t xml:space="preserve">on exclosure and control plots, respectively, and </w:t>
+        <w:t xml:space="preserve">on </w:t>
+      </w:r>
+      <w:proofErr w:type="spellStart"/>
+      <w:r>
+        <w:rPr>
+          <w:color w:val="000000"/>
+        </w:rPr>
+        <w:t>exclosure</w:t>
+      </w:r>
+      <w:proofErr w:type="spellEnd"/>
+      <w:r>
+        <w:rPr>
+          <w:color w:val="000000"/>
+        </w:rPr>
+        <w:t xml:space="preserve"> and control plots, respectively, and </w:t>
       </w:r>
       <w:r>
         <w:rPr>
@@ -1309,14 +1945,14 @@
         </w:rPr>
         <w:t xml:space="preserve">is the amount of energy used by kangaroo rats </w:t>
       </w:r>
-      <w:ins w:id="42" w:author="Diaz,Renata M" w:date="2021-12-28T10:49:00Z">
+      <w:ins w:id="43" w:author="Diaz,Renata M" w:date="2021-12-28T10:49:00Z">
         <w:r>
           <w:rPr>
             <w:color w:val="000000"/>
           </w:rPr>
           <w:t>(</w:t>
         </w:r>
-        <w:commentRangeStart w:id="43"/>
+        <w:commentRangeStart w:id="44"/>
         <w:r>
           <w:rPr>
             <w:color w:val="000000"/>
@@ -1324,16 +1960,16 @@
           <w:t>KR</w:t>
         </w:r>
       </w:ins>
-      <w:commentRangeEnd w:id="43"/>
-      <w:ins w:id="44" w:author="Diaz,Renata M" w:date="2021-12-28T10:53:00Z">
+      <w:commentRangeEnd w:id="44"/>
+      <w:ins w:id="45" w:author="Diaz,Renata M" w:date="2021-12-28T10:53:00Z">
         <w:r>
           <w:rPr>
             <w:rStyle w:val="CommentReference"/>
           </w:rPr>
-          <w:commentReference w:id="43"/>
+          <w:commentReference w:id="44"/>
         </w:r>
       </w:ins>
-      <w:ins w:id="45" w:author="Diaz,Renata M" w:date="2021-12-28T10:49:00Z">
+      <w:ins w:id="46" w:author="Diaz,Renata M" w:date="2021-12-28T10:49:00Z">
         <w:r>
           <w:rPr>
             <w:color w:val="000000"/>
@@ -1345,8 +1981,23 @@
         <w:rPr>
           <w:color w:val="000000"/>
         </w:rPr>
-        <w:t xml:space="preserve">on control plots (Ernest and Brown 2001). To compare these variables across time periods, we used generalized least squares models (the R package </w:t>
-      </w:r>
+        <w:t xml:space="preserve">on control plots (Ernest and Brown 2001). To compare these variables across time periods, we used </w:t>
+      </w:r>
+      <w:proofErr w:type="gramStart"/>
+      <w:r>
+        <w:rPr>
+          <w:color w:val="000000"/>
+        </w:rPr>
+        <w:t>generalized least</w:t>
+      </w:r>
+      <w:proofErr w:type="gramEnd"/>
+      <w:r>
+        <w:rPr>
+          <w:color w:val="000000"/>
+        </w:rPr>
+        <w:t xml:space="preserve"> squares models (the R package </w:t>
+      </w:r>
+      <w:proofErr w:type="spellStart"/>
       <w:r>
         <w:rPr>
           <w:i/>
@@ -1354,6 +2005,7 @@
         </w:rPr>
         <w:t>nlme</w:t>
       </w:r>
+      <w:proofErr w:type="spellEnd"/>
       <w:r>
         <w:rPr>
           <w:color w:val="000000"/>
@@ -1400,18 +2052,41 @@
         </w:rPr>
         <w:t xml:space="preserve">, and calculated estimates and contrasts using the R package </w:t>
       </w:r>
-      <w:r>
-        <w:rPr>
-          <w:i/>
-          <w:color w:val="000000"/>
-        </w:rPr>
-        <w:t xml:space="preserve">emmeans </w:t>
-      </w:r>
-      <w:r>
-        <w:rPr>
-          <w:color w:val="000000"/>
-        </w:rPr>
-        <w:t>(Lenth 2021). To evaluate change in baseline community composition over time, we calculated the proportion of treatment-level energy use accounted for by kangaroo rats on control plots in each census period (</w:t>
+      <w:proofErr w:type="spellStart"/>
+      <w:r>
+        <w:rPr>
+          <w:i/>
+          <w:color w:val="000000"/>
+        </w:rPr>
+        <w:t>emmeans</w:t>
+      </w:r>
+      <w:proofErr w:type="spellEnd"/>
+      <w:r>
+        <w:rPr>
+          <w:i/>
+          <w:color w:val="000000"/>
+        </w:rPr>
+        <w:t xml:space="preserve"> </w:t>
+      </w:r>
+      <w:r>
+        <w:rPr>
+          <w:color w:val="000000"/>
+        </w:rPr>
+        <w:t>(</w:t>
+      </w:r>
+      <w:proofErr w:type="spellStart"/>
+      <w:r>
+        <w:rPr>
+          <w:color w:val="000000"/>
+        </w:rPr>
+        <w:t>Lenth</w:t>
+      </w:r>
+      <w:proofErr w:type="spellEnd"/>
+      <w:r>
+        <w:rPr>
+          <w:color w:val="000000"/>
+        </w:rPr>
+        <w:t xml:space="preserve"> 2021). To evaluate change in baseline community composition over time, we calculated the proportion of treatment-level energy use accounted for by kangaroo rats on control plots in each census period (</w:t>
       </w:r>
       <w:r>
         <w:rPr>
@@ -1433,7 +2108,15 @@
           <w:i/>
           <w:color w:val="000000"/>
         </w:rPr>
-        <w:t>/Etot</w:t>
+        <w:t>/</w:t>
+      </w:r>
+      <w:proofErr w:type="spellStart"/>
+      <w:r>
+        <w:rPr>
+          <w:i/>
+          <w:color w:val="000000"/>
+        </w:rPr>
+        <w:t>Etot</w:t>
       </w:r>
       <w:r>
         <w:rPr>
@@ -1443,6 +2126,7 @@
         </w:rPr>
         <w:t>C</w:t>
       </w:r>
+      <w:proofErr w:type="spellEnd"/>
       <w:r>
         <w:rPr>
           <w:color w:val="000000"/>
@@ -1467,13 +2151,43 @@
           <w:i/>
           <w:color w:val="000000"/>
         </w:rPr>
-        <w:t>C. baileyi,</w:t>
-      </w:r>
-      <w:r>
-        <w:rPr>
-          <w:color w:val="000000"/>
-        </w:rPr>
-        <w:t xml:space="preserve"> specifically, on exclosure and control plots in each census period (</w:t>
+        <w:t xml:space="preserve">C. </w:t>
+      </w:r>
+      <w:proofErr w:type="spellStart"/>
+      <w:r>
+        <w:rPr>
+          <w:i/>
+          <w:color w:val="000000"/>
+        </w:rPr>
+        <w:t>baileyi</w:t>
+      </w:r>
+      <w:proofErr w:type="spellEnd"/>
+      <w:r>
+        <w:rPr>
+          <w:i/>
+          <w:color w:val="000000"/>
+        </w:rPr>
+        <w:t>,</w:t>
+      </w:r>
+      <w:r>
+        <w:rPr>
+          <w:color w:val="000000"/>
+        </w:rPr>
+        <w:t xml:space="preserve"> specifically, on </w:t>
+      </w:r>
+      <w:proofErr w:type="spellStart"/>
+      <w:r>
+        <w:rPr>
+          <w:color w:val="000000"/>
+        </w:rPr>
+        <w:t>exclosure</w:t>
+      </w:r>
+      <w:proofErr w:type="spellEnd"/>
+      <w:r>
+        <w:rPr>
+          <w:color w:val="000000"/>
+        </w:rPr>
+        <w:t xml:space="preserve"> and control plots in each census period (</w:t>
       </w:r>
       <w:r>
         <w:rPr>
@@ -1495,7 +2209,15 @@
           <w:i/>
           <w:color w:val="000000"/>
         </w:rPr>
-        <w:t>/Etot</w:t>
+        <w:t>/</w:t>
+      </w:r>
+      <w:proofErr w:type="spellStart"/>
+      <w:r>
+        <w:rPr>
+          <w:i/>
+          <w:color w:val="000000"/>
+        </w:rPr>
+        <w:t>Etot</w:t>
       </w:r>
       <w:r>
         <w:rPr>
@@ -1505,6 +2227,7 @@
         </w:rPr>
         <w:t>E</w:t>
       </w:r>
+      <w:proofErr w:type="spellEnd"/>
       <w:r>
         <w:rPr>
           <w:color w:val="000000"/>
@@ -1531,7 +2254,15 @@
           <w:i/>
           <w:color w:val="000000"/>
         </w:rPr>
-        <w:t>/Etot</w:t>
+        <w:t>/</w:t>
+      </w:r>
+      <w:proofErr w:type="spellStart"/>
+      <w:r>
+        <w:rPr>
+          <w:i/>
+          <w:color w:val="000000"/>
+        </w:rPr>
+        <w:t>Etot</w:t>
       </w:r>
       <w:r>
         <w:rPr>
@@ -1541,6 +2272,7 @@
         </w:rPr>
         <w:t>C</w:t>
       </w:r>
+      <w:proofErr w:type="spellEnd"/>
       <w:r>
         <w:rPr>
           <w:color w:val="000000"/>
@@ -1552,8 +2284,17 @@
           <w:i/>
           <w:color w:val="000000"/>
         </w:rPr>
-        <w:t>C. baileyi</w:t>
-      </w:r>
+        <w:t xml:space="preserve">C. </w:t>
+      </w:r>
+      <w:proofErr w:type="spellStart"/>
+      <w:r>
+        <w:rPr>
+          <w:i/>
+          <w:color w:val="000000"/>
+        </w:rPr>
+        <w:t>baileyi</w:t>
+      </w:r>
+      <w:proofErr w:type="spellEnd"/>
       <w:r>
         <w:rPr>
           <w:color w:val="000000"/>
@@ -1565,7 +2306,23 @@
           <w:i/>
           <w:color w:val="000000"/>
         </w:rPr>
-        <w:t xml:space="preserve">C. baileyi </w:t>
+        <w:t xml:space="preserve">C. </w:t>
+      </w:r>
+      <w:proofErr w:type="spellStart"/>
+      <w:r>
+        <w:rPr>
+          <w:i/>
+          <w:color w:val="000000"/>
+        </w:rPr>
+        <w:t>baileyi</w:t>
+      </w:r>
+      <w:proofErr w:type="spellEnd"/>
+      <w:r>
+        <w:rPr>
+          <w:i/>
+          <w:color w:val="000000"/>
+        </w:rPr>
+        <w:t xml:space="preserve"> </w:t>
       </w:r>
       <w:r>
         <w:rPr>
@@ -1578,7 +2335,23 @@
           <w:i/>
           <w:color w:val="000000"/>
         </w:rPr>
-        <w:t xml:space="preserve">C. baileyi </w:t>
+        <w:t xml:space="preserve">C. </w:t>
+      </w:r>
+      <w:proofErr w:type="spellStart"/>
+      <w:r>
+        <w:rPr>
+          <w:i/>
+          <w:color w:val="000000"/>
+        </w:rPr>
+        <w:t>baileyi</w:t>
+      </w:r>
+      <w:proofErr w:type="spellEnd"/>
+      <w:r>
+        <w:rPr>
+          <w:i/>
+          <w:color w:val="000000"/>
+        </w:rPr>
+        <w:t xml:space="preserve"> </w:t>
       </w:r>
       <w:r>
         <w:rPr>
@@ -1598,12 +2371,12 @@
       <w:pPr>
         <w:pStyle w:val="Heading2"/>
         <w:rPr>
-          <w:moveTo w:id="46" w:author="Diaz,Renata M" w:date="2021-12-28T10:55:00Z"/>
+          <w:moveTo w:id="47" w:author="Diaz,Renata M" w:date="2021-12-28T10:55:00Z"/>
           <w:i w:val="0"/>
         </w:rPr>
       </w:pPr>
-      <w:moveToRangeStart w:id="47" w:author="Diaz,Renata M" w:date="2021-12-28T10:55:00Z" w:name="move91581321"/>
-      <w:moveTo w:id="48" w:author="Diaz,Renata M" w:date="2021-12-28T10:55:00Z">
+      <w:moveToRangeStart w:id="48" w:author="Diaz,Renata M" w:date="2021-12-28T10:55:00Z" w:name="move91581321"/>
+      <w:moveTo w:id="49" w:author="Diaz,Renata M" w:date="2021-12-28T10:55:00Z">
         <w:r>
           <w:rPr>
             <w:i w:val="0"/>
@@ -1645,7 +2418,7 @@
           </w:rPr>
           <w:t xml:space="preserve"> and </w:t>
         </w:r>
-        <w:commentRangeStart w:id="49"/>
+        <w:commentRangeStart w:id="50"/>
         <w:r>
           <w:fldChar w:fldCharType="begin"/>
         </w:r>
@@ -1670,15 +2443,15 @@
           <w:fldChar w:fldCharType="end"/>
         </w:r>
       </w:moveTo>
-      <w:commentRangeEnd w:id="49"/>
+      <w:commentRangeEnd w:id="50"/>
       <w:r>
         <w:rPr>
           <w:rStyle w:val="CommentReference"/>
           <w:i w:val="0"/>
         </w:rPr>
-        <w:commentReference w:id="49"/>
-      </w:r>
-      <w:moveTo w:id="50" w:author="Diaz,Renata M" w:date="2021-12-28T10:55:00Z">
+        <w:commentReference w:id="50"/>
+      </w:r>
+      <w:moveTo w:id="51" w:author="Diaz,Renata M" w:date="2021-12-28T10:55:00Z">
         <w:r>
           <w:rPr>
             <w:i w:val="0"/>
@@ -1687,14 +2460,14 @@
         </w:r>
       </w:moveTo>
     </w:p>
-    <w:moveToRangeEnd w:id="47"/>
+    <w:moveToRangeEnd w:id="48"/>
     <w:p>
       <w:pPr>
         <w:pStyle w:val="Heading2"/>
         <w:rPr>
-          <w:del w:id="51" w:author="Diaz,Renata M" w:date="2021-12-28T10:55:00Z"/>
-        </w:rPr>
-        <w:pPrChange w:id="52" w:author="Diaz,Renata M" w:date="2021-12-28T10:55:00Z">
+          <w:del w:id="52" w:author="Diaz,Renata M" w:date="2021-12-28T10:55:00Z"/>
+        </w:rPr>
+        <w:pPrChange w:id="53" w:author="Diaz,Renata M" w:date="2021-12-28T10:55:00Z">
           <w:pPr>
             <w:pBdr>
               <w:top w:val="nil"/>
@@ -1736,6 +2509,7 @@
         </w:rPr>
         <w:t xml:space="preserve">    The impact of kangaroo rat removal on </w:t>
       </w:r>
+      <w:proofErr w:type="spellStart"/>
       <w:r>
         <w:rPr>
           <w:i/>
@@ -1743,6 +2517,7 @@
         </w:rPr>
         <w:t>Etot</w:t>
       </w:r>
+      <w:proofErr w:type="spellEnd"/>
       <w:r>
         <w:rPr>
           <w:color w:val="000000"/>
@@ -1763,8 +2538,17 @@
           <w:i/>
           <w:color w:val="000000"/>
         </w:rPr>
-        <w:t>C. baileyi</w:t>
-      </w:r>
+        <w:t xml:space="preserve">C. </w:t>
+      </w:r>
+      <w:proofErr w:type="spellStart"/>
+      <w:r>
+        <w:rPr>
+          <w:i/>
+          <w:color w:val="000000"/>
+        </w:rPr>
+        <w:t>baileyi</w:t>
+      </w:r>
+      <w:proofErr w:type="spellEnd"/>
       <w:r>
         <w:rPr>
           <w:color w:val="000000"/>
@@ -1776,7 +2560,23 @@
           <w:i/>
           <w:color w:val="000000"/>
         </w:rPr>
-        <w:t xml:space="preserve">C. baileyi </w:t>
+        <w:t xml:space="preserve">C. </w:t>
+      </w:r>
+      <w:proofErr w:type="spellStart"/>
+      <w:r>
+        <w:rPr>
+          <w:i/>
+          <w:color w:val="000000"/>
+        </w:rPr>
+        <w:t>baileyi</w:t>
+      </w:r>
+      <w:proofErr w:type="spellEnd"/>
+      <w:r>
+        <w:rPr>
+          <w:i/>
+          <w:color w:val="000000"/>
+        </w:rPr>
+        <w:t xml:space="preserve"> </w:t>
       </w:r>
       <w:r>
         <w:rPr>
@@ -1796,13 +2596,43 @@
           <w:i/>
           <w:color w:val="000000"/>
         </w:rPr>
-        <w:t xml:space="preserve">C. baileyi </w:t>
-      </w:r>
-      <w:r>
-        <w:rPr>
-          <w:color w:val="000000"/>
-        </w:rPr>
-        <w:t xml:space="preserve">rapidly became dominant on exclosure plots and dramatically increased energetic compensation (Figure 1B), from an average of 19% (95% interval 9-29%) from 1988-1996 to an average of 55% (46-63%; contrast </w:t>
+        <w:t xml:space="preserve">C. </w:t>
+      </w:r>
+      <w:proofErr w:type="spellStart"/>
+      <w:r>
+        <w:rPr>
+          <w:i/>
+          <w:color w:val="000000"/>
+        </w:rPr>
+        <w:t>baileyi</w:t>
+      </w:r>
+      <w:proofErr w:type="spellEnd"/>
+      <w:r>
+        <w:rPr>
+          <w:i/>
+          <w:color w:val="000000"/>
+        </w:rPr>
+        <w:t xml:space="preserve"> </w:t>
+      </w:r>
+      <w:r>
+        <w:rPr>
+          <w:color w:val="000000"/>
+        </w:rPr>
+        <w:t xml:space="preserve">rapidly became dominant on </w:t>
+      </w:r>
+      <w:proofErr w:type="spellStart"/>
+      <w:r>
+        <w:rPr>
+          <w:color w:val="000000"/>
+        </w:rPr>
+        <w:t>exclosure</w:t>
+      </w:r>
+      <w:proofErr w:type="spellEnd"/>
+      <w:r>
+        <w:rPr>
+          <w:color w:val="000000"/>
+        </w:rPr>
+        <w:t xml:space="preserve"> plots and dramatically increased energetic compensation (Figure 1B), from an average of 19% (95% interval 9-29%) from 1988-1996 to an average of 55% (46-63%; contrast </w:t>
       </w:r>
       <w:r>
         <w:rPr>
@@ -1822,13 +2652,42 @@
           <w:i/>
           <w:color w:val="000000"/>
         </w:rPr>
-        <w:t>C. baileyi</w:t>
-      </w:r>
-      <w:r>
-        <w:rPr>
-          <w:color w:val="000000"/>
-        </w:rPr>
-        <w:t xml:space="preserve">’s addition to the community, the total energy ratio (on exclosures relative to controls; Figure 1A) increased from 30% (20-39%) to 68% (60-77%, contrast </w:t>
+        <w:t xml:space="preserve">C. </w:t>
+      </w:r>
+      <w:proofErr w:type="spellStart"/>
+      <w:r>
+        <w:rPr>
+          <w:i/>
+          <w:color w:val="000000"/>
+        </w:rPr>
+        <w:t>baileyi</w:t>
+      </w:r>
+      <w:r>
+        <w:rPr>
+          <w:color w:val="000000"/>
+        </w:rPr>
+        <w:t>’s</w:t>
+      </w:r>
+      <w:proofErr w:type="spellEnd"/>
+      <w:r>
+        <w:rPr>
+          <w:color w:val="000000"/>
+        </w:rPr>
+        <w:t xml:space="preserve"> addition to the community, the total energy ratio (on </w:t>
+      </w:r>
+      <w:proofErr w:type="spellStart"/>
+      <w:r>
+        <w:rPr>
+          <w:color w:val="000000"/>
+        </w:rPr>
+        <w:t>exclosures</w:t>
+      </w:r>
+      <w:proofErr w:type="spellEnd"/>
+      <w:r>
+        <w:rPr>
+          <w:color w:val="000000"/>
+        </w:rPr>
+        <w:t xml:space="preserve"> relative to controls; Figure 1A) increased from 30% (20-39%) to 68% (60-77%, contrast </w:t>
       </w:r>
       <w:r>
         <w:rPr>
@@ -1848,26 +2707,56 @@
           <w:i/>
           <w:color w:val="000000"/>
         </w:rPr>
-        <w:t>C. baileyi</w:t>
-      </w:r>
-      <w:r>
-        <w:rPr>
-          <w:color w:val="000000"/>
-        </w:rPr>
-        <w:t xml:space="preserve">’s abundance sitewide dropped precipitously (Figure 1D). </w:t>
-      </w:r>
-      <w:r>
-        <w:rPr>
-          <w:i/>
-          <w:color w:val="000000"/>
-        </w:rPr>
-        <w:t>C. baileyi</w:t>
-      </w:r>
-      <w:r>
-        <w:rPr>
-          <w:color w:val="000000"/>
-        </w:rPr>
-        <w:t xml:space="preserve">’s proportional energy use dropped from an average of 72% (70-75%) to 25% (22-28%, contrast </w:t>
+        <w:t xml:space="preserve">C. </w:t>
+      </w:r>
+      <w:proofErr w:type="spellStart"/>
+      <w:r>
+        <w:rPr>
+          <w:i/>
+          <w:color w:val="000000"/>
+        </w:rPr>
+        <w:t>baileyi</w:t>
+      </w:r>
+      <w:r>
+        <w:rPr>
+          <w:color w:val="000000"/>
+        </w:rPr>
+        <w:t>’s</w:t>
+      </w:r>
+      <w:proofErr w:type="spellEnd"/>
+      <w:r>
+        <w:rPr>
+          <w:color w:val="000000"/>
+        </w:rPr>
+        <w:t xml:space="preserve"> abundance sitewide dropped precipitously (Figure 1D). </w:t>
+      </w:r>
+      <w:r>
+        <w:rPr>
+          <w:i/>
+          <w:color w:val="000000"/>
+        </w:rPr>
+        <w:t xml:space="preserve">C. </w:t>
+      </w:r>
+      <w:proofErr w:type="spellStart"/>
+      <w:r>
+        <w:rPr>
+          <w:i/>
+          <w:color w:val="000000"/>
+        </w:rPr>
+        <w:t>baileyi</w:t>
+      </w:r>
+      <w:r>
+        <w:rPr>
+          <w:color w:val="000000"/>
+        </w:rPr>
+        <w:t>’s</w:t>
+      </w:r>
+      <w:proofErr w:type="spellEnd"/>
+      <w:r>
+        <w:rPr>
+          <w:color w:val="000000"/>
+        </w:rPr>
+        <w:t xml:space="preserve"> proportional energy use dropped from an average of 72% (70-75%) to 25% (22-28%, contrast </w:t>
       </w:r>
       <w:r>
         <w:rPr>
@@ -1880,7 +2769,21 @@
         <w:rPr>
           <w:color w:val="000000"/>
         </w:rPr>
-        <w:t xml:space="preserve">&lt; 0.001) on exclosure plots, and from 12% (10-14%) to essentially 0 on control plots (contrast </w:t>
+        <w:t xml:space="preserve">&lt; 0.001) on </w:t>
+      </w:r>
+      <w:proofErr w:type="spellStart"/>
+      <w:r>
+        <w:rPr>
+          <w:color w:val="000000"/>
+        </w:rPr>
+        <w:t>exclosure</w:t>
+      </w:r>
+      <w:proofErr w:type="spellEnd"/>
+      <w:r>
+        <w:rPr>
+          <w:color w:val="000000"/>
+        </w:rPr>
+        <w:t xml:space="preserve"> plots, and from 12% (10-14%) to essentially 0 on control plots (contrast </w:t>
       </w:r>
       <w:r>
         <w:rPr>
@@ -1900,7 +2803,23 @@
           <w:i/>
           <w:color w:val="000000"/>
         </w:rPr>
-        <w:t xml:space="preserve">C. baileyi </w:t>
+        <w:t xml:space="preserve">C. </w:t>
+      </w:r>
+      <w:proofErr w:type="spellStart"/>
+      <w:r>
+        <w:rPr>
+          <w:i/>
+          <w:color w:val="000000"/>
+        </w:rPr>
+        <w:t>baileyi</w:t>
+      </w:r>
+      <w:proofErr w:type="spellEnd"/>
+      <w:r>
+        <w:rPr>
+          <w:i/>
+          <w:color w:val="000000"/>
+        </w:rPr>
+        <w:t xml:space="preserve"> </w:t>
       </w:r>
       <w:r>
         <w:rPr>
@@ -1952,26 +2871,56 @@
           <w:i/>
           <w:color w:val="000000"/>
         </w:rPr>
-        <w:t>C. baileyi</w:t>
-      </w:r>
-      <w:r>
-        <w:rPr>
-          <w:color w:val="000000"/>
-        </w:rPr>
-        <w:t xml:space="preserve">’s establishment at the site. Somewhat paradoxically, while the total energy ratio also dropped following </w:t>
-      </w:r>
-      <w:r>
-        <w:rPr>
-          <w:i/>
-          <w:color w:val="000000"/>
-        </w:rPr>
-        <w:t>C. baileyi</w:t>
-      </w:r>
-      <w:r>
-        <w:rPr>
-          <w:color w:val="000000"/>
-        </w:rPr>
-        <w:t xml:space="preserve">’s decline, from an average of 68% (60-77%) from 1996-2010 to 46% (37-56%, contrast </w:t>
+        <w:t xml:space="preserve">C. </w:t>
+      </w:r>
+      <w:proofErr w:type="spellStart"/>
+      <w:r>
+        <w:rPr>
+          <w:i/>
+          <w:color w:val="000000"/>
+        </w:rPr>
+        <w:t>baileyi</w:t>
+      </w:r>
+      <w:r>
+        <w:rPr>
+          <w:color w:val="000000"/>
+        </w:rPr>
+        <w:t>’s</w:t>
+      </w:r>
+      <w:proofErr w:type="spellEnd"/>
+      <w:r>
+        <w:rPr>
+          <w:color w:val="000000"/>
+        </w:rPr>
+        <w:t xml:space="preserve"> establishment at the site. Somewhat paradoxically, while the total energy ratio also dropped following </w:t>
+      </w:r>
+      <w:r>
+        <w:rPr>
+          <w:i/>
+          <w:color w:val="000000"/>
+        </w:rPr>
+        <w:t xml:space="preserve">C. </w:t>
+      </w:r>
+      <w:proofErr w:type="spellStart"/>
+      <w:r>
+        <w:rPr>
+          <w:i/>
+          <w:color w:val="000000"/>
+        </w:rPr>
+        <w:t>baileyi</w:t>
+      </w:r>
+      <w:r>
+        <w:rPr>
+          <w:color w:val="000000"/>
+        </w:rPr>
+        <w:t>’s</w:t>
+      </w:r>
+      <w:proofErr w:type="spellEnd"/>
+      <w:r>
+        <w:rPr>
+          <w:color w:val="000000"/>
+        </w:rPr>
+        <w:t xml:space="preserve"> decline, from an average of 68% (60-77%) from 1996-2010 to 46% (37-56%, contrast </w:t>
       </w:r>
       <w:r>
         <w:rPr>
@@ -1999,12 +2948,21 @@
         </w:rPr>
         <w:t xml:space="preserve">= 0.04) from 1988-1996 (Figure 1A). Over the course of the experiment, rodent community composition shifted sitewide, such that in later years, kangaroo rats have accounted for a lower proportion of baseline </w:t>
       </w:r>
-      <w:r>
-        <w:rPr>
-          <w:i/>
-          <w:color w:val="000000"/>
-        </w:rPr>
-        <w:t xml:space="preserve">Etot </w:t>
+      <w:proofErr w:type="spellStart"/>
+      <w:r>
+        <w:rPr>
+          <w:i/>
+          <w:color w:val="000000"/>
+        </w:rPr>
+        <w:t>Etot</w:t>
+      </w:r>
+      <w:proofErr w:type="spellEnd"/>
+      <w:r>
+        <w:rPr>
+          <w:i/>
+          <w:color w:val="000000"/>
+        </w:rPr>
+        <w:t xml:space="preserve"> </w:t>
       </w:r>
       <w:r>
         <w:rPr>
@@ -2012,12 +2970,21 @@
         </w:rPr>
         <w:t xml:space="preserve">than they did at the beginning of the study (Figure 1C). From 1988-1996, kangaroo rats accounted for 92% (90-94%) of </w:t>
       </w:r>
-      <w:r>
-        <w:rPr>
-          <w:i/>
-          <w:color w:val="000000"/>
-        </w:rPr>
-        <w:t xml:space="preserve">Etot </w:t>
+      <w:proofErr w:type="spellStart"/>
+      <w:r>
+        <w:rPr>
+          <w:i/>
+          <w:color w:val="000000"/>
+        </w:rPr>
+        <w:t>Etot</w:t>
+      </w:r>
+      <w:proofErr w:type="spellEnd"/>
+      <w:r>
+        <w:rPr>
+          <w:i/>
+          <w:color w:val="000000"/>
+        </w:rPr>
+        <w:t xml:space="preserve"> </w:t>
       </w:r>
       <w:r>
         <w:rPr>
@@ -2051,12 +3018,21 @@
         </w:rPr>
         <w:t xml:space="preserve">.86). Because the proportion of </w:t>
       </w:r>
-      <w:r>
-        <w:rPr>
-          <w:i/>
-          <w:color w:val="000000"/>
-        </w:rPr>
-        <w:t xml:space="preserve">Etot </w:t>
+      <w:proofErr w:type="spellStart"/>
+      <w:r>
+        <w:rPr>
+          <w:i/>
+          <w:color w:val="000000"/>
+        </w:rPr>
+        <w:t>Etot</w:t>
+      </w:r>
+      <w:proofErr w:type="spellEnd"/>
+      <w:r>
+        <w:rPr>
+          <w:i/>
+          <w:color w:val="000000"/>
+        </w:rPr>
+        <w:t xml:space="preserve"> </w:t>
       </w:r>
       <w:r>
         <w:rPr>
@@ -2098,7 +3074,15 @@
         <w:t>    The dynamics of rodent community energy use at Portal illustrate that t</w:t>
       </w:r>
       <w:r>
-        <w:t xml:space="preserve">he role of functional redundancy in buffering community function against species loss fluctuates over time, due to changes in both species composition and in the degree of functional overlap among the same species. </w:t>
+        <w:t xml:space="preserve">he role of functional redundancy in buffering community function against species loss fluctuates over time, due to changes in both </w:t>
+      </w:r>
+      <w:proofErr w:type="gramStart"/>
+      <w:r>
+        <w:t>species</w:t>
+      </w:r>
+      <w:proofErr w:type="gramEnd"/>
+      <w:r>
+        <w:t xml:space="preserve"> composition and in the degree of functional overlap among the same species. </w:t>
       </w:r>
       <w:r>
         <w:rPr>
@@ -2111,13 +3095,28 @@
           <w:i/>
           <w:color w:val="000000"/>
         </w:rPr>
-        <w:t>C. baileyi</w:t>
-      </w:r>
-      <w:r>
-        <w:rPr>
-          <w:color w:val="000000"/>
-        </w:rPr>
-        <w:t xml:space="preserve">’s establishment at the site, was a clear and compelling </w:t>
+        <w:t xml:space="preserve">C. </w:t>
+      </w:r>
+      <w:proofErr w:type="spellStart"/>
+      <w:r>
+        <w:rPr>
+          <w:i/>
+          <w:color w:val="000000"/>
+        </w:rPr>
+        <w:t>baileyi</w:t>
+      </w:r>
+      <w:r>
+        <w:rPr>
+          <w:color w:val="000000"/>
+        </w:rPr>
+        <w:t>’s</w:t>
+      </w:r>
+      <w:proofErr w:type="spellEnd"/>
+      <w:r>
+        <w:rPr>
+          <w:color w:val="000000"/>
+        </w:rPr>
+        <w:t xml:space="preserve"> establishment at the site, was a clear and compelling </w:t>
       </w:r>
       <w:r>
         <w:t>instance</w:t>
@@ -2138,7 +3137,15 @@
         <w:t xml:space="preserve"> on func</w:t>
       </w:r>
       <w:r>
-        <w:t>tional redundancy (Ernest and Brown 2001; Leibold et al 2017)</w:t>
+        <w:t xml:space="preserve">tional redundancy (Ernest and Brown 2001; </w:t>
+      </w:r>
+      <w:proofErr w:type="spellStart"/>
+      <w:r>
+        <w:t>Leibold</w:t>
+      </w:r>
+      <w:proofErr w:type="spellEnd"/>
+      <w:r>
+        <w:t xml:space="preserve"> et al 2017)</w:t>
       </w:r>
       <w:r>
         <w:rPr>
@@ -2169,20 +3176,59 @@
           <w:i/>
           <w:color w:val="000000"/>
         </w:rPr>
-        <w:t>C. baileyi</w:t>
-      </w:r>
-      <w:r>
-        <w:rPr>
-          <w:color w:val="000000"/>
-        </w:rPr>
-        <w:t xml:space="preserve"> supplied those traits and substantially restored community function on exclosure plots. In contrast, following the community reorganization event in 2010, </w:t>
-      </w:r>
-      <w:r>
-        <w:rPr>
-          <w:i/>
-          <w:color w:val="000000"/>
-        </w:rPr>
-        <w:t xml:space="preserve">C. baileyi </w:t>
+        <w:t xml:space="preserve">C. </w:t>
+      </w:r>
+      <w:proofErr w:type="spellStart"/>
+      <w:r>
+        <w:rPr>
+          <w:i/>
+          <w:color w:val="000000"/>
+        </w:rPr>
+        <w:t>baileyi</w:t>
+      </w:r>
+      <w:proofErr w:type="spellEnd"/>
+      <w:r>
+        <w:rPr>
+          <w:color w:val="000000"/>
+        </w:rPr>
+        <w:t xml:space="preserve"> supplied those traits and substantially restored community function on </w:t>
+      </w:r>
+      <w:proofErr w:type="spellStart"/>
+      <w:r>
+        <w:rPr>
+          <w:color w:val="000000"/>
+        </w:rPr>
+        <w:t>exclosure</w:t>
+      </w:r>
+      <w:proofErr w:type="spellEnd"/>
+      <w:r>
+        <w:rPr>
+          <w:color w:val="000000"/>
+        </w:rPr>
+        <w:t xml:space="preserve"> plots. In contrast, following the community reorganization event in 2010, </w:t>
+      </w:r>
+      <w:r>
+        <w:rPr>
+          <w:i/>
+          <w:color w:val="000000"/>
+        </w:rPr>
+        <w:t xml:space="preserve">C. </w:t>
+      </w:r>
+      <w:proofErr w:type="spellStart"/>
+      <w:r>
+        <w:rPr>
+          <w:i/>
+          <w:color w:val="000000"/>
+        </w:rPr>
+        <w:t>baileyi</w:t>
+      </w:r>
+      <w:proofErr w:type="spellEnd"/>
+      <w:r>
+        <w:rPr>
+          <w:i/>
+          <w:color w:val="000000"/>
+        </w:rPr>
+        <w:t xml:space="preserve"> </w:t>
       </w:r>
       <w:r>
         <w:rPr>
@@ -2217,7 +3263,23 @@
           <w:i/>
           <w:color w:val="000000"/>
         </w:rPr>
-        <w:t xml:space="preserve">C. baileyi </w:t>
+        <w:t xml:space="preserve">C. </w:t>
+      </w:r>
+      <w:proofErr w:type="spellStart"/>
+      <w:r>
+        <w:rPr>
+          <w:i/>
+          <w:color w:val="000000"/>
+        </w:rPr>
+        <w:t>baileyi</w:t>
+      </w:r>
+      <w:proofErr w:type="spellEnd"/>
+      <w:r>
+        <w:rPr>
+          <w:i/>
+          <w:color w:val="000000"/>
+        </w:rPr>
+        <w:t xml:space="preserve"> </w:t>
       </w:r>
       <w:r>
         <w:rPr>
@@ -2230,7 +3292,23 @@
           <w:i/>
           <w:color w:val="000000"/>
         </w:rPr>
-        <w:t xml:space="preserve">C. baileyi </w:t>
+        <w:t xml:space="preserve">C. </w:t>
+      </w:r>
+      <w:proofErr w:type="spellStart"/>
+      <w:r>
+        <w:rPr>
+          <w:i/>
+          <w:color w:val="000000"/>
+        </w:rPr>
+        <w:t>baileyi</w:t>
+      </w:r>
+      <w:proofErr w:type="spellEnd"/>
+      <w:r>
+        <w:rPr>
+          <w:i/>
+          <w:color w:val="000000"/>
+        </w:rPr>
+        <w:t xml:space="preserve"> </w:t>
       </w:r>
       <w:r>
         <w:rPr>
@@ -2254,15 +3332,52 @@
         <w:rPr>
           <w:color w:val="000000"/>
         </w:rPr>
-        <w:t xml:space="preserve"> in adjacent habitats (Rosenzweig and Winakur 1969; M’Closkey 1982; Price 1978). We suggest that this study site, which has historically been dominated by kangaroo rats, constitutes marginal habitat for </w:t>
-      </w:r>
-      <w:r>
-        <w:rPr>
-          <w:i/>
-          <w:color w:val="000000"/>
-        </w:rPr>
-        <w:t>C. baileyi</w:t>
-      </w:r>
+        <w:t xml:space="preserve"> in adjacent habitats (Rosenzweig and </w:t>
+      </w:r>
+      <w:proofErr w:type="spellStart"/>
+      <w:r>
+        <w:rPr>
+          <w:color w:val="000000"/>
+        </w:rPr>
+        <w:t>Winakur</w:t>
+      </w:r>
+      <w:proofErr w:type="spellEnd"/>
+      <w:r>
+        <w:rPr>
+          <w:color w:val="000000"/>
+        </w:rPr>
+        <w:t xml:space="preserve"> 1969; </w:t>
+      </w:r>
+      <w:proofErr w:type="spellStart"/>
+      <w:r>
+        <w:rPr>
+          <w:color w:val="000000"/>
+        </w:rPr>
+        <w:t>M’Closkey</w:t>
+      </w:r>
+      <w:proofErr w:type="spellEnd"/>
+      <w:r>
+        <w:rPr>
+          <w:color w:val="000000"/>
+        </w:rPr>
+        <w:t xml:space="preserve"> 1982; Price 1978). We suggest that this study site, which has historically been dominated by kangaroo rats, constitutes marginal habitat for </w:t>
+      </w:r>
+      <w:r>
+        <w:rPr>
+          <w:i/>
+          <w:color w:val="000000"/>
+        </w:rPr>
+        <w:t xml:space="preserve">C. </w:t>
+      </w:r>
+      <w:proofErr w:type="spellStart"/>
+      <w:r>
+        <w:rPr>
+          <w:i/>
+          <w:color w:val="000000"/>
+        </w:rPr>
+        <w:t>baileyi</w:t>
+      </w:r>
+      <w:proofErr w:type="spellEnd"/>
       <w:r>
         <w:rPr>
           <w:color w:val="000000"/>
@@ -2274,13 +3389,28 @@
           <w:i/>
           <w:color w:val="000000"/>
         </w:rPr>
-        <w:t>C. baileyi</w:t>
-      </w:r>
-      <w:r>
-        <w:rPr>
-          <w:color w:val="000000"/>
-        </w:rPr>
-        <w:t xml:space="preserve">’s requirements to create </w:t>
+        <w:t xml:space="preserve">C. </w:t>
+      </w:r>
+      <w:proofErr w:type="spellStart"/>
+      <w:r>
+        <w:rPr>
+          <w:i/>
+          <w:color w:val="000000"/>
+        </w:rPr>
+        <w:t>baileyi</w:t>
+      </w:r>
+      <w:r>
+        <w:rPr>
+          <w:color w:val="000000"/>
+        </w:rPr>
+        <w:t>’s</w:t>
+      </w:r>
+      <w:proofErr w:type="spellEnd"/>
+      <w:r>
+        <w:rPr>
+          <w:color w:val="000000"/>
+        </w:rPr>
+        <w:t xml:space="preserve"> requirements to create </w:t>
       </w:r>
       <w:r>
         <w:t>appreciable</w:t>
@@ -2307,6 +3437,7 @@
         </w:rPr>
         <w:t xml:space="preserve">C. </w:t>
       </w:r>
+      <w:proofErr w:type="spellStart"/>
       <w:r>
         <w:rPr>
           <w:i/>
@@ -2315,6 +3446,7 @@
         <w:lastRenderedPageBreak/>
         <w:t>baileyi</w:t>
       </w:r>
+      <w:proofErr w:type="spellEnd"/>
       <w:r>
         <w:rPr>
           <w:color w:val="000000"/>
@@ -2326,13 +3458,28 @@
           <w:i/>
           <w:color w:val="000000"/>
         </w:rPr>
-        <w:t>C. baileyi</w:t>
-      </w:r>
-      <w:r>
-        <w:rPr>
-          <w:color w:val="000000"/>
-        </w:rPr>
-        <w:t xml:space="preserve">’s decline occurred immediately following a period of low plant productivity and low rodent abundance community-wide (Appendix 2; Christensen et al. 2018). In the decade </w:t>
+        <w:t xml:space="preserve">C. </w:t>
+      </w:r>
+      <w:proofErr w:type="spellStart"/>
+      <w:r>
+        <w:rPr>
+          <w:i/>
+          <w:color w:val="000000"/>
+        </w:rPr>
+        <w:t>baileyi</w:t>
+      </w:r>
+      <w:r>
+        <w:rPr>
+          <w:color w:val="000000"/>
+        </w:rPr>
+        <w:t>’s</w:t>
+      </w:r>
+      <w:proofErr w:type="spellEnd"/>
+      <w:r>
+        <w:rPr>
+          <w:color w:val="000000"/>
+        </w:rPr>
+        <w:t xml:space="preserve"> decline occurred immediately following a period of low plant productivity and low rodent abundance community-wide (Appendix 2; Christensen et al. 2018). In the decade </w:t>
       </w:r>
       <w:r>
         <w:t>after</w:t>
@@ -2348,7 +3495,23 @@
           <w:i/>
           <w:color w:val="000000"/>
         </w:rPr>
-        <w:t xml:space="preserve">C. baileyi’s </w:t>
+        <w:t xml:space="preserve">C. </w:t>
+      </w:r>
+      <w:proofErr w:type="spellStart"/>
+      <w:r>
+        <w:rPr>
+          <w:i/>
+          <w:color w:val="000000"/>
+        </w:rPr>
+        <w:t>baileyi’s</w:t>
+      </w:r>
+      <w:proofErr w:type="spellEnd"/>
+      <w:r>
+        <w:rPr>
+          <w:i/>
+          <w:color w:val="000000"/>
+        </w:rPr>
+        <w:t xml:space="preserve"> </w:t>
       </w:r>
       <w:r>
         <w:rPr>
@@ -2361,20 +3524,51 @@
           <w:i/>
           <w:color w:val="000000"/>
         </w:rPr>
-        <w:t>C. baileyi</w:t>
-      </w:r>
-      <w:r>
-        <w:rPr>
-          <w:color w:val="000000"/>
-        </w:rPr>
-        <w:t xml:space="preserve">’s decline, the fact that </w:t>
-      </w:r>
-      <w:r>
-        <w:rPr>
-          <w:i/>
-          <w:color w:val="000000"/>
-        </w:rPr>
-        <w:t xml:space="preserve">C. balieyi </w:t>
+        <w:t xml:space="preserve">C. </w:t>
+      </w:r>
+      <w:proofErr w:type="spellStart"/>
+      <w:r>
+        <w:rPr>
+          <w:i/>
+          <w:color w:val="000000"/>
+        </w:rPr>
+        <w:t>baileyi</w:t>
+      </w:r>
+      <w:r>
+        <w:rPr>
+          <w:color w:val="000000"/>
+        </w:rPr>
+        <w:t>’s</w:t>
+      </w:r>
+      <w:proofErr w:type="spellEnd"/>
+      <w:r>
+        <w:rPr>
+          <w:color w:val="000000"/>
+        </w:rPr>
+        <w:t xml:space="preserve"> decline, the fact that </w:t>
+      </w:r>
+      <w:r>
+        <w:rPr>
+          <w:i/>
+          <w:color w:val="000000"/>
+        </w:rPr>
+        <w:t xml:space="preserve">C. </w:t>
+      </w:r>
+      <w:proofErr w:type="spellStart"/>
+      <w:r>
+        <w:rPr>
+          <w:i/>
+          <w:color w:val="000000"/>
+        </w:rPr>
+        <w:t>balieyi</w:t>
+      </w:r>
+      <w:proofErr w:type="spellEnd"/>
+      <w:r>
+        <w:rPr>
+          <w:i/>
+          <w:color w:val="000000"/>
+        </w:rPr>
+        <w:t xml:space="preserve"> </w:t>
       </w:r>
       <w:r>
         <w:rPr>
@@ -2439,6 +3633,7 @@
         </w:rPr>
         <w:t xml:space="preserve">While changes in compensation over time have contributed to changes in community function in this system, changes in compensation alone do not fully account for the long-term changes in the overall impact of kangaroo rat removal on </w:t>
       </w:r>
+      <w:proofErr w:type="spellStart"/>
       <w:r>
         <w:rPr>
           <w:i/>
@@ -2446,6 +3641,7 @@
         </w:rPr>
         <w:t>Etot</w:t>
       </w:r>
+      <w:proofErr w:type="spellEnd"/>
       <w:r>
         <w:rPr>
           <w:iCs/>
@@ -2460,28 +3656,63 @@
         </w:rPr>
         <w:t xml:space="preserve">the ratio of </w:t>
       </w:r>
-      <w:r>
-        <w:rPr>
-          <w:i/>
-          <w:color w:val="000000"/>
-        </w:rPr>
-        <w:t xml:space="preserve">Etot </w:t>
+      <w:proofErr w:type="spellStart"/>
+      <w:r>
+        <w:rPr>
+          <w:i/>
+          <w:color w:val="000000"/>
+        </w:rPr>
+        <w:t>Etot</w:t>
+      </w:r>
+      <w:proofErr w:type="spellEnd"/>
+      <w:r>
+        <w:rPr>
+          <w:i/>
+          <w:color w:val="000000"/>
+        </w:rPr>
+        <w:t xml:space="preserve"> </w:t>
       </w:r>
       <w:r>
         <w:rPr>
           <w:iCs/>
           <w:color w:val="000000"/>
         </w:rPr>
-        <w:t xml:space="preserve">on exclosure plots relative to control plots declined coinciding with the breakdown in compensation associated with </w:t>
-      </w:r>
-      <w:r>
-        <w:rPr>
-          <w:i/>
+        <w:t xml:space="preserve">on </w:t>
+      </w:r>
+      <w:proofErr w:type="spellStart"/>
+      <w:r>
+        <w:rPr>
           <w:iCs/>
           <w:color w:val="000000"/>
         </w:rPr>
-        <w:t>C. baileyi</w:t>
-      </w:r>
+        <w:t>exclosure</w:t>
+      </w:r>
+      <w:proofErr w:type="spellEnd"/>
+      <w:r>
+        <w:rPr>
+          <w:iCs/>
+          <w:color w:val="000000"/>
+        </w:rPr>
+        <w:t xml:space="preserve"> plots relative to control plots declined coinciding with the breakdown in compensation associated with </w:t>
+      </w:r>
+      <w:r>
+        <w:rPr>
+          <w:i/>
+          <w:iCs/>
+          <w:color w:val="000000"/>
+        </w:rPr>
+        <w:t xml:space="preserve">C. </w:t>
+      </w:r>
+      <w:proofErr w:type="spellStart"/>
+      <w:r>
+        <w:rPr>
+          <w:i/>
+          <w:iCs/>
+          <w:color w:val="000000"/>
+        </w:rPr>
+        <w:t>baileyi</w:t>
+      </w:r>
+      <w:proofErr w:type="spellEnd"/>
       <w:r>
         <w:rPr>
           <w:color w:val="000000"/>
@@ -2510,14 +3741,37 @@
         <w:rPr>
           <w:color w:val="000000"/>
         </w:rPr>
-        <w:t xml:space="preserve"> difference in exclosure </w:t>
-      </w:r>
-      <w:r>
-        <w:rPr>
-          <w:i/>
-          <w:color w:val="000000"/>
-        </w:rPr>
-        <w:t xml:space="preserve">Etot </w:t>
+        <w:t xml:space="preserve"> difference in </w:t>
+      </w:r>
+      <w:proofErr w:type="spellStart"/>
+      <w:r>
+        <w:rPr>
+          <w:color w:val="000000"/>
+        </w:rPr>
+        <w:t>exclosure</w:t>
+      </w:r>
+      <w:proofErr w:type="spellEnd"/>
+      <w:r>
+        <w:rPr>
+          <w:color w:val="000000"/>
+        </w:rPr>
+        <w:t xml:space="preserve"> </w:t>
+      </w:r>
+      <w:proofErr w:type="spellStart"/>
+      <w:r>
+        <w:rPr>
+          <w:i/>
+          <w:color w:val="000000"/>
+        </w:rPr>
+        <w:t>Etot</w:t>
+      </w:r>
+      <w:proofErr w:type="spellEnd"/>
+      <w:r>
+        <w:rPr>
+          <w:i/>
+          <w:color w:val="000000"/>
+        </w:rPr>
+        <w:t xml:space="preserve"> </w:t>
       </w:r>
       <w:r>
         <w:rPr>
@@ -2575,41 +3829,85 @@
         </w:rPr>
         <w:t xml:space="preserve"> increase in </w:t>
       </w:r>
-      <w:r>
-        <w:rPr>
-          <w:i/>
-          <w:color w:val="000000"/>
-        </w:rPr>
-        <w:t xml:space="preserve">Etot </w:t>
+      <w:proofErr w:type="spellStart"/>
+      <w:r>
+        <w:rPr>
+          <w:i/>
+          <w:color w:val="000000"/>
+        </w:rPr>
+        <w:t>Etot</w:t>
+      </w:r>
+      <w:proofErr w:type="spellEnd"/>
+      <w:r>
+        <w:rPr>
+          <w:i/>
+          <w:color w:val="000000"/>
+        </w:rPr>
+        <w:t xml:space="preserve"> </w:t>
       </w:r>
       <w:r>
         <w:rPr>
           <w:iCs/>
           <w:color w:val="000000"/>
         </w:rPr>
-        <w:t xml:space="preserve">on exclosure plots relative to control plots was the result of a long-term decrease in the contribution of kangaroo rats to </w:t>
-      </w:r>
-      <w:r>
-        <w:rPr>
-          <w:i/>
-          <w:color w:val="000000"/>
-        </w:rPr>
-        <w:t xml:space="preserve">Etot </w:t>
-      </w:r>
+        <w:t xml:space="preserve">on </w:t>
+      </w:r>
+      <w:proofErr w:type="spellStart"/>
       <w:r>
         <w:rPr>
           <w:iCs/>
           <w:color w:val="000000"/>
         </w:rPr>
+        <w:t>exclosure</w:t>
+      </w:r>
+      <w:proofErr w:type="spellEnd"/>
+      <w:r>
+        <w:rPr>
+          <w:iCs/>
+          <w:color w:val="000000"/>
+        </w:rPr>
+        <w:t xml:space="preserve"> plots relative to control plots was the result of a long-term decrease in the contribution of kangaroo rats to </w:t>
+      </w:r>
+      <w:proofErr w:type="spellStart"/>
+      <w:r>
+        <w:rPr>
+          <w:i/>
+          <w:color w:val="000000"/>
+        </w:rPr>
+        <w:t>Etot</w:t>
+      </w:r>
+      <w:proofErr w:type="spellEnd"/>
+      <w:r>
+        <w:rPr>
+          <w:i/>
+          <w:color w:val="000000"/>
+        </w:rPr>
+        <w:t xml:space="preserve"> </w:t>
+      </w:r>
+      <w:r>
+        <w:rPr>
+          <w:iCs/>
+          <w:color w:val="000000"/>
+        </w:rPr>
         <w:t xml:space="preserve">sitewide. Because kangaroo rats accounted for a smaller proportion of </w:t>
       </w:r>
+      <w:proofErr w:type="spellStart"/>
       <w:r>
         <w:rPr>
           <w:i/>
           <w:iCs/>
           <w:color w:val="000000"/>
         </w:rPr>
-        <w:t xml:space="preserve">Etot </w:t>
+        <w:t>Etot</w:t>
+      </w:r>
+      <w:proofErr w:type="spellEnd"/>
+      <w:r>
+        <w:rPr>
+          <w:i/>
+          <w:iCs/>
+          <w:color w:val="000000"/>
+        </w:rPr>
+        <w:t xml:space="preserve"> </w:t>
       </w:r>
       <w:r>
         <w:rPr>
@@ -2642,13 +3940,29 @@
           <w:iCs/>
           <w:color w:val="000000"/>
         </w:rPr>
-        <w:t>C. baileyi</w:t>
-      </w:r>
-      <w:r>
-        <w:rPr>
-          <w:color w:val="000000"/>
-        </w:rPr>
-        <w:t>’s dominance at the site suggest a relatively stable, and limited, degree of functional overlap between kangaroo rats and the original small granivor</w:t>
+        <w:t xml:space="preserve">C. </w:t>
+      </w:r>
+      <w:proofErr w:type="spellStart"/>
+      <w:r>
+        <w:rPr>
+          <w:i/>
+          <w:iCs/>
+          <w:color w:val="000000"/>
+        </w:rPr>
+        <w:t>baileyi</w:t>
+      </w:r>
+      <w:r>
+        <w:rPr>
+          <w:color w:val="000000"/>
+        </w:rPr>
+        <w:t>’s</w:t>
+      </w:r>
+      <w:proofErr w:type="spellEnd"/>
+      <w:r>
+        <w:rPr>
+          <w:color w:val="000000"/>
+        </w:rPr>
+        <w:t xml:space="preserve"> dominance at the site suggest a relatively stable, and limited, degree of functional overlap between kangaroo rats and the original small granivor</w:t>
       </w:r>
       <w:r>
         <w:rPr>
@@ -2668,8 +3982,18 @@
           <w:iCs/>
           <w:color w:val="000000"/>
         </w:rPr>
-        <w:t>C. bailyei</w:t>
-      </w:r>
+        <w:t xml:space="preserve">C. </w:t>
+      </w:r>
+      <w:proofErr w:type="spellStart"/>
+      <w:r>
+        <w:rPr>
+          <w:i/>
+          <w:iCs/>
+          <w:color w:val="000000"/>
+        </w:rPr>
+        <w:t>bailyei</w:t>
+      </w:r>
+      <w:proofErr w:type="spellEnd"/>
       <w:r>
         <w:rPr>
           <w:color w:val="000000"/>
@@ -2682,6 +4006,7 @@
         </w:rPr>
         <w:t xml:space="preserve">Niche complementarity, combined with changing habitat conditions, may partially explain how small granivores have come to account for a larger proportion of community </w:t>
       </w:r>
+      <w:proofErr w:type="spellStart"/>
       <w:r>
         <w:rPr>
           <w:i/>
@@ -2689,11 +4014,26 @@
         </w:rPr>
         <w:t>Etot</w:t>
       </w:r>
-      <w:r>
-        <w:rPr>
-          <w:color w:val="000000"/>
-        </w:rPr>
-        <w:t xml:space="preserve"> over time, but have not increased their capacity to exploit resources usually controlled by kangaroo rats. It is well-documented that, while kangaroo rats readily forage in open microhabitats where predation risk can be relatively high, smaller granivores rely on vegetation cover as an antipredator defense and preferentially forage in sheltered microhabitats (Kelt 2011). Over the course of this experiment,</w:t>
+      <w:proofErr w:type="spellEnd"/>
+      <w:r>
+        <w:rPr>
+          <w:color w:val="000000"/>
+        </w:rPr>
+        <w:t xml:space="preserve"> over time, but have not increased their capacity to exploit resources usually controlled by kangaroo rats. It is well-documented that, while kangaroo rats readily forage in open microhabitats where predation risk can be relatively high, smaller granivores rely on vegetation cover as an antipredator defense and preferentially forage in sheltered microhabitats (</w:t>
+      </w:r>
+      <w:proofErr w:type="spellStart"/>
+      <w:r>
+        <w:rPr>
+          <w:color w:val="000000"/>
+        </w:rPr>
+        <w:t>Kelt</w:t>
+      </w:r>
+      <w:proofErr w:type="spellEnd"/>
+      <w:r>
+        <w:rPr>
+          <w:color w:val="000000"/>
+        </w:rPr>
+        <w:t xml:space="preserve"> 2011). Over the course of this experiment,</w:t>
       </w:r>
       <w:r>
         <w:rPr>
@@ -2725,6 +4065,7 @@
         </w:rPr>
         <w:t xml:space="preserve">small granivores may have gained access to a larger proportion of resources and increased their share of </w:t>
       </w:r>
+      <w:proofErr w:type="spellStart"/>
       <w:r>
         <w:rPr>
           <w:i/>
@@ -2733,6 +4074,7 @@
         </w:rPr>
         <w:t>Etot</w:t>
       </w:r>
+      <w:proofErr w:type="spellEnd"/>
       <w:r>
         <w:rPr>
           <w:color w:val="000000"/>
@@ -2787,13 +4129,37 @@
           <w:iCs/>
           <w:color w:val="000000"/>
         </w:rPr>
-        <w:t>C. baileyi</w:t>
-      </w:r>
-      <w:r>
-        <w:rPr>
-          <w:color w:val="000000"/>
-        </w:rPr>
-        <w:t xml:space="preserve">. Although changes in the overall effect of species loss are sometimes treated interchangeably with compensation (e.g. Ernest and Brown 2001 compared to Thibault et al. 2010, Bledsoe and Ernest 2019), especially at short timescales, it is important to recognize that multiple distinct pathways modulate the long-term impacts of species loss on community function. </w:t>
+        <w:t xml:space="preserve">C. </w:t>
+      </w:r>
+      <w:proofErr w:type="spellStart"/>
+      <w:r>
+        <w:rPr>
+          <w:i/>
+          <w:iCs/>
+          <w:color w:val="000000"/>
+        </w:rPr>
+        <w:t>baileyi</w:t>
+      </w:r>
+      <w:proofErr w:type="spellEnd"/>
+      <w:r>
+        <w:rPr>
+          <w:color w:val="000000"/>
+        </w:rPr>
+        <w:t>. Although changes in the overall effect of species loss are sometimes treated interchangeably with compensation (</w:t>
+      </w:r>
+      <w:proofErr w:type="gramStart"/>
+      <w:r>
+        <w:rPr>
+          <w:color w:val="000000"/>
+        </w:rPr>
+        <w:t>e.g.</w:t>
+      </w:r>
+      <w:proofErr w:type="gramEnd"/>
+      <w:r>
+        <w:rPr>
+          <w:color w:val="000000"/>
+        </w:rPr>
+        <w:t xml:space="preserve"> Ernest and Brown 2001 compared to Thibault et al. 2010, Bledsoe and Ernest 2019), especially at short timescales, it is important to recognize that multiple distinct pathways modulate the long-term impacts of species loss on community function. </w:t>
       </w:r>
       <w:r>
         <w:rPr>
@@ -2860,7 +4226,21 @@
         <w:rPr>
           <w:color w:val="000000"/>
         </w:rPr>
-        <w:t xml:space="preserve"> to the maintenance of community function following species loss (see also Leibold et al. 2017). Although a single colonization event may be enough to allow for temporary compensation </w:t>
+        <w:t xml:space="preserve"> to the maintenance of community function following species loss (see also </w:t>
+      </w:r>
+      <w:proofErr w:type="spellStart"/>
+      <w:r>
+        <w:rPr>
+          <w:color w:val="000000"/>
+        </w:rPr>
+        <w:t>Leibold</w:t>
+      </w:r>
+      <w:proofErr w:type="spellEnd"/>
+      <w:r>
+        <w:rPr>
+          <w:color w:val="000000"/>
+        </w:rPr>
+        <w:t xml:space="preserve"> et al. 2017). Although a single colonization event may be enough to allow for temporary compensation </w:t>
       </w:r>
       <w:r>
         <w:t>via functional redundancy</w:t>
@@ -2903,8 +4283,17 @@
           <w:i/>
           <w:color w:val="000000"/>
         </w:rPr>
-        <w:t>C. baileyi</w:t>
-      </w:r>
+        <w:t xml:space="preserve">C. </w:t>
+      </w:r>
+      <w:proofErr w:type="spellStart"/>
+      <w:r>
+        <w:rPr>
+          <w:i/>
+          <w:color w:val="000000"/>
+        </w:rPr>
+        <w:t>baileyi</w:t>
+      </w:r>
+      <w:proofErr w:type="spellEnd"/>
       <w:r>
         <w:rPr>
           <w:color w:val="000000"/>
@@ -2945,7 +4334,21 @@
         <w:rPr>
           <w:color w:val="000000"/>
         </w:rPr>
-        <w:t xml:space="preserve">(Dornelas et al. 2014; Williams and Jackson 2007). </w:t>
+        <w:t>(</w:t>
+      </w:r>
+      <w:proofErr w:type="spellStart"/>
+      <w:r>
+        <w:rPr>
+          <w:color w:val="000000"/>
+        </w:rPr>
+        <w:t>Dornelas</w:t>
+      </w:r>
+      <w:proofErr w:type="spellEnd"/>
+      <w:r>
+        <w:rPr>
+          <w:color w:val="000000"/>
+        </w:rPr>
+        <w:t xml:space="preserve"> et al. 2014; Williams and Jackson 2007). </w:t>
       </w:r>
     </w:p>
     <w:p>
@@ -2988,7 +4391,21 @@
         <w:rPr>
           <w:color w:val="000000"/>
         </w:rPr>
-        <w:t xml:space="preserve"> documented here adds important nuance to our understanding of how zero-sum dynamics operate in natural assemblages. Theories invoking zero-sum dynamics, and tests for compensatory dynamics in empirical data, often treat a zero-sum dynamic as a strong and temporally consistent constraint on population dynamics (Hubbell 2001; Houlahan et al. 2007). In this framing, any resources made available through species loss should immediately be taken up by other species. This is not consistent with the</w:t>
+        <w:t xml:space="preserve"> documented here adds important nuance to our understanding of how zero-sum dynamics operate in natural assemblages. Theories invoking zero-sum dynamics, and tests for compensatory dynamics in empirical data, often treat a zero-sum dynamic as a strong and temporally consistent constraint on population dynamics (Hubbell 2001; </w:t>
+      </w:r>
+      <w:proofErr w:type="spellStart"/>
+      <w:r>
+        <w:rPr>
+          <w:color w:val="000000"/>
+        </w:rPr>
+        <w:t>Houlahan</w:t>
+      </w:r>
+      <w:proofErr w:type="spellEnd"/>
+      <w:r>
+        <w:rPr>
+          <w:color w:val="000000"/>
+        </w:rPr>
+        <w:t xml:space="preserve"> et al. 2007). In this framing, any resources made available through species loss should immediately be taken up by other species. This is not consistent with the</w:t>
       </w:r>
       <w:r>
         <w:t xml:space="preserve"> </w:t>
@@ -2997,10 +4414,43 @@
         <w:rPr>
           <w:color w:val="000000"/>
         </w:rPr>
-        <w:t xml:space="preserve">dynamics that occur at Portal, as there have been extended periods of time when there are substantial resources available on exclosure plots that are not being used by any rodent species. Rather, the dynamics at Portal are more consistent with a zero-sum constraint operating at metacommunity, or, more broadly, evolutionary scales (Van Valen 1973; Terry and Rowe 2015; </w:t>
-      </w:r>
-      <w:r>
-        <w:t>Leibold et al. 2017</w:t>
+        <w:t xml:space="preserve">dynamics that occur at Portal, as there have been extended periods of time when there are substantial resources available on </w:t>
+      </w:r>
+      <w:proofErr w:type="spellStart"/>
+      <w:r>
+        <w:rPr>
+          <w:color w:val="000000"/>
+        </w:rPr>
+        <w:t>exclosure</w:t>
+      </w:r>
+      <w:proofErr w:type="spellEnd"/>
+      <w:r>
+        <w:rPr>
+          <w:color w:val="000000"/>
+        </w:rPr>
+        <w:t xml:space="preserve"> plots that are not being used by any rodent species. Rather, the dynamics at Portal are more consistent with a zero-sum constraint operating at metacommunity, or, more broadly, evolutionary scales (Van </w:t>
+      </w:r>
+      <w:proofErr w:type="spellStart"/>
+      <w:r>
+        <w:rPr>
+          <w:color w:val="000000"/>
+        </w:rPr>
+        <w:t>Valen</w:t>
+      </w:r>
+      <w:proofErr w:type="spellEnd"/>
+      <w:r>
+        <w:rPr>
+          <w:color w:val="000000"/>
+        </w:rPr>
+        <w:t xml:space="preserve"> 1973; Terry and Rowe 2015; </w:t>
+      </w:r>
+      <w:proofErr w:type="spellStart"/>
+      <w:r>
+        <w:t>Leibold</w:t>
+      </w:r>
+      <w:proofErr w:type="spellEnd"/>
+      <w:r>
+        <w:t xml:space="preserve"> et al. 2017</w:t>
       </w:r>
       <w:r>
         <w:rPr>
@@ -3112,8 +4562,69 @@
       <w:pPr>
         <w:ind w:left="630" w:hanging="630"/>
       </w:pPr>
-      <w:r>
-        <w:t>Bannar‐Martin, K. H., C. T. Kremer, S. K. M. Ernest, M. A. Leibold, H. Auge, J. Chase, S. A. J. Declerck, N. Eisenhauer, S. Harpole, H. Hillebrand, F. Isbell, T. Koffel, S. Larsen, A. Narwani, J. S. Petermann, C. Roscher, J. S. Cabral, and S. R. Supp. 2018. Integrating community assembly and biodiversity to better understand ecosystem function: the Community Assembly and the Functioning of Ecosystems (CAFE) approach. Ecology Letters 21:167–180.</w:t>
+      <w:proofErr w:type="spellStart"/>
+      <w:r>
+        <w:t>Bannar</w:t>
+      </w:r>
+      <w:proofErr w:type="spellEnd"/>
+      <w:r>
+        <w:t xml:space="preserve">‐Martin, K. H., C. T. Kremer, S. K. M. Ernest, M. A. </w:t>
+      </w:r>
+      <w:proofErr w:type="spellStart"/>
+      <w:r>
+        <w:t>Leibold</w:t>
+      </w:r>
+      <w:proofErr w:type="spellEnd"/>
+      <w:r>
+        <w:t xml:space="preserve">, H. Auge, J. Chase, S. A. J. </w:t>
+      </w:r>
+      <w:proofErr w:type="spellStart"/>
+      <w:r>
+        <w:t>Declerck</w:t>
+      </w:r>
+      <w:proofErr w:type="spellEnd"/>
+      <w:r>
+        <w:t xml:space="preserve">, N. Eisenhauer, S. </w:t>
+      </w:r>
+      <w:proofErr w:type="spellStart"/>
+      <w:r>
+        <w:t>Harpole</w:t>
+      </w:r>
+      <w:proofErr w:type="spellEnd"/>
+      <w:r>
+        <w:t xml:space="preserve">, H. Hillebrand, F. Isbell, T. </w:t>
+      </w:r>
+      <w:proofErr w:type="spellStart"/>
+      <w:r>
+        <w:t>Koffel</w:t>
+      </w:r>
+      <w:proofErr w:type="spellEnd"/>
+      <w:r>
+        <w:t xml:space="preserve">, S. Larsen, A. </w:t>
+      </w:r>
+      <w:proofErr w:type="spellStart"/>
+      <w:r>
+        <w:t>Narwani</w:t>
+      </w:r>
+      <w:proofErr w:type="spellEnd"/>
+      <w:r>
+        <w:t xml:space="preserve">, J. S. </w:t>
+      </w:r>
+      <w:proofErr w:type="spellStart"/>
+      <w:r>
+        <w:t>Petermann</w:t>
+      </w:r>
+      <w:proofErr w:type="spellEnd"/>
+      <w:r>
+        <w:t xml:space="preserve">, C. </w:t>
+      </w:r>
+      <w:proofErr w:type="spellStart"/>
+      <w:r>
+        <w:t>Roscher</w:t>
+      </w:r>
+      <w:proofErr w:type="spellEnd"/>
+      <w:r>
+        <w:t>, J. S. Cabral, and S. R. Supp. 2018. Integrating community assembly and biodiversity to better understand ecosystem function: the Community Assembly and the Functioning of Ecosystems (CAFE) approach. Ecology Letters 21:167–180.</w:t>
       </w:r>
     </w:p>
     <w:p>
@@ -3121,7 +4632,15 @@
         <w:ind w:left="630" w:hanging="630"/>
       </w:pPr>
       <w:r>
-        <w:t>Bledsoe, E. K., and S. K. M. Ernest. 2019. Temporal changes in species composition affect a ubiquitous species’ use of habitat patches. Ecology 100:e02869.</w:t>
+        <w:t xml:space="preserve">Bledsoe, E. K., and S. K. M. Ernest. 2019. Temporal changes in species composition affect a ubiquitous species’ use of habitat patches. Ecology </w:t>
+      </w:r>
+      <w:proofErr w:type="gramStart"/>
+      <w:r>
+        <w:t>100:e</w:t>
+      </w:r>
+      <w:proofErr w:type="gramEnd"/>
+      <w:r>
+        <w:t>02869.</w:t>
       </w:r>
     </w:p>
     <w:p>
@@ -3129,7 +4648,15 @@
         <w:ind w:left="630" w:hanging="630"/>
       </w:pPr>
       <w:r>
-        <w:t>Brown, J. H., T. J. Valone, and C. G. Curtin. 1997. Reorganization of an arid ecosystem in response to recent climate change. Proceedings of the National Academy of Sciences 94:9729–9733.</w:t>
+        <w:t xml:space="preserve">Brown, J. H., T. J. </w:t>
+      </w:r>
+      <w:proofErr w:type="spellStart"/>
+      <w:r>
+        <w:t>Valone</w:t>
+      </w:r>
+      <w:proofErr w:type="spellEnd"/>
+      <w:r>
+        <w:t>, and C. G. Curtin. 1997. Reorganization of an arid ecosystem in response to recent climate change. Proceedings of the National Academy of Sciences 94:9729–9733.</w:t>
       </w:r>
     </w:p>
     <w:p>
@@ -3145,15 +4672,68 @@
         <w:ind w:left="630" w:hanging="630"/>
       </w:pPr>
       <w:r>
-        <w:t>Christensen, E. M., G. M. Yenni, H. Ye, J. L. Simonis, E. K. Bledsoe, R. M. Diaz, S. D. Taylor, E. P. White, and S. K. M. Ernest. 2019. portalr: an R package for summarizing and using the Portal Project Data. Journal of Open Source Software 4:1098.</w:t>
+        <w:t xml:space="preserve">Christensen, E. M., G. M. </w:t>
+      </w:r>
+      <w:proofErr w:type="spellStart"/>
+      <w:r>
+        <w:t>Yenni</w:t>
+      </w:r>
+      <w:proofErr w:type="spellEnd"/>
+      <w:r>
+        <w:t xml:space="preserve">, H. Ye, J. L. </w:t>
+      </w:r>
+      <w:proofErr w:type="spellStart"/>
+      <w:r>
+        <w:t>Simonis</w:t>
+      </w:r>
+      <w:proofErr w:type="spellEnd"/>
+      <w:r>
+        <w:t xml:space="preserve">, E. K. Bledsoe, R. M. Diaz, S. D. Taylor, E. P. White, and S. K. M. Ernest. 2019. </w:t>
+      </w:r>
+      <w:proofErr w:type="spellStart"/>
+      <w:r>
+        <w:t>portalr</w:t>
+      </w:r>
+      <w:proofErr w:type="spellEnd"/>
+      <w:r>
+        <w:t xml:space="preserve">: an R package for summarizing and using the Portal Project Data. Journal of </w:t>
+      </w:r>
+      <w:proofErr w:type="gramStart"/>
+      <w:r>
+        <w:t>Open Source</w:t>
+      </w:r>
+      <w:proofErr w:type="gramEnd"/>
+      <w:r>
+        <w:t xml:space="preserve"> Software 4:1098.</w:t>
       </w:r>
     </w:p>
     <w:p>
       <w:pPr>
         <w:ind w:left="630" w:hanging="630"/>
       </w:pPr>
-      <w:r>
-        <w:t>Dornelas, M., N. J. Gotelli, B. McGill, H. Shimadzu, F. Moyes, C. Sievers, and A. E. Magurran. 2014. Assemblage Time Series Reveal Biodiversity Change but Not Systematic Loss. Science 344:296–299.</w:t>
+      <w:proofErr w:type="spellStart"/>
+      <w:r>
+        <w:t>Dornelas</w:t>
+      </w:r>
+      <w:proofErr w:type="spellEnd"/>
+      <w:r>
+        <w:t xml:space="preserve">, M., N. J. </w:t>
+      </w:r>
+      <w:proofErr w:type="spellStart"/>
+      <w:r>
+        <w:t>Gotelli</w:t>
+      </w:r>
+      <w:proofErr w:type="spellEnd"/>
+      <w:r>
+        <w:t xml:space="preserve">, B. McGill, H. Shimadzu, F. Moyes, C. Sievers, and A. E. </w:t>
+      </w:r>
+      <w:proofErr w:type="spellStart"/>
+      <w:r>
+        <w:t>Magurran</w:t>
+      </w:r>
+      <w:proofErr w:type="spellEnd"/>
+      <w:r>
+        <w:t>. 2014. Assemblage Time Series Reveal Biodiversity Change but Not Systematic Loss. Science 344:296–299.</w:t>
       </w:r>
     </w:p>
     <w:p>
@@ -3170,7 +4750,23 @@
       </w:pPr>
       <w:r>
         <w:lastRenderedPageBreak/>
-        <w:t>Ernest, S. K. M., J. H. Brown, K. M. Thibault, E. P. White, and J. R. Goheen. 2008. Zero Sum, the Niche, and Metacommunities: Long‐Term Dynamics of Community Assembly. The American Naturalist 172:E257–E269.</w:t>
+        <w:t xml:space="preserve">Ernest, S. K. M., J. H. Brown, K. M. Thibault, E. P. White, and J. R. </w:t>
+      </w:r>
+      <w:proofErr w:type="spellStart"/>
+      <w:r>
+        <w:t>Goheen</w:t>
+      </w:r>
+      <w:proofErr w:type="spellEnd"/>
+      <w:r>
+        <w:t xml:space="preserve">. 2008. Zero Sum, the Niche, and Metacommunities: Long‐Term Dynamics of Community Assembly. The American Naturalist </w:t>
+      </w:r>
+      <w:proofErr w:type="gramStart"/>
+      <w:r>
+        <w:t>172:E</w:t>
+      </w:r>
+      <w:proofErr w:type="gramEnd"/>
+      <w:r>
+        <w:t>257–E269.</w:t>
       </w:r>
     </w:p>
     <w:p>
@@ -3178,7 +4774,79 @@
         <w:ind w:left="630" w:hanging="630"/>
       </w:pPr>
       <w:r>
-        <w:t>Ernest, S. K. M., G. M. Yenni, G. Allington, E. K. Bledsoe, E. M. Christensen, R. M. Diaz, K. Geluso, J. R. Goheen, Q. Guo, E. Heske, D. Kelt, J. M. Meiners, J. Munger, C. Restrepo, D. A. Samson, M. R. Schutzenhofer, M. Skupski, S. R. Supp, K. Thibault, S. Taylor, E. White, H. Ye, D. W. Davidson, J. H. Brown, and T. J. Valone. 2020. The Portal Project: a long-term study of a Chihuahuan desert ecosystem. bioRxiv:332783.</w:t>
+        <w:t xml:space="preserve">Ernest, S. K. M., G. M. </w:t>
+      </w:r>
+      <w:proofErr w:type="spellStart"/>
+      <w:r>
+        <w:t>Yenni</w:t>
+      </w:r>
+      <w:proofErr w:type="spellEnd"/>
+      <w:r>
+        <w:t xml:space="preserve">, G. Allington, E. K. Bledsoe, E. M. Christensen, R. M. Diaz, K. </w:t>
+      </w:r>
+      <w:proofErr w:type="spellStart"/>
+      <w:r>
+        <w:t>Geluso</w:t>
+      </w:r>
+      <w:proofErr w:type="spellEnd"/>
+      <w:r>
+        <w:t xml:space="preserve">, J. R. </w:t>
+      </w:r>
+      <w:proofErr w:type="spellStart"/>
+      <w:r>
+        <w:t>Goheen</w:t>
+      </w:r>
+      <w:proofErr w:type="spellEnd"/>
+      <w:r>
+        <w:t xml:space="preserve">, Q. Guo, E. </w:t>
+      </w:r>
+      <w:proofErr w:type="spellStart"/>
+      <w:r>
+        <w:t>Heske</w:t>
+      </w:r>
+      <w:proofErr w:type="spellEnd"/>
+      <w:r>
+        <w:t xml:space="preserve">, D. </w:t>
+      </w:r>
+      <w:proofErr w:type="spellStart"/>
+      <w:r>
+        <w:t>Kelt</w:t>
+      </w:r>
+      <w:proofErr w:type="spellEnd"/>
+      <w:r>
+        <w:t xml:space="preserve">, J. M. Meiners, J. Munger, C. Restrepo, D. A. Samson, M. R. </w:t>
+      </w:r>
+      <w:proofErr w:type="spellStart"/>
+      <w:r>
+        <w:t>Schutzenhofer</w:t>
+      </w:r>
+      <w:proofErr w:type="spellEnd"/>
+      <w:r>
+        <w:t xml:space="preserve">, M. </w:t>
+      </w:r>
+      <w:proofErr w:type="spellStart"/>
+      <w:r>
+        <w:t>Skupski</w:t>
+      </w:r>
+      <w:proofErr w:type="spellEnd"/>
+      <w:r>
+        <w:t xml:space="preserve">, S. R. Supp, K. Thibault, S. Taylor, E. White, H. Ye, D. W. Davidson, J. H. Brown, and T. J. </w:t>
+      </w:r>
+      <w:proofErr w:type="spellStart"/>
+      <w:r>
+        <w:t>Valone</w:t>
+      </w:r>
+      <w:proofErr w:type="spellEnd"/>
+      <w:r>
+        <w:t xml:space="preserve">. 2020. The Portal Project: a long-term study of a </w:t>
+      </w:r>
+      <w:proofErr w:type="spellStart"/>
+      <w:r>
+        <w:t>Chihuahuan</w:t>
+      </w:r>
+      <w:proofErr w:type="spellEnd"/>
+      <w:r>
+        <w:t xml:space="preserve"> desert ecosystem. bioRxiv:332783.</w:t>
       </w:r>
     </w:p>
     <w:p>
@@ -3186,7 +4854,39 @@
         <w:ind w:left="630" w:hanging="630"/>
       </w:pPr>
       <w:r>
-        <w:t>Fetzer, I., K. Johst, R. Schäwe, T. Banitz, H. Harms, and A. Chatzinotas. 2015. The extent of functional redundancy changes as species’ roles shift in different environments. Proceedings of the National Academy of Sciences 112:14888–14893.</w:t>
+        <w:t xml:space="preserve">Fetzer, I., K. </w:t>
+      </w:r>
+      <w:proofErr w:type="spellStart"/>
+      <w:r>
+        <w:t>Johst</w:t>
+      </w:r>
+      <w:proofErr w:type="spellEnd"/>
+      <w:r>
+        <w:t xml:space="preserve">, R. </w:t>
+      </w:r>
+      <w:proofErr w:type="spellStart"/>
+      <w:r>
+        <w:t>Schäwe</w:t>
+      </w:r>
+      <w:proofErr w:type="spellEnd"/>
+      <w:r>
+        <w:t xml:space="preserve">, T. </w:t>
+      </w:r>
+      <w:proofErr w:type="spellStart"/>
+      <w:r>
+        <w:t>Banitz</w:t>
+      </w:r>
+      <w:proofErr w:type="spellEnd"/>
+      <w:r>
+        <w:t xml:space="preserve">, H. Harms, and A. </w:t>
+      </w:r>
+      <w:proofErr w:type="spellStart"/>
+      <w:r>
+        <w:t>Chatzinotas</w:t>
+      </w:r>
+      <w:proofErr w:type="spellEnd"/>
+      <w:r>
+        <w:t>. 2015. The extent of functional redundancy changes as species’ roles shift in different environments. Proceedings of the National Academy of Sciences 112:14888–14893.</w:t>
       </w:r>
     </w:p>
     <w:p>
@@ -3194,15 +4894,60 @@
         <w:ind w:left="630" w:hanging="630"/>
       </w:pPr>
       <w:r>
-        <w:t>Gonzalez, A., and M. Loreau. 2009. The Causes and Consequences of Compensatory Dynamics in Ecological Communities. Annual Review of Ecology, Evolution, and Systematics 40:393–414.</w:t>
+        <w:t xml:space="preserve">Gonzalez, A., and M. </w:t>
+      </w:r>
+      <w:proofErr w:type="spellStart"/>
+      <w:r>
+        <w:t>Loreau</w:t>
+      </w:r>
+      <w:proofErr w:type="spellEnd"/>
+      <w:r>
+        <w:t>. 2009. The Causes and Consequences of Compensatory Dynamics in Ecological Communities. Annual Review of Ecology, Evolution, and Systematics 40:393–414.</w:t>
       </w:r>
     </w:p>
     <w:p>
       <w:pPr>
         <w:ind w:left="630" w:hanging="630"/>
       </w:pPr>
-      <w:r>
-        <w:t>Houlahan, J. E., D. J. Currie, K. Cottenie, G. S. Cumming, S. K. M. Ernest, C. S. Findlay, S. D. Fuhlendorf, R. D. Stevens, T. J. Willis, I. P. Woiwod, and S. M. Wondzell. 2007. Compensatory dynamics are rare in natural ecological communities. Proceedings of the National Academy of Sciences. 104(9): 3273-3277.</w:t>
+      <w:proofErr w:type="spellStart"/>
+      <w:r>
+        <w:t>Houlahan</w:t>
+      </w:r>
+      <w:proofErr w:type="spellEnd"/>
+      <w:r>
+        <w:t xml:space="preserve">, J. E., D. J. Currie, K. </w:t>
+      </w:r>
+      <w:proofErr w:type="spellStart"/>
+      <w:r>
+        <w:t>Cottenie</w:t>
+      </w:r>
+      <w:proofErr w:type="spellEnd"/>
+      <w:r>
+        <w:t xml:space="preserve">, G. S. Cumming, S. K. M. Ernest, C. S. Findlay, S. D. </w:t>
+      </w:r>
+      <w:proofErr w:type="spellStart"/>
+      <w:r>
+        <w:t>Fuhlendorf</w:t>
+      </w:r>
+      <w:proofErr w:type="spellEnd"/>
+      <w:r>
+        <w:t xml:space="preserve">, R. D. Stevens, T. J. Willis, I. P. </w:t>
+      </w:r>
+      <w:proofErr w:type="spellStart"/>
+      <w:r>
+        <w:t>Woiwod</w:t>
+      </w:r>
+      <w:proofErr w:type="spellEnd"/>
+      <w:r>
+        <w:t xml:space="preserve">, and S. M. </w:t>
+      </w:r>
+      <w:proofErr w:type="spellStart"/>
+      <w:r>
+        <w:t>Wondzell</w:t>
+      </w:r>
+      <w:proofErr w:type="spellEnd"/>
+      <w:r>
+        <w:t>. 2007. Compensatory dynamics are rare in natural ecological communities. Proceedings of the National Academy of Sciences. 104(9): 3273-3277.</w:t>
       </w:r>
     </w:p>
     <w:p>
@@ -3218,19 +4963,144 @@
         <w:ind w:left="630" w:hanging="630"/>
       </w:pPr>
       <w:r>
-        <w:t xml:space="preserve">Hughes, B. B., R. Beas-Luna, A. K. Barner, K. Brewitt, D. R. Brumbaugh, E. B. Cerny-Chipman, S. L. Close, K. E. Coblentz, K. L. de Nesnera, S. T. Drobnitch, J. D. Figurski, B. Focht, M. Friedman, J. Freiwald, K. K. Heady, W. N. Heady, A. Hettinger, A. Johnson, </w:t>
+        <w:t xml:space="preserve">Hughes, B. B., R. Beas-Luna, A. K. </w:t>
+      </w:r>
+      <w:proofErr w:type="spellStart"/>
+      <w:r>
+        <w:t>Barner</w:t>
+      </w:r>
+      <w:proofErr w:type="spellEnd"/>
+      <w:r>
+        <w:t xml:space="preserve">, K. </w:t>
+      </w:r>
+      <w:proofErr w:type="spellStart"/>
+      <w:r>
+        <w:t>Brewitt</w:t>
+      </w:r>
+      <w:proofErr w:type="spellEnd"/>
+      <w:r>
+        <w:t xml:space="preserve">, D. R. Brumbaugh, E. B. Cerny-Chipman, S. L. Close, K. E. Coblentz, K. L. de </w:t>
+      </w:r>
+      <w:proofErr w:type="spellStart"/>
+      <w:r>
+        <w:t>Nesnera</w:t>
+      </w:r>
+      <w:proofErr w:type="spellEnd"/>
+      <w:r>
+        <w:t xml:space="preserve">, S. T. </w:t>
+      </w:r>
+      <w:proofErr w:type="spellStart"/>
+      <w:r>
+        <w:t>Drobnitch</w:t>
+      </w:r>
+      <w:proofErr w:type="spellEnd"/>
+      <w:r>
+        <w:t xml:space="preserve">, J. D. </w:t>
+      </w:r>
+      <w:proofErr w:type="spellStart"/>
+      <w:r>
+        <w:t>Figurski</w:t>
+      </w:r>
+      <w:proofErr w:type="spellEnd"/>
+      <w:r>
+        <w:t xml:space="preserve">, B. </w:t>
+      </w:r>
+      <w:proofErr w:type="spellStart"/>
+      <w:r>
+        <w:t>Focht</w:t>
+      </w:r>
+      <w:proofErr w:type="spellEnd"/>
+      <w:r>
+        <w:t xml:space="preserve">, M. Friedman, J. </w:t>
+      </w:r>
+      <w:proofErr w:type="spellStart"/>
+      <w:r>
+        <w:t>Freiwald</w:t>
+      </w:r>
+      <w:proofErr w:type="spellEnd"/>
+      <w:r>
+        <w:t xml:space="preserve">, K. K. Heady, W. N. Heady, A. Hettinger, A. Johnson, </w:t>
       </w:r>
       <w:r>
         <w:lastRenderedPageBreak/>
-        <w:t>K. A. Karr, B. Mahoney, M. M. Moritsch, A.-M. K. Osterback, J. Reimer, J. Robinson, T. Rohrer, J. M. Rose, M. Sabal, L. M. Segui, C. Shen, J. Sullivan, R. Zuercher, P. T. Raimondi, B. A. Menge, K. Grorud-Colvert, M. Novak, and M. H. Carr. 2017. Long-Term Studies Contribute Disproportionately to Ecology and Policy. BioScience 67:271–281.</w:t>
+        <w:t xml:space="preserve">K. A. Karr, B. Mahoney, M. M. </w:t>
+      </w:r>
+      <w:proofErr w:type="spellStart"/>
+      <w:r>
+        <w:t>Moritsch</w:t>
+      </w:r>
+      <w:proofErr w:type="spellEnd"/>
+      <w:r>
+        <w:t xml:space="preserve">, A.-M. K. </w:t>
+      </w:r>
+      <w:proofErr w:type="spellStart"/>
+      <w:r>
+        <w:t>Osterback</w:t>
+      </w:r>
+      <w:proofErr w:type="spellEnd"/>
+      <w:r>
+        <w:t xml:space="preserve">, J. Reimer, J. Robinson, T. Rohrer, J. M. Rose, M. Sabal, L. M. </w:t>
+      </w:r>
+      <w:proofErr w:type="spellStart"/>
+      <w:r>
+        <w:t>Segui</w:t>
+      </w:r>
+      <w:proofErr w:type="spellEnd"/>
+      <w:r>
+        <w:t xml:space="preserve">, C. Shen, J. Sullivan, R. </w:t>
+      </w:r>
+      <w:proofErr w:type="spellStart"/>
+      <w:r>
+        <w:t>Zuercher</w:t>
+      </w:r>
+      <w:proofErr w:type="spellEnd"/>
+      <w:r>
+        <w:t xml:space="preserve">, P. T. Raimondi, B. A. </w:t>
+      </w:r>
+      <w:proofErr w:type="spellStart"/>
+      <w:r>
+        <w:t>Menge</w:t>
+      </w:r>
+      <w:proofErr w:type="spellEnd"/>
+      <w:r>
+        <w:t xml:space="preserve">, K. </w:t>
+      </w:r>
+      <w:proofErr w:type="spellStart"/>
+      <w:r>
+        <w:t>Grorud-Colvert</w:t>
+      </w:r>
+      <w:proofErr w:type="spellEnd"/>
+      <w:r>
+        <w:t xml:space="preserve">, M. Novak, and M. H. </w:t>
+      </w:r>
+      <w:proofErr w:type="spellStart"/>
+      <w:r>
+        <w:t>Carr</w:t>
+      </w:r>
+      <w:proofErr w:type="spellEnd"/>
+      <w:r>
+        <w:t xml:space="preserve">. 2017. Long-Term Studies Contribute Disproportionately to Ecology and Policy. </w:t>
+      </w:r>
+      <w:proofErr w:type="spellStart"/>
+      <w:r>
+        <w:t>BioScience</w:t>
+      </w:r>
+      <w:proofErr w:type="spellEnd"/>
+      <w:r>
+        <w:t xml:space="preserve"> 67:271–281.</w:t>
       </w:r>
     </w:p>
     <w:p>
       <w:pPr>
         <w:ind w:left="630" w:hanging="630"/>
       </w:pPr>
-      <w:r>
-        <w:t>Kelt, D. A. 2011. Comparative ecology of desert small mammals: a selective review of the past 30 years. Journal of Mammalogy 92:1158–1178.</w:t>
+      <w:proofErr w:type="spellStart"/>
+      <w:r>
+        <w:t>Kelt</w:t>
+      </w:r>
+      <w:proofErr w:type="spellEnd"/>
+      <w:r>
+        <w:t>, D. A. 2011. Comparative ecology of desert small mammals: a selective review of the past 30 years. Journal of Mammalogy 92:1158–1178.</w:t>
       </w:r>
     </w:p>
     <w:p>
@@ -3245,32 +5115,60 @@
       <w:pPr>
         <w:ind w:left="630" w:hanging="630"/>
       </w:pPr>
-      <w:r>
-        <w:t>Leibold, M. A., J. M. Chase, and S. K. M. Ernest. 2017. Community assembly and the functioning of ecosystems: how metacommunity processes alter ecosystems attributes. Ecology 98:909–919.</w:t>
+      <w:proofErr w:type="spellStart"/>
+      <w:r>
+        <w:t>Leibold</w:t>
+      </w:r>
+      <w:proofErr w:type="spellEnd"/>
+      <w:r>
+        <w:t>, M. A., J. M. Chase, and S. K. M. Ernest. 2017. Community assembly and the functioning of ecosystems: how metacommunity processes alter ecosystems attributes. Ecology 98:909–919.</w:t>
       </w:r>
     </w:p>
     <w:p>
       <w:pPr>
         <w:ind w:left="630" w:hanging="630"/>
       </w:pPr>
-      <w:r>
-        <w:t>Lenth, R. V. 2021. emmeans: Estimated Marginal Means, aka Least-Squares Means.</w:t>
+      <w:proofErr w:type="spellStart"/>
+      <w:r>
+        <w:t>Lenth</w:t>
+      </w:r>
+      <w:proofErr w:type="spellEnd"/>
+      <w:r>
+        <w:t xml:space="preserve">, R. V. 2021. </w:t>
+      </w:r>
+      <w:proofErr w:type="spellStart"/>
+      <w:r>
+        <w:t>emmeans</w:t>
+      </w:r>
+      <w:proofErr w:type="spellEnd"/>
+      <w:r>
+        <w:t>: Estimated Marginal Means, aka Least-Squares Means.</w:t>
       </w:r>
     </w:p>
     <w:p>
       <w:pPr>
         <w:ind w:left="630" w:hanging="630"/>
       </w:pPr>
-      <w:r>
-        <w:t>Loreau, M. 2004. Does functional redundancy exist? Oikos 104:606–611.</w:t>
+      <w:proofErr w:type="spellStart"/>
+      <w:r>
+        <w:t>Loreau</w:t>
+      </w:r>
+      <w:proofErr w:type="spellEnd"/>
+      <w:r>
+        <w:t>, M. 2004. Does functional redundancy exist? Oikos 104:606–611.</w:t>
       </w:r>
     </w:p>
     <w:p>
       <w:pPr>
         <w:ind w:left="630" w:hanging="630"/>
       </w:pPr>
-      <w:r>
-        <w:t>M’Closkey, R. T. 1982. The principle of equal opportunity: a test with desert rodents. Canadian Journal of Zoology 60:1968–1972.</w:t>
+      <w:proofErr w:type="spellStart"/>
+      <w:r>
+        <w:t>M’Closkey</w:t>
+      </w:r>
+      <w:proofErr w:type="spellEnd"/>
+      <w:r>
+        <w:t>, R. T. 1982. The principle of equal opportunity: a test with desert rodents. Canadian Journal of Zoology 60:1968–1972.</w:t>
       </w:r>
     </w:p>
     <w:p>
@@ -3278,7 +5176,23 @@
         <w:ind w:left="630" w:hanging="630"/>
       </w:pPr>
       <w:r>
-        <w:t>Pinheiro, J., D. Bates, S. DebRoy, D. Sarkar, and R Core Team. 2020. nlme: Linear and Nonlinear Mixed Effects Models.</w:t>
+        <w:t xml:space="preserve">Pinheiro, J., D. Bates, S. </w:t>
+      </w:r>
+      <w:proofErr w:type="spellStart"/>
+      <w:r>
+        <w:t>DebRoy</w:t>
+      </w:r>
+      <w:proofErr w:type="spellEnd"/>
+      <w:r>
+        <w:t xml:space="preserve">, D. Sarkar, and R Core Team. 2020. </w:t>
+      </w:r>
+      <w:proofErr w:type="spellStart"/>
+      <w:r>
+        <w:t>nlme</w:t>
+      </w:r>
+      <w:proofErr w:type="spellEnd"/>
+      <w:r>
+        <w:t>: Linear and Nonlinear Mixed Effects Models.</w:t>
       </w:r>
     </w:p>
     <w:p>
@@ -3310,7 +5224,15 @@
         <w:ind w:left="630" w:hanging="630"/>
       </w:pPr>
       <w:r>
-        <w:t>Rosenzweig, M. L., and J. Winakur. 1969. Population Ecology of Desert Rodent Communities: Habitats and Environmental Complexity. Ecology 50:558–572.</w:t>
+        <w:t xml:space="preserve">Rosenzweig, M. L., and J. </w:t>
+      </w:r>
+      <w:proofErr w:type="spellStart"/>
+      <w:r>
+        <w:t>Winakur</w:t>
+      </w:r>
+      <w:proofErr w:type="spellEnd"/>
+      <w:r>
+        <w:t>. 1969. Population Ecology of Desert Rodent Communities: Habitats and Environmental Complexity. Ecology 50:558–572.</w:t>
       </w:r>
     </w:p>
     <w:p>
@@ -3343,7 +5265,15 @@
         <w:ind w:left="630" w:hanging="630"/>
       </w:pPr>
       <w:r>
-        <w:t>Van Valen, L. 1973. A new evolutionary law. Evolutionary Theory 1:1–30.</w:t>
+        <w:t xml:space="preserve">Van </w:t>
+      </w:r>
+      <w:proofErr w:type="spellStart"/>
+      <w:r>
+        <w:t>Valen</w:t>
+      </w:r>
+      <w:proofErr w:type="spellEnd"/>
+      <w:r>
+        <w:t>, L. 1973. A new evolutionary law. Evolutionary Theory 1:1–30.</w:t>
       </w:r>
     </w:p>
     <w:p>
@@ -3422,20 +5352,57 @@
         <w:rPr>
           <w:color w:val="000000"/>
         </w:rPr>
-        <w:t xml:space="preserve"> Dynamics of energy use and rodent community composition over time. Lines represent 6-month moving averages of energetic compensation (a), the ratio of energy use on exclosure plots to control plots (b), and the share of community energy use accounted for by kangaroo rats on control plots (c), and by </w:t>
-      </w:r>
-      <w:r>
-        <w:rPr>
-          <w:i/>
-          <w:color w:val="000000"/>
-        </w:rPr>
-        <w:t>C. baileyi</w:t>
-      </w:r>
-      <w:r>
-        <w:rPr>
-          <w:color w:val="000000"/>
-        </w:rPr>
-        <w:t xml:space="preserve"> (d), on control (gold) and exclosure (blue) plots. Dotted vertical lines mark the boundaries between time periods used for statistical analysis. Horizontal lines are time-period estimates from generalized least squares (a, b) and generalized linear (c, d) models, and the semitransparent envelopes mark the 95% confidence or credible intervals. </w:t>
+        <w:t xml:space="preserve"> Dynamics of energy use and rodent community composition over time. Lines represent 6-month moving averages of energetic compensation (a), the ratio of energy use on </w:t>
+      </w:r>
+      <w:proofErr w:type="spellStart"/>
+      <w:r>
+        <w:rPr>
+          <w:color w:val="000000"/>
+        </w:rPr>
+        <w:t>exclosure</w:t>
+      </w:r>
+      <w:proofErr w:type="spellEnd"/>
+      <w:r>
+        <w:rPr>
+          <w:color w:val="000000"/>
+        </w:rPr>
+        <w:t xml:space="preserve"> plots to control plots (b), and the share of community energy use accounted for by kangaroo rats on control plots (c), and by </w:t>
+      </w:r>
+      <w:r>
+        <w:rPr>
+          <w:i/>
+          <w:color w:val="000000"/>
+        </w:rPr>
+        <w:t xml:space="preserve">C. </w:t>
+      </w:r>
+      <w:proofErr w:type="spellStart"/>
+      <w:r>
+        <w:rPr>
+          <w:i/>
+          <w:color w:val="000000"/>
+        </w:rPr>
+        <w:t>baileyi</w:t>
+      </w:r>
+      <w:proofErr w:type="spellEnd"/>
+      <w:r>
+        <w:rPr>
+          <w:color w:val="000000"/>
+        </w:rPr>
+        <w:t xml:space="preserve"> (d), on control (gold) and </w:t>
+      </w:r>
+      <w:proofErr w:type="spellStart"/>
+      <w:r>
+        <w:rPr>
+          <w:color w:val="000000"/>
+        </w:rPr>
+        <w:t>exclosure</w:t>
+      </w:r>
+      <w:proofErr w:type="spellEnd"/>
+      <w:r>
+        <w:rPr>
+          <w:color w:val="000000"/>
+        </w:rPr>
+        <w:t xml:space="preserve"> (blue) plots. Dotted vertical lines mark the boundaries between time periods used for statistical analysis. Horizontal lines are time-period estimates from generalized least squares (a, b) and generalized linear (c, d) models, and the semitransparent envelopes mark the 95% confidence or credible intervals. </w:t>
       </w:r>
     </w:p>
     <w:p>
@@ -3576,7 +5543,7 @@
       </w:r>
     </w:p>
   </w:comment>
-  <w:comment w:id="34" w:author="Diaz,Renata M" w:date="2021-12-28T11:05:00Z" w:initials="DM">
+  <w:comment w:id="35" w:author="Diaz,Renata M" w:date="2021-12-28T11:05:00Z" w:initials="DM">
     <w:p>
       <w:pPr>
         <w:pStyle w:val="CommentText"/>
@@ -3592,7 +5559,7 @@
       </w:r>
     </w:p>
   </w:comment>
-  <w:comment w:id="39" w:author="Diaz,Renata M" w:date="2021-12-28T10:52:00Z" w:initials="DM">
+  <w:comment w:id="40" w:author="Diaz,Renata M" w:date="2021-12-28T10:52:00Z" w:initials="DM">
     <w:p>
       <w:pPr>
         <w:pStyle w:val="CommentText"/>
@@ -3665,7 +5632,7 @@
       </w:r>
     </w:p>
   </w:comment>
-  <w:comment w:id="43" w:author="Diaz,Renata M" w:date="2021-12-28T10:53:00Z" w:initials="DM">
+  <w:comment w:id="44" w:author="Diaz,Renata M" w:date="2021-12-28T10:53:00Z" w:initials="DM">
     <w:p>
       <w:pPr>
         <w:pStyle w:val="CommentText"/>
@@ -3681,7 +5648,7 @@
       </w:r>
     </w:p>
   </w:comment>
-  <w:comment w:id="49" w:author="Diaz,Renata M" w:date="2021-12-28T10:55:00Z" w:initials="DM">
+  <w:comment w:id="50" w:author="Diaz,Renata M" w:date="2021-12-28T10:55:00Z" w:initials="DM">
     <w:p>
       <w:pPr>
         <w:pStyle w:val="CommentText"/>

</xml_diff>

<commit_message>
script for nongranivores figure and responses to r1
</commit_message>
<xml_diff>
--- a/manuscript/revision1/MainTextRevision1.docx
+++ b/manuscript/revision1/MainTextRevision1.docx
@@ -717,7 +717,15 @@
         </w:r>
       </w:ins>
       <w:r>
-        <w:t xml:space="preserve">from desert grassland to scrub, driving a shift in baseline rodent community composition away from kangaroo rats and favoring other, smaller, granivores (Ernest et al. 2008). By making comparisons across these time periods, we explored how changes in community composition, and functional overlap among the same set of species, have contributed to changes in how species loss has impacted </w:t>
+        <w:t>from desert grassland to scrub, driving a shift in baseline rodent community composition away from kangaroo rats and favoring other, smaller, granivores (</w:t>
+      </w:r>
+      <w:ins w:id="20" w:author="Diaz,Renata M" w:date="2022-01-03T13:16:00Z">
+        <w:r>
+          <w:t xml:space="preserve">Brown et al. 1997; </w:t>
+        </w:r>
+      </w:ins>
+      <w:r>
+        <w:t xml:space="preserve">Ernest et al. 2008). By making comparisons across these time periods, we explored how changes in community composition, and functional overlap among the same set of species, have contributed to changes in how species loss has impacted </w:t>
       </w:r>
       <w:proofErr w:type="spellStart"/>
       <w:r>
@@ -755,12 +763,12 @@
       <w:pPr>
         <w:pStyle w:val="Heading2"/>
         <w:rPr>
-          <w:moveFrom w:id="20" w:author="Diaz,Renata M" w:date="2021-12-28T10:55:00Z"/>
+          <w:moveFrom w:id="21" w:author="Diaz,Renata M" w:date="2021-12-28T10:55:00Z"/>
           <w:i w:val="0"/>
         </w:rPr>
       </w:pPr>
-      <w:moveFromRangeStart w:id="21" w:author="Diaz,Renata M" w:date="2021-12-28T10:55:00Z" w:name="move91581321"/>
-      <w:moveFrom w:id="22" w:author="Diaz,Renata M" w:date="2021-12-28T10:55:00Z">
+      <w:moveFromRangeStart w:id="22" w:author="Diaz,Renata M" w:date="2021-12-28T10:55:00Z" w:name="move91581321"/>
+      <w:moveFrom w:id="23" w:author="Diaz,Renata M" w:date="2021-12-28T10:55:00Z">
         <w:r>
           <w:rPr>
             <w:i w:val="0"/>
@@ -822,6 +830,7 @@
         <w:r>
           <w:rPr>
             <w:rStyle w:val="Hyperlink"/>
+            <w:i w:val="0"/>
           </w:rPr>
           <w:fldChar w:fldCharType="end"/>
         </w:r>
@@ -850,6 +859,7 @@
         <w:r>
           <w:rPr>
             <w:rStyle w:val="Hyperlink"/>
+            <w:i w:val="0"/>
           </w:rPr>
           <w:fldChar w:fldCharType="end"/>
         </w:r>
@@ -861,7 +871,7 @@
         </w:r>
       </w:moveFrom>
     </w:p>
-    <w:moveFromRangeEnd w:id="21"/>
+    <w:moveFromRangeEnd w:id="22"/>
     <w:p>
       <w:pPr>
         <w:pStyle w:val="Heading2"/>
@@ -952,7 +962,7 @@
       <w:r>
         <w:t>We use</w:t>
       </w:r>
-      <w:ins w:id="23" w:author="Diaz,Renata M" w:date="2021-12-28T11:06:00Z">
+      <w:ins w:id="24" w:author="Diaz,Renata M" w:date="2021-12-28T11:06:00Z">
         <w:r>
           <w:t>d</w:t>
         </w:r>
@@ -976,16 +986,16 @@
       <w:r>
         <w:t xml:space="preserve"> (Ernest et al. 2019). We broke this timeseries into three time </w:t>
       </w:r>
-      <w:commentRangeStart w:id="24"/>
+      <w:commentRangeStart w:id="25"/>
       <w:r>
         <w:t xml:space="preserve">periods </w:t>
       </w:r>
-      <w:del w:id="25" w:author="Diaz,Renata M" w:date="2021-12-28T10:57:00Z">
+      <w:del w:id="26" w:author="Diaz,Renata M" w:date="2021-12-28T10:57:00Z">
         <w:r>
           <w:delText xml:space="preserve">corresponding </w:delText>
         </w:r>
       </w:del>
-      <w:ins w:id="26" w:author="Diaz,Renata M" w:date="2021-12-28T10:58:00Z">
+      <w:ins w:id="27" w:author="Diaz,Renata M" w:date="2021-12-28T10:58:00Z">
         <w:r>
           <w:t xml:space="preserve">defined by the major transitions in the rodent community surrounding the establishment of </w:t>
         </w:r>
@@ -1016,7 +1026,7 @@
           <w:t>in 1996-1997 and its</w:t>
         </w:r>
       </w:ins>
-      <w:ins w:id="27" w:author="Diaz,Renata M" w:date="2021-12-28T10:59:00Z">
+      <w:ins w:id="28" w:author="Diaz,Renata M" w:date="2021-12-28T10:59:00Z">
         <w:r>
           <w:rPr>
             <w:iCs/>
@@ -1024,7 +1034,7 @@
           <w:t xml:space="preserve"> subsequent decline in 2009-2010 (Ernest and Brown 2001; Thibault et al. 2010; Christensen et al. 2018). We defined the </w:t>
         </w:r>
       </w:ins>
-      <w:ins w:id="28" w:author="Diaz,Renata M" w:date="2021-12-28T11:06:00Z">
+      <w:ins w:id="29" w:author="Diaz,Renata M" w:date="2021-12-28T11:06:00Z">
         <w:r>
           <w:rPr>
             <w:iCs/>
@@ -1032,7 +1042,7 @@
           <w:t>first</w:t>
         </w:r>
       </w:ins>
-      <w:ins w:id="29" w:author="Diaz,Renata M" w:date="2021-12-28T11:00:00Z">
+      <w:ins w:id="30" w:author="Diaz,Renata M" w:date="2021-12-28T11:00:00Z">
         <w:r>
           <w:rPr>
             <w:iCs/>
@@ -1040,7 +1050,7 @@
           <w:t xml:space="preserve"> time period as from</w:t>
         </w:r>
       </w:ins>
-      <w:ins w:id="30" w:author="Diaz,Renata M" w:date="2021-12-28T10:58:00Z">
+      <w:ins w:id="31" w:author="Diaz,Renata M" w:date="2021-12-28T10:58:00Z">
         <w:r>
           <w:rPr>
             <w:iCs/>
@@ -1048,12 +1058,12 @@
           <w:t xml:space="preserve"> </w:t>
         </w:r>
       </w:ins>
-      <w:del w:id="31" w:author="Diaz,Renata M" w:date="2021-12-28T10:57:00Z">
+      <w:del w:id="32" w:author="Diaz,Renata M" w:date="2021-12-28T10:57:00Z">
         <w:r>
           <w:delText>to</w:delText>
         </w:r>
       </w:del>
-      <w:del w:id="32" w:author="Diaz,Renata M" w:date="2021-12-28T10:58:00Z">
+      <w:del w:id="33" w:author="Diaz,Renata M" w:date="2021-12-28T10:58:00Z">
         <w:r>
           <w:delText xml:space="preserve"> previously-documented</w:delText>
         </w:r>
@@ -1064,7 +1074,7 @@
           <w:delText>community</w:delText>
         </w:r>
       </w:del>
-      <w:del w:id="33" w:author="Diaz,Renata M" w:date="2021-12-28T10:56:00Z">
+      <w:del w:id="34" w:author="Diaz,Renata M" w:date="2021-12-28T10:56:00Z">
         <w:r>
           <w:delText xml:space="preserve">: </w:delText>
         </w:r>
@@ -1078,9 +1088,13 @@
       <w:r>
         <w:t>February 1988 to June 1997</w:t>
       </w:r>
-      <w:ins w:id="34" w:author="Diaz,Renata M" w:date="2021-12-28T11:00:00Z">
-        <w:r>
-          <w:t xml:space="preserve">, which was the first census period in which </w:t>
+      <w:ins w:id="35" w:author="Diaz,Renata M" w:date="2021-12-28T11:00:00Z">
+        <w:r>
+          <w:t xml:space="preserve">, which was the first census period in </w:t>
+        </w:r>
+        <w:r>
+          <w:lastRenderedPageBreak/>
+          <w:t xml:space="preserve">which </w:t>
         </w:r>
         <w:r>
           <w:rPr>
@@ -1120,38 +1134,47 @@
           <w:rPr>
             <w:iCs/>
           </w:rPr>
-          <w:t xml:space="preserve"> plots at the site. </w:t>
+          <w:t xml:space="preserve"> plots at the site</w:t>
         </w:r>
       </w:ins>
-      <w:ins w:id="35" w:author="Diaz,Renata M" w:date="2021-12-28T11:01:00Z">
+      <w:ins w:id="36" w:author="Diaz,Renata M" w:date="2022-01-03T13:44:00Z">
         <w:r>
           <w:rPr>
             <w:iCs/>
           </w:rPr>
-          <w:t xml:space="preserve"> The second time period spans </w:t>
-        </w:r>
+          <w:t xml:space="preserve"> (following Bledsoe and Ernest, 2019)</w:t>
+        </w:r>
+      </w:ins>
+      <w:ins w:id="37" w:author="Diaz,Renata M" w:date="2021-12-28T11:00:00Z">
         <w:r>
           <w:rPr>
             <w:iCs/>
           </w:rPr>
-          <w:lastRenderedPageBreak/>
-          <w:t xml:space="preserve">from July 1997 until January 2010, which is the </w:t>
+          <w:t xml:space="preserve">. </w:t>
         </w:r>
       </w:ins>
-      <w:ins w:id="36" w:author="Diaz,Renata M" w:date="2021-12-28T11:03:00Z">
+      <w:ins w:id="38" w:author="Diaz,Renata M" w:date="2021-12-28T11:01:00Z">
         <w:r>
           <w:rPr>
             <w:iCs/>
           </w:rPr>
+          <w:t xml:space="preserve"> The second time period spans from July 1997 until January 2010, which is the </w:t>
+        </w:r>
+      </w:ins>
+      <w:ins w:id="39" w:author="Diaz,Renata M" w:date="2021-12-28T11:03:00Z">
+        <w:r>
+          <w:rPr>
+            <w:iCs/>
+          </w:rPr>
           <w:t xml:space="preserve">midpoint of the 95% credible interval for the timing of the last </w:t>
         </w:r>
       </w:ins>
-      <w:del w:id="37" w:author="Diaz,Renata M" w:date="2021-12-28T11:01:00Z">
+      <w:del w:id="40" w:author="Diaz,Renata M" w:date="2021-12-28T11:01:00Z">
         <w:r>
           <w:delText xml:space="preserve">; </w:delText>
         </w:r>
       </w:del>
-      <w:del w:id="38" w:author="Diaz,Renata M" w:date="2021-12-28T11:03:00Z">
+      <w:del w:id="41" w:author="Diaz,Renata M" w:date="2021-12-28T11:03:00Z">
         <w:r>
           <w:delText>2)</w:delText>
         </w:r>
@@ -1177,17 +1200,17 @@
       <w:r>
         <w:t>reorganization event</w:t>
       </w:r>
-      <w:ins w:id="39" w:author="Diaz,Renata M" w:date="2021-12-28T11:03:00Z">
+      <w:ins w:id="42" w:author="Diaz,Renata M" w:date="2021-12-28T11:03:00Z">
         <w:r>
           <w:t xml:space="preserve"> as estimated in Christensen et al. (2018).</w:t>
         </w:r>
       </w:ins>
-      <w:ins w:id="40" w:author="Diaz,Renata M" w:date="2021-12-28T11:04:00Z">
+      <w:ins w:id="43" w:author="Diaz,Renata M" w:date="2021-12-28T11:04:00Z">
         <w:r>
           <w:t xml:space="preserve"> The last time period spans from February 2010 until January 202</w:t>
         </w:r>
       </w:ins>
-      <w:del w:id="41" w:author="Diaz,Renata M" w:date="2021-12-28T11:03:00Z">
+      <w:del w:id="44" w:author="Diaz,Renata M" w:date="2021-12-28T11:03:00Z">
         <w:r>
           <w:delText xml:space="preserve">; </w:delText>
         </w:r>
@@ -1204,23 +1227,23 @@
       <w:r>
         <w:t>0, when data collection was interrupted by the COVID-19 pandemic</w:t>
       </w:r>
-      <w:ins w:id="42" w:author="Diaz,Renata M" w:date="2021-12-28T11:04:00Z">
+      <w:ins w:id="45" w:author="Diaz,Renata M" w:date="2021-12-28T11:04:00Z">
         <w:r>
           <w:t>.</w:t>
         </w:r>
-        <w:commentRangeEnd w:id="24"/>
+        <w:commentRangeEnd w:id="25"/>
         <w:r>
           <w:rPr>
             <w:rStyle w:val="CommentReference"/>
           </w:rPr>
-          <w:commentReference w:id="24"/>
+          <w:commentReference w:id="25"/>
         </w:r>
         <w:r>
           <w:t xml:space="preserve"> </w:t>
         </w:r>
       </w:ins>
-      <w:commentRangeStart w:id="43"/>
-      <w:del w:id="44" w:author="Diaz,Renata M" w:date="2021-12-28T11:04:00Z">
+      <w:commentRangeStart w:id="46"/>
+      <w:del w:id="47" w:author="Diaz,Renata M" w:date="2021-12-28T11:04:00Z">
         <w:r>
           <w:delText xml:space="preserve"> (Christensen et al. 2018; Bledsoe and Ernest 2019)</w:delText>
         </w:r>
@@ -1231,14 +1254,24 @@
       <w:r>
         <w:t xml:space="preserve">For each individual rodent captured, we estimated the individual-level metabolic rate </w:t>
       </w:r>
-      <w:del w:id="45" w:author="Diaz,Renata M" w:date="2021-12-28T11:05:00Z">
+      <w:del w:id="48" w:author="Diaz,Renata M" w:date="2021-12-28T11:05:00Z">
         <w:r>
           <w:delText xml:space="preserve">as </w:delText>
         </w:r>
       </w:del>
-      <w:ins w:id="46" w:author="Diaz,Renata M" w:date="2021-12-28T11:05:00Z">
-        <w:r>
-          <w:t>using the scaling relationship</w:t>
+      <w:ins w:id="49" w:author="Diaz,Renata M" w:date="2021-12-28T11:05:00Z">
+        <w:r>
+          <w:t xml:space="preserve">using </w:t>
+        </w:r>
+      </w:ins>
+      <w:ins w:id="50" w:author="Diaz,Renata M" w:date="2022-01-03T15:07:00Z">
+        <w:r>
+          <w:t>an allometric</w:t>
+        </w:r>
+      </w:ins>
+      <w:ins w:id="51" w:author="Diaz,Renata M" w:date="2021-12-28T11:05:00Z">
+        <w:r>
+          <w:t xml:space="preserve"> scaling relationship</w:t>
         </w:r>
         <w:r>
           <w:t xml:space="preserve"> between individual body mass and metabolic rate</w:t>
@@ -1265,12 +1298,12 @@
       <w:r>
         <w:t>)</w:t>
       </w:r>
-      <w:commentRangeEnd w:id="43"/>
+      <w:commentRangeEnd w:id="46"/>
       <w:r>
         <w:rPr>
           <w:rStyle w:val="CommentReference"/>
         </w:rPr>
-        <w:commentReference w:id="43"/>
+        <w:commentReference w:id="46"/>
       </w:r>
       <w:r>
         <w:t xml:space="preserve">, where </w:t>
@@ -1282,7 +1315,15 @@
         <w:t xml:space="preserve">m </w:t>
       </w:r>
       <w:r>
-        <w:t xml:space="preserve">is body mass in grams (White et al. 2004). We calculated treatment and species-level energy use as the sum of the appropriate individuals’ metabolic rates. All data were accessed using the R package </w:t>
+        <w:t>is body mass in grams (</w:t>
+      </w:r>
+      <w:ins w:id="52" w:author="Diaz,Renata M" w:date="2022-01-03T15:07:00Z">
+        <w:r>
+          <w:t xml:space="preserve">Nagy et al. 1999; </w:t>
+        </w:r>
+      </w:ins>
+      <w:r>
+        <w:t xml:space="preserve">White et al. 2004). We calculated treatment and species-level energy use as the sum of the appropriate individuals’ metabolic rates. All data were accessed using the R package </w:t>
       </w:r>
       <w:proofErr w:type="spellStart"/>
       <w:r>
@@ -1324,9 +1365,16 @@
         </w:pBdr>
         <w:ind w:firstLine="720"/>
         <w:rPr>
-          <w:ins w:id="47" w:author="Diaz,Renata M" w:date="2021-12-28T10:55:00Z"/>
-          <w:i/>
-          <w:color w:val="000000"/>
+          <w:ins w:id="53" w:author="Diaz,Renata M" w:date="2021-12-28T10:55:00Z"/>
+          <w:iCs/>
+          <w:color w:val="000000"/>
+          <w:rPrChange w:id="54" w:author="Diaz,Renata M" w:date="2022-01-03T15:36:00Z">
+            <w:rPr>
+              <w:ins w:id="55" w:author="Diaz,Renata M" w:date="2021-12-28T10:55:00Z"/>
+              <w:i/>
+              <w:color w:val="000000"/>
+            </w:rPr>
+          </w:rPrChange>
         </w:rPr>
       </w:pPr>
       <w:r>
@@ -1719,6 +1767,7 @@
           <w:i/>
           <w:color w:val="000000"/>
         </w:rPr>
+        <w:lastRenderedPageBreak/>
         <w:t>fulvescens</w:t>
       </w:r>
       <w:proofErr w:type="spellEnd"/>
@@ -1908,8 +1957,8 @@
         </w:rPr>
         <w:t>are the amount of energy used by small granivores</w:t>
       </w:r>
-      <w:commentRangeStart w:id="48"/>
-      <w:ins w:id="49" w:author="Diaz,Renata M" w:date="2021-12-28T10:49:00Z">
+      <w:commentRangeStart w:id="56"/>
+      <w:ins w:id="57" w:author="Diaz,Renata M" w:date="2021-12-28T10:49:00Z">
         <w:r>
           <w:rPr>
             <w:color w:val="000000"/>
@@ -1917,27 +1966,784 @@
           <w:t xml:space="preserve"> (SG)</w:t>
         </w:r>
       </w:ins>
-      <w:commentRangeEnd w:id="48"/>
-      <w:ins w:id="50" w:author="Diaz,Renata M" w:date="2021-12-28T10:52:00Z">
+      <w:commentRangeEnd w:id="56"/>
+      <w:ins w:id="58" w:author="Diaz,Renata M" w:date="2021-12-28T10:52:00Z">
         <w:r>
           <w:rPr>
             <w:rStyle w:val="CommentReference"/>
           </w:rPr>
-          <w:commentReference w:id="48"/>
+          <w:commentReference w:id="56"/>
         </w:r>
       </w:ins>
       <w:r>
         <w:rPr>
           <w:color w:val="000000"/>
         </w:rPr>
+        <w:t xml:space="preserve"> on </w:t>
+      </w:r>
+      <w:proofErr w:type="spellStart"/>
+      <w:r>
+        <w:rPr>
+          <w:color w:val="000000"/>
+        </w:rPr>
+        <w:t>exclosure</w:t>
+      </w:r>
+      <w:proofErr w:type="spellEnd"/>
+      <w:r>
+        <w:rPr>
+          <w:color w:val="000000"/>
+        </w:rPr>
+        <w:t xml:space="preserve"> and control plots, respectively, and </w:t>
+      </w:r>
+      <w:r>
+        <w:rPr>
+          <w:i/>
+          <w:color w:val="000000"/>
+        </w:rPr>
+        <w:t>KR</w:t>
+      </w:r>
+      <w:r>
+        <w:rPr>
+          <w:i/>
+          <w:color w:val="000000"/>
+          <w:vertAlign w:val="subscript"/>
+        </w:rPr>
+        <w:t>C</w:t>
+      </w:r>
+      <w:r>
+        <w:rPr>
+          <w:i/>
+          <w:color w:val="000000"/>
+        </w:rPr>
         <w:t xml:space="preserve"> </w:t>
       </w:r>
       <w:r>
         <w:rPr>
           <w:color w:val="000000"/>
         </w:rPr>
-        <w:lastRenderedPageBreak/>
-        <w:t xml:space="preserve">on </w:t>
+        <w:t xml:space="preserve">is the amount of energy used by kangaroo rats </w:t>
+      </w:r>
+      <w:ins w:id="59" w:author="Diaz,Renata M" w:date="2021-12-28T10:49:00Z">
+        <w:r>
+          <w:rPr>
+            <w:color w:val="000000"/>
+          </w:rPr>
+          <w:t>(</w:t>
+        </w:r>
+        <w:commentRangeStart w:id="60"/>
+        <w:r>
+          <w:rPr>
+            <w:color w:val="000000"/>
+          </w:rPr>
+          <w:t>KR</w:t>
+        </w:r>
+      </w:ins>
+      <w:commentRangeEnd w:id="60"/>
+      <w:ins w:id="61" w:author="Diaz,Renata M" w:date="2021-12-28T10:53:00Z">
+        <w:r>
+          <w:rPr>
+            <w:rStyle w:val="CommentReference"/>
+          </w:rPr>
+          <w:commentReference w:id="60"/>
+        </w:r>
+      </w:ins>
+      <w:ins w:id="62" w:author="Diaz,Renata M" w:date="2021-12-28T10:49:00Z">
+        <w:r>
+          <w:rPr>
+            <w:color w:val="000000"/>
+          </w:rPr>
+          <w:t xml:space="preserve">) </w:t>
+        </w:r>
+      </w:ins>
+      <w:r>
+        <w:rPr>
+          <w:color w:val="000000"/>
+        </w:rPr>
+        <w:t xml:space="preserve">on control plots (Ernest and Brown 2001). To compare these variables across time periods, we used generalized least squares models (the R package </w:t>
+      </w:r>
+      <w:proofErr w:type="spellStart"/>
+      <w:r>
+        <w:rPr>
+          <w:i/>
+          <w:color w:val="000000"/>
+        </w:rPr>
+        <w:t>nlme</w:t>
+      </w:r>
+      <w:proofErr w:type="spellEnd"/>
+      <w:r>
+        <w:rPr>
+          <w:color w:val="000000"/>
+        </w:rPr>
+        <w:t>; Pinheiro et al. 2020</w:t>
+      </w:r>
+      <w:ins w:id="63" w:author="Diaz,Renata M" w:date="2022-01-03T15:12:00Z">
+        <w:r>
+          <w:rPr>
+            <w:color w:val="000000"/>
+          </w:rPr>
+          <w:t>)</w:t>
+        </w:r>
+      </w:ins>
+      <w:ins w:id="64" w:author="Diaz,Renata M" w:date="2022-01-03T15:18:00Z">
+        <w:r>
+          <w:rPr>
+            <w:color w:val="000000"/>
+          </w:rPr>
+          <w:t xml:space="preserve"> o</w:t>
+        </w:r>
+      </w:ins>
+      <w:ins w:id="65" w:author="Diaz,Renata M" w:date="2022-01-03T15:19:00Z">
+        <w:r>
+          <w:rPr>
+            <w:color w:val="000000"/>
+          </w:rPr>
+          <w:t>f the form</w:t>
+        </w:r>
+      </w:ins>
+      <w:ins w:id="66" w:author="Diaz,Renata M" w:date="2022-01-03T15:25:00Z">
+        <w:r>
+          <w:rPr>
+            <w:color w:val="000000"/>
+          </w:rPr>
+          <w:t xml:space="preserve"> </w:t>
+        </w:r>
+      </w:ins>
+      <w:ins w:id="67" w:author="Diaz,Renata M" w:date="2022-01-03T15:24:00Z">
+        <w:r>
+          <w:rPr>
+            <w:color w:val="000000"/>
+          </w:rPr>
+          <w:t>(</w:t>
+        </w:r>
+        <w:r>
+          <w:rPr>
+            <w:i/>
+            <w:color w:val="000000"/>
+          </w:rPr>
+          <w:t>SG</w:t>
+        </w:r>
+        <w:r>
+          <w:rPr>
+            <w:i/>
+            <w:color w:val="000000"/>
+            <w:vertAlign w:val="subscript"/>
+          </w:rPr>
+          <w:t>E</w:t>
+        </w:r>
+        <w:r>
+          <w:rPr>
+            <w:i/>
+            <w:color w:val="000000"/>
+          </w:rPr>
+          <w:t xml:space="preserve"> </w:t>
+        </w:r>
+      </w:ins>
+      <w:ins w:id="68" w:author="Diaz,Renata M" w:date="2022-01-03T15:25:00Z">
+        <w:r>
+          <w:rPr>
+            <w:i/>
+            <w:color w:val="000000"/>
+          </w:rPr>
+          <w:t>–</w:t>
+        </w:r>
+      </w:ins>
+      <w:ins w:id="69" w:author="Diaz,Renata M" w:date="2022-01-03T15:24:00Z">
+        <w:r>
+          <w:rPr>
+            <w:i/>
+            <w:color w:val="000000"/>
+          </w:rPr>
+          <w:t xml:space="preserve"> SG</w:t>
+        </w:r>
+        <w:r>
+          <w:rPr>
+            <w:i/>
+            <w:color w:val="000000"/>
+            <w:vertAlign w:val="subscript"/>
+          </w:rPr>
+          <w:t>C</w:t>
+        </w:r>
+        <w:r>
+          <w:rPr>
+            <w:i/>
+            <w:color w:val="000000"/>
+          </w:rPr>
+          <w:t>)/</w:t>
+        </w:r>
+        <w:proofErr w:type="gramStart"/>
+        <w:r>
+          <w:rPr>
+            <w:i/>
+            <w:color w:val="000000"/>
+          </w:rPr>
+          <w:t>KR</w:t>
+        </w:r>
+        <w:r>
+          <w:rPr>
+            <w:i/>
+            <w:color w:val="000000"/>
+            <w:vertAlign w:val="subscript"/>
+          </w:rPr>
+          <w:t>C</w:t>
+        </w:r>
+      </w:ins>
+      <w:ins w:id="70" w:author="Diaz,Renata M" w:date="2022-01-03T15:25:00Z">
+        <w:r>
+          <w:rPr>
+            <w:i/>
+            <w:color w:val="000000"/>
+            <w:vertAlign w:val="subscript"/>
+          </w:rPr>
+          <w:t xml:space="preserve">  </w:t>
+        </w:r>
+        <w:r>
+          <w:rPr>
+            <w:color w:val="000000"/>
+          </w:rPr>
+          <w:t>~</w:t>
+        </w:r>
+        <w:proofErr w:type="gramEnd"/>
+        <w:r>
+          <w:rPr>
+            <w:color w:val="000000"/>
+          </w:rPr>
+          <w:t xml:space="preserve"> </w:t>
+        </w:r>
+        <w:r>
+          <w:rPr>
+            <w:i/>
+            <w:iCs/>
+            <w:color w:val="000000"/>
+            <w:rPrChange w:id="71" w:author="Diaz,Renata M" w:date="2022-01-03T15:32:00Z">
+              <w:rPr>
+                <w:color w:val="000000"/>
+              </w:rPr>
+            </w:rPrChange>
+          </w:rPr>
+          <w:t>time period</w:t>
+        </w:r>
+        <w:r>
+          <w:rPr>
+            <w:color w:val="000000"/>
+          </w:rPr>
+          <w:t xml:space="preserve">, for compensation, and </w:t>
+        </w:r>
+        <w:proofErr w:type="spellStart"/>
+        <w:r>
+          <w:rPr>
+            <w:i/>
+            <w:color w:val="000000"/>
+          </w:rPr>
+          <w:t>Etot</w:t>
+        </w:r>
+        <w:r>
+          <w:rPr>
+            <w:i/>
+            <w:color w:val="000000"/>
+            <w:vertAlign w:val="subscript"/>
+          </w:rPr>
+          <w:t>E</w:t>
+        </w:r>
+        <w:proofErr w:type="spellEnd"/>
+        <w:r>
+          <w:rPr>
+            <w:i/>
+            <w:color w:val="000000"/>
+          </w:rPr>
+          <w:t>/</w:t>
+        </w:r>
+        <w:proofErr w:type="spellStart"/>
+        <w:r>
+          <w:rPr>
+            <w:i/>
+            <w:color w:val="000000"/>
+          </w:rPr>
+          <w:t>Etot</w:t>
+        </w:r>
+        <w:r>
+          <w:rPr>
+            <w:i/>
+            <w:color w:val="000000"/>
+            <w:vertAlign w:val="subscript"/>
+          </w:rPr>
+          <w:t>C</w:t>
+        </w:r>
+      </w:ins>
+      <w:proofErr w:type="spellEnd"/>
+      <w:ins w:id="72" w:author="Diaz,Renata M" w:date="2022-01-03T15:12:00Z">
+        <w:r>
+          <w:rPr>
+            <w:color w:val="000000"/>
+          </w:rPr>
+          <w:t xml:space="preserve"> </w:t>
+        </w:r>
+      </w:ins>
+      <w:ins w:id="73" w:author="Diaz,Renata M" w:date="2022-01-03T15:25:00Z">
+        <w:r>
+          <w:rPr>
+            <w:color w:val="000000"/>
+          </w:rPr>
+          <w:t xml:space="preserve">~ </w:t>
+        </w:r>
+        <w:r>
+          <w:rPr>
+            <w:i/>
+            <w:iCs/>
+            <w:color w:val="000000"/>
+            <w:rPrChange w:id="74" w:author="Diaz,Renata M" w:date="2022-01-03T15:32:00Z">
+              <w:rPr>
+                <w:color w:val="000000"/>
+              </w:rPr>
+            </w:rPrChange>
+          </w:rPr>
+          <w:t>time period</w:t>
+        </w:r>
+        <w:r>
+          <w:rPr>
+            <w:color w:val="000000"/>
+          </w:rPr>
+          <w:t xml:space="preserve">, for the total energy ratio. </w:t>
+        </w:r>
+      </w:ins>
+      <w:ins w:id="75" w:author="Diaz,Renata M" w:date="2022-01-03T15:28:00Z">
+        <w:r>
+          <w:rPr>
+            <w:color w:val="000000"/>
+          </w:rPr>
+          <w:t xml:space="preserve">We </w:t>
+        </w:r>
+      </w:ins>
+      <w:ins w:id="76" w:author="Diaz,Renata M" w:date="2022-01-03T15:27:00Z">
+        <w:r>
+          <w:rPr>
+            <w:color w:val="000000"/>
+          </w:rPr>
+          <w:t>included a continuous-time autoregressive temporal autocorrelation term</w:t>
+        </w:r>
+      </w:ins>
+      <w:ins w:id="77" w:author="Diaz,Renata M" w:date="2022-01-03T15:30:00Z">
+        <w:r>
+          <w:rPr>
+            <w:color w:val="000000"/>
+          </w:rPr>
+          <w:t xml:space="preserve"> </w:t>
+        </w:r>
+      </w:ins>
+      <w:ins w:id="78" w:author="Diaz,Renata M" w:date="2022-01-03T15:28:00Z">
+        <w:r>
+          <w:rPr>
+            <w:color w:val="000000"/>
+          </w:rPr>
+          <w:t xml:space="preserve">to account for </w:t>
+        </w:r>
+        <w:r>
+          <w:rPr>
+            <w:color w:val="000000"/>
+          </w:rPr>
+          <w:t>temporal autocorrelation between values from monthly census periods within each multi-year time period</w:t>
+        </w:r>
+        <w:r>
+          <w:rPr>
+            <w:color w:val="000000"/>
+          </w:rPr>
+          <w:t>, which improved model fit considera</w:t>
+        </w:r>
+      </w:ins>
+      <w:ins w:id="79" w:author="Diaz,Renata M" w:date="2022-01-03T15:29:00Z">
+        <w:r>
+          <w:rPr>
+            <w:color w:val="000000"/>
+          </w:rPr>
+          <w:t xml:space="preserve">bly over models fit without accounting for autocorrelation (for details of model selection, see Appendix S1; for code detailing these analyses, see the </w:t>
+        </w:r>
+      </w:ins>
+      <w:ins w:id="80" w:author="Diaz,Renata M" w:date="2022-01-03T15:42:00Z">
+        <w:r>
+          <w:rPr>
+            <w:color w:val="000000"/>
+          </w:rPr>
+          <w:t xml:space="preserve">online </w:t>
+        </w:r>
+      </w:ins>
+      <w:ins w:id="81" w:author="Diaz,Renata M" w:date="2022-01-03T15:29:00Z">
+        <w:r>
+          <w:rPr>
+            <w:color w:val="000000"/>
+          </w:rPr>
+          <w:t xml:space="preserve">repositories at </w:t>
+        </w:r>
+        <w:r>
+          <w:rPr>
+            <w:i/>
+          </w:rPr>
+          <w:fldChar w:fldCharType="begin"/>
+        </w:r>
+        <w:r>
+          <w:instrText xml:space="preserve"> HYPERLINK "https://doi.org/10.5281/zenodo.5544362" </w:instrText>
+        </w:r>
+        <w:r>
+          <w:rPr>
+            <w:i/>
+          </w:rPr>
+          <w:fldChar w:fldCharType="separate"/>
+        </w:r>
+        <w:r>
+          <w:rPr>
+            <w:rStyle w:val="Hyperlink"/>
+          </w:rPr>
+          <w:t>https://doi.org/10.5281/zenodo.5544362</w:t>
+        </w:r>
+        <w:r>
+          <w:rPr>
+            <w:rStyle w:val="Hyperlink"/>
+            <w:i/>
+          </w:rPr>
+          <w:fldChar w:fldCharType="end"/>
+        </w:r>
+        <w:r>
+          <w:t xml:space="preserve"> and </w:t>
+        </w:r>
+        <w:commentRangeStart w:id="82"/>
+        <w:r>
+          <w:rPr>
+            <w:i/>
+          </w:rPr>
+          <w:fldChar w:fldCharType="begin"/>
+        </w:r>
+        <w:r>
+          <w:instrText xml:space="preserve"> HYPERLINK "https://doi.org/10.5281/zenodo.5539881" </w:instrText>
+        </w:r>
+        <w:r>
+          <w:rPr>
+            <w:i/>
+          </w:rPr>
+          <w:fldChar w:fldCharType="separate"/>
+        </w:r>
+        <w:r>
+          <w:rPr>
+            <w:rStyle w:val="Hyperlink"/>
+          </w:rPr>
+          <w:t>https://doi.org/10.5281/zenodo.5539881</w:t>
+        </w:r>
+        <w:r>
+          <w:rPr>
+            <w:rStyle w:val="Hyperlink"/>
+            <w:i/>
+          </w:rPr>
+          <w:fldChar w:fldCharType="end"/>
+        </w:r>
+        <w:commentRangeEnd w:id="82"/>
+        <w:r>
+          <w:rPr>
+            <w:rStyle w:val="CommentReference"/>
+          </w:rPr>
+          <w:commentReference w:id="82"/>
+        </w:r>
+        <w:r>
+          <w:t>)</w:t>
+        </w:r>
+      </w:ins>
+      <w:ins w:id="83" w:author="Diaz,Renata M" w:date="2022-01-03T15:28:00Z">
+        <w:r>
+          <w:rPr>
+            <w:color w:val="000000"/>
+          </w:rPr>
+          <w:t>.</w:t>
+        </w:r>
+        <w:r>
+          <w:rPr>
+            <w:i/>
+            <w:iCs/>
+            <w:color w:val="000000"/>
+          </w:rPr>
+          <w:t xml:space="preserve"> </w:t>
+        </w:r>
+      </w:ins>
+      <w:del w:id="84" w:author="Diaz,Renata M" w:date="2022-01-03T15:12:00Z">
+        <w:r>
+          <w:rPr>
+            <w:color w:val="000000"/>
+          </w:rPr>
+          <w:delText xml:space="preserve">), accounting for temporal autocorrelation, using the form </w:delText>
+        </w:r>
+        <w:r>
+          <w:rPr>
+            <w:i/>
+            <w:color w:val="000000"/>
+          </w:rPr>
+          <w:delText>response ~ time period</w:delText>
+        </w:r>
+        <w:r>
+          <w:rPr>
+            <w:color w:val="000000"/>
+          </w:rPr>
+          <w:delText xml:space="preserve"> + </w:delText>
+        </w:r>
+        <w:r>
+          <w:rPr>
+            <w:i/>
+            <w:color w:val="000000"/>
+          </w:rPr>
+          <w:delText>CORCA</w:delText>
+        </w:r>
+        <w:r>
+          <w:rPr>
+            <w:i/>
+            <w:color w:val="000000"/>
+          </w:rPr>
+          <w:delText>R</w:delText>
+        </w:r>
+        <w:r>
+          <w:rPr>
+            <w:i/>
+            <w:color w:val="000000"/>
+          </w:rPr>
+          <w:delText>1(census period)</w:delText>
+        </w:r>
+        <w:r>
+          <w:rPr>
+            <w:color w:val="000000"/>
+          </w:rPr>
+          <w:delText>, and</w:delText>
+        </w:r>
+      </w:del>
+      <w:del w:id="85" w:author="Diaz,Renata M" w:date="2022-01-03T15:27:00Z">
+        <w:r>
+          <w:rPr>
+            <w:color w:val="000000"/>
+          </w:rPr>
+          <w:delText xml:space="preserve"> </w:delText>
+        </w:r>
+      </w:del>
+      <w:r>
+        <w:rPr>
+          <w:color w:val="000000"/>
+        </w:rPr>
+        <w:t xml:space="preserve">calculated estimates and contrasts using the R package </w:t>
+      </w:r>
+      <w:proofErr w:type="spellStart"/>
+      <w:r>
+        <w:rPr>
+          <w:i/>
+          <w:color w:val="000000"/>
+        </w:rPr>
+        <w:t>emmeans</w:t>
+      </w:r>
+      <w:proofErr w:type="spellEnd"/>
+      <w:r>
+        <w:rPr>
+          <w:i/>
+          <w:color w:val="000000"/>
+        </w:rPr>
+        <w:t xml:space="preserve"> </w:t>
+      </w:r>
+      <w:r>
+        <w:rPr>
+          <w:color w:val="000000"/>
+        </w:rPr>
+        <w:t>(</w:t>
+      </w:r>
+      <w:proofErr w:type="spellStart"/>
+      <w:r>
+        <w:rPr>
+          <w:color w:val="000000"/>
+        </w:rPr>
+        <w:t>Lenth</w:t>
+      </w:r>
+      <w:proofErr w:type="spellEnd"/>
+      <w:r>
+        <w:rPr>
+          <w:color w:val="000000"/>
+        </w:rPr>
+        <w:t xml:space="preserve"> 2021). To evaluate change in baseline community composition over time, we calculated the proportion of treatment-level energy use accounted for by kangaroo rats on control plots in each census period (</w:t>
+      </w:r>
+      <w:r>
+        <w:rPr>
+          <w:i/>
+          <w:color w:val="000000"/>
+        </w:rPr>
+        <w:t>KR</w:t>
+      </w:r>
+      <w:r>
+        <w:rPr>
+          <w:i/>
+          <w:color w:val="000000"/>
+          <w:vertAlign w:val="subscript"/>
+        </w:rPr>
+        <w:t>C</w:t>
+      </w:r>
+      <w:r>
+        <w:rPr>
+          <w:i/>
+          <w:color w:val="000000"/>
+        </w:rPr>
+        <w:t>/</w:t>
+      </w:r>
+      <w:proofErr w:type="spellStart"/>
+      <w:r>
+        <w:rPr>
+          <w:i/>
+          <w:color w:val="000000"/>
+        </w:rPr>
+        <w:t>Etot</w:t>
+      </w:r>
+      <w:r>
+        <w:rPr>
+          <w:i/>
+          <w:color w:val="000000"/>
+          <w:vertAlign w:val="subscript"/>
+        </w:rPr>
+        <w:t>C</w:t>
+      </w:r>
+      <w:proofErr w:type="spellEnd"/>
+      <w:r>
+        <w:rPr>
+          <w:color w:val="000000"/>
+        </w:rPr>
+        <w:t xml:space="preserve">). Because proportional abundance is bounded 0-1 and is therefore not appropriate for generalized least squares, we compared values across time periods using a generalized linear model with a </w:t>
+      </w:r>
+      <w:del w:id="86" w:author="Diaz,Renata M" w:date="2022-01-03T15:32:00Z">
+        <w:r>
+          <w:rPr>
+            <w:color w:val="000000"/>
+          </w:rPr>
+          <w:delText xml:space="preserve">quasibinomial </w:delText>
+        </w:r>
+      </w:del>
+      <w:ins w:id="87" w:author="Diaz,Renata M" w:date="2022-01-03T15:32:00Z">
+        <w:r>
+          <w:rPr>
+            <w:color w:val="000000"/>
+          </w:rPr>
+          <w:t>binomial</w:t>
+        </w:r>
+        <w:r>
+          <w:rPr>
+            <w:color w:val="000000"/>
+          </w:rPr>
+          <w:t xml:space="preserve"> </w:t>
+        </w:r>
+      </w:ins>
+      <w:r>
+        <w:rPr>
+          <w:color w:val="000000"/>
+        </w:rPr>
+        <w:t xml:space="preserve">link function of the form </w:t>
+      </w:r>
+      <w:ins w:id="88" w:author="Diaz,Renata M" w:date="2022-01-03T15:32:00Z">
+        <w:r>
+          <w:rPr>
+            <w:i/>
+            <w:color w:val="000000"/>
+          </w:rPr>
+          <w:t>KR</w:t>
+        </w:r>
+        <w:r>
+          <w:rPr>
+            <w:i/>
+            <w:color w:val="000000"/>
+            <w:vertAlign w:val="subscript"/>
+          </w:rPr>
+          <w:t>C</w:t>
+        </w:r>
+        <w:r>
+          <w:rPr>
+            <w:i/>
+            <w:color w:val="000000"/>
+          </w:rPr>
+          <w:t>/</w:t>
+        </w:r>
+        <w:proofErr w:type="spellStart"/>
+        <w:r>
+          <w:rPr>
+            <w:i/>
+            <w:color w:val="000000"/>
+          </w:rPr>
+          <w:t>Etot</w:t>
+        </w:r>
+        <w:r>
+          <w:rPr>
+            <w:i/>
+            <w:color w:val="000000"/>
+            <w:vertAlign w:val="subscript"/>
+          </w:rPr>
+          <w:t>C</w:t>
+        </w:r>
+        <w:proofErr w:type="spellEnd"/>
+        <w:r>
+          <w:rPr>
+            <w:i/>
+            <w:color w:val="000000"/>
+          </w:rPr>
+          <w:t xml:space="preserve"> </w:t>
+        </w:r>
+      </w:ins>
+      <w:del w:id="89" w:author="Diaz,Renata M" w:date="2022-01-03T15:32:00Z">
+        <w:r>
+          <w:rPr>
+            <w:i/>
+            <w:color w:val="000000"/>
+          </w:rPr>
+          <w:delText xml:space="preserve">response </w:delText>
+        </w:r>
+      </w:del>
+      <w:r>
+        <w:rPr>
+          <w:i/>
+          <w:color w:val="000000"/>
+        </w:rPr>
+        <w:t>~ time period</w:t>
+      </w:r>
+      <w:r>
+        <w:rPr>
+          <w:color w:val="000000"/>
+        </w:rPr>
+        <w:t xml:space="preserve">. Finally, we calculated the proportional energy use accounted for by </w:t>
+      </w:r>
+      <w:r>
+        <w:rPr>
+          <w:i/>
+          <w:color w:val="000000"/>
+        </w:rPr>
+        <w:t xml:space="preserve">C. </w:t>
+      </w:r>
+      <w:proofErr w:type="spellStart"/>
+      <w:r>
+        <w:rPr>
+          <w:i/>
+          <w:color w:val="000000"/>
+        </w:rPr>
+        <w:t>baileyi</w:t>
+      </w:r>
+      <w:proofErr w:type="spellEnd"/>
+      <w:ins w:id="90" w:author="Diaz,Renata M" w:date="2022-01-03T13:12:00Z">
+        <w:r>
+          <w:rPr>
+            <w:i/>
+            <w:color w:val="000000"/>
+          </w:rPr>
+          <w:t xml:space="preserve"> </w:t>
+        </w:r>
+        <w:r>
+          <w:rPr>
+            <w:iCs/>
+            <w:color w:val="000000"/>
+          </w:rPr>
+          <w:t>(CB)</w:t>
+        </w:r>
+      </w:ins>
+      <w:r>
+        <w:rPr>
+          <w:i/>
+          <w:color w:val="000000"/>
+        </w:rPr>
+        <w:t>,</w:t>
+      </w:r>
+      <w:r>
+        <w:rPr>
+          <w:color w:val="000000"/>
+        </w:rPr>
+        <w:t xml:space="preserve"> specifically, on </w:t>
       </w:r>
       <w:proofErr w:type="spellStart"/>
       <w:r>
@@ -1951,14 +2757,14 @@
         <w:rPr>
           <w:color w:val="000000"/>
         </w:rPr>
-        <w:t xml:space="preserve"> and control plots, respectively, and </w:t>
-      </w:r>
-      <w:r>
-        <w:rPr>
-          <w:i/>
-          <w:color w:val="000000"/>
-        </w:rPr>
-        <w:t>KR</w:t>
+        <w:t xml:space="preserve"> and control plots in each census period (</w:t>
+      </w:r>
+      <w:r>
+        <w:rPr>
+          <w:i/>
+          <w:color w:val="000000"/>
+        </w:rPr>
+        <w:t>CB</w:t>
       </w:r>
       <w:r>
         <w:rPr>
@@ -1966,6 +2772,51 @@
           <w:color w:val="000000"/>
           <w:vertAlign w:val="subscript"/>
         </w:rPr>
+        <w:t>E</w:t>
+      </w:r>
+      <w:r>
+        <w:rPr>
+          <w:i/>
+          <w:color w:val="000000"/>
+        </w:rPr>
+        <w:t>/</w:t>
+      </w:r>
+      <w:proofErr w:type="spellStart"/>
+      <w:r>
+        <w:rPr>
+          <w:i/>
+          <w:color w:val="000000"/>
+        </w:rPr>
+        <w:t>Etot</w:t>
+      </w:r>
+      <w:r>
+        <w:rPr>
+          <w:i/>
+          <w:color w:val="000000"/>
+          <w:vertAlign w:val="subscript"/>
+        </w:rPr>
+        <w:t>E</w:t>
+      </w:r>
+      <w:proofErr w:type="spellEnd"/>
+      <w:r>
+        <w:rPr>
+          <w:color w:val="000000"/>
+        </w:rPr>
+        <w:t xml:space="preserve"> and </w:t>
+      </w:r>
+      <w:r>
+        <w:rPr>
+          <w:i/>
+          <w:color w:val="000000"/>
+        </w:rPr>
+        <w:t>CB</w:t>
+      </w:r>
+      <w:r>
+        <w:rPr>
+          <w:i/>
+          <w:color w:val="000000"/>
+          <w:vertAlign w:val="subscript"/>
+        </w:rPr>
         <w:t>C</w:t>
       </w:r>
       <w:r>
@@ -1973,128 +2824,237 @@
           <w:i/>
           <w:color w:val="000000"/>
         </w:rPr>
+        <w:t>/</w:t>
+      </w:r>
+      <w:proofErr w:type="spellStart"/>
+      <w:r>
+        <w:rPr>
+          <w:i/>
+          <w:color w:val="000000"/>
+        </w:rPr>
+        <w:t>Etot</w:t>
+      </w:r>
+      <w:r>
+        <w:rPr>
+          <w:i/>
+          <w:color w:val="000000"/>
+          <w:vertAlign w:val="subscript"/>
+        </w:rPr>
+        <w:t>C</w:t>
+      </w:r>
+      <w:proofErr w:type="spellEnd"/>
+      <w:r>
+        <w:rPr>
+          <w:color w:val="000000"/>
+        </w:rPr>
+        <w:t xml:space="preserve">, respectively). </w:t>
+      </w:r>
+      <w:r>
+        <w:rPr>
+          <w:i/>
+          <w:color w:val="000000"/>
+        </w:rPr>
+        <w:t xml:space="preserve">C. </w:t>
+      </w:r>
+      <w:proofErr w:type="spellStart"/>
+      <w:r>
+        <w:rPr>
+          <w:i/>
+          <w:color w:val="000000"/>
+        </w:rPr>
+        <w:t>baileyi</w:t>
+      </w:r>
+      <w:proofErr w:type="spellEnd"/>
+      <w:r>
+        <w:rPr>
+          <w:color w:val="000000"/>
+        </w:rPr>
+        <w:t xml:space="preserve"> was not present at the site prior to 1996, and we restricted the analysis of </w:t>
+      </w:r>
+      <w:r>
+        <w:rPr>
+          <w:i/>
+          <w:color w:val="000000"/>
+        </w:rPr>
+        <w:t xml:space="preserve">C. </w:t>
+      </w:r>
+      <w:proofErr w:type="spellStart"/>
+      <w:r>
+        <w:rPr>
+          <w:i/>
+          <w:color w:val="000000"/>
+        </w:rPr>
+        <w:t>baileyi</w:t>
+      </w:r>
+      <w:proofErr w:type="spellEnd"/>
+      <w:r>
+        <w:rPr>
+          <w:i/>
+          <w:color w:val="000000"/>
+        </w:rPr>
         <w:t xml:space="preserve"> </w:t>
       </w:r>
       <w:r>
         <w:rPr>
           <w:color w:val="000000"/>
         </w:rPr>
-        <w:t xml:space="preserve">is the amount of energy used by kangaroo rats </w:t>
-      </w:r>
-      <w:ins w:id="51" w:author="Diaz,Renata M" w:date="2021-12-28T10:49:00Z">
-        <w:r>
-          <w:rPr>
-            <w:color w:val="000000"/>
-          </w:rPr>
-          <w:t>(</w:t>
-        </w:r>
-        <w:commentRangeStart w:id="52"/>
-        <w:r>
-          <w:rPr>
-            <w:color w:val="000000"/>
-          </w:rPr>
-          <w:t>KR</w:t>
+        <w:t>proportional energy use to July 1997-2020</w:t>
+      </w:r>
+      <w:ins w:id="91" w:author="Diaz,Renata M" w:date="2022-01-03T15:33:00Z">
+        <w:r>
+          <w:rPr>
+            <w:color w:val="000000"/>
+          </w:rPr>
+          <w:t xml:space="preserve">. We explored whether </w:t>
+        </w:r>
+        <w:r>
+          <w:rPr>
+            <w:i/>
+            <w:iCs/>
+            <w:color w:val="000000"/>
+          </w:rPr>
+          <w:t xml:space="preserve">C. </w:t>
+        </w:r>
+        <w:proofErr w:type="spellStart"/>
+        <w:r>
+          <w:rPr>
+            <w:i/>
+            <w:iCs/>
+            <w:color w:val="000000"/>
+          </w:rPr>
+          <w:t>baileyi</w:t>
+        </w:r>
+        <w:proofErr w:type="spellEnd"/>
+        <w:r>
+          <w:rPr>
+            <w:color w:val="000000"/>
+          </w:rPr>
+          <w:t xml:space="preserve"> prop</w:t>
         </w:r>
       </w:ins>
-      <w:commentRangeEnd w:id="52"/>
-      <w:ins w:id="53" w:author="Diaz,Renata M" w:date="2021-12-28T10:53:00Z">
-        <w:r>
-          <w:rPr>
-            <w:rStyle w:val="CommentReference"/>
-          </w:rPr>
-          <w:commentReference w:id="52"/>
+      <w:ins w:id="92" w:author="Diaz,Renata M" w:date="2022-01-03T15:34:00Z">
+        <w:r>
+          <w:rPr>
+            <w:color w:val="000000"/>
+          </w:rPr>
+          <w:t xml:space="preserve">ortional energy use differed between treatment types, and whether there was an interaction between treatment type and time period on </w:t>
+        </w:r>
+        <w:r>
+          <w:rPr>
+            <w:i/>
+            <w:iCs/>
+            <w:color w:val="000000"/>
+          </w:rPr>
+          <w:t xml:space="preserve">C. </w:t>
+        </w:r>
+        <w:proofErr w:type="spellStart"/>
+        <w:r>
+          <w:rPr>
+            <w:i/>
+            <w:iCs/>
+            <w:color w:val="000000"/>
+          </w:rPr>
+          <w:t>baileyi</w:t>
+        </w:r>
+        <w:proofErr w:type="spellEnd"/>
+        <w:r>
+          <w:rPr>
+            <w:i/>
+            <w:iCs/>
+            <w:color w:val="000000"/>
+          </w:rPr>
+          <w:t xml:space="preserve"> </w:t>
+        </w:r>
+        <w:r>
+          <w:rPr>
+            <w:color w:val="000000"/>
+          </w:rPr>
+          <w:t>proportional energy use</w:t>
         </w:r>
       </w:ins>
-      <w:ins w:id="54" w:author="Diaz,Renata M" w:date="2021-12-28T10:49:00Z">
-        <w:r>
-          <w:rPr>
-            <w:color w:val="000000"/>
-          </w:rPr>
-          <w:t xml:space="preserve">) </w:t>
+      <w:ins w:id="93" w:author="Diaz,Renata M" w:date="2022-01-03T15:36:00Z">
+        <w:r>
+          <w:rPr>
+            <w:color w:val="000000"/>
+          </w:rPr>
+          <w:t xml:space="preserve"> (for details, see </w:t>
+        </w:r>
+        <w:r>
+          <w:rPr>
+            <w:color w:val="000000"/>
+          </w:rPr>
+          <w:lastRenderedPageBreak/>
+          <w:t>S</w:t>
         </w:r>
       </w:ins>
-      <w:r>
-        <w:rPr>
-          <w:color w:val="000000"/>
-        </w:rPr>
-        <w:t xml:space="preserve">on control plots (Ernest and Brown 2001). To compare these variables across time periods, we used </w:t>
-      </w:r>
-      <w:proofErr w:type="gramStart"/>
-      <w:r>
-        <w:rPr>
-          <w:color w:val="000000"/>
-        </w:rPr>
-        <w:t>generalized least</w:t>
-      </w:r>
-      <w:proofErr w:type="gramEnd"/>
-      <w:r>
-        <w:rPr>
-          <w:color w:val="000000"/>
-        </w:rPr>
-        <w:t xml:space="preserve"> squares models (the R package </w:t>
-      </w:r>
-      <w:proofErr w:type="spellStart"/>
-      <w:r>
-        <w:rPr>
-          <w:i/>
-          <w:color w:val="000000"/>
-        </w:rPr>
-        <w:t>nlme</w:t>
-      </w:r>
-      <w:proofErr w:type="spellEnd"/>
-      <w:r>
-        <w:rPr>
-          <w:color w:val="000000"/>
-        </w:rPr>
-        <w:t xml:space="preserve">; Pinheiro et al. 2020), accounting for temporal autocorrelation, using the form </w:t>
-      </w:r>
-      <w:r>
-        <w:rPr>
-          <w:i/>
-          <w:color w:val="000000"/>
-        </w:rPr>
-        <w:t>response ~ time period</w:t>
-      </w:r>
-      <w:r>
-        <w:rPr>
-          <w:color w:val="000000"/>
-        </w:rPr>
-        <w:t xml:space="preserve"> + </w:t>
-      </w:r>
-      <w:r>
-        <w:rPr>
-          <w:i/>
-          <w:color w:val="000000"/>
-        </w:rPr>
-        <w:t>CORCA</w:t>
-      </w:r>
-      <w:r>
-        <w:rPr>
-          <w:i/>
-          <w:color w:val="000000"/>
-        </w:rPr>
-        <w:t>R</w:t>
-      </w:r>
-      <w:r>
-        <w:rPr>
-          <w:i/>
-          <w:color w:val="000000"/>
-        </w:rPr>
-        <w:t>1(census period)</w:t>
-      </w:r>
-      <w:r>
-        <w:rPr>
-          <w:color w:val="000000"/>
-        </w:rPr>
-        <w:t xml:space="preserve">, and calculated estimates and contrasts using the R package </w:t>
-      </w:r>
-      <w:proofErr w:type="spellStart"/>
-      <w:r>
-        <w:rPr>
-          <w:i/>
-          <w:color w:val="000000"/>
-        </w:rPr>
-        <w:t>emmeans</w:t>
+      <w:ins w:id="94" w:author="Diaz,Renata M" w:date="2022-01-03T15:37:00Z">
+        <w:r>
+          <w:rPr>
+            <w:color w:val="000000"/>
+          </w:rPr>
+          <w:t>1)</w:t>
+        </w:r>
+      </w:ins>
+      <w:ins w:id="95" w:author="Diaz,Renata M" w:date="2022-01-03T15:35:00Z">
+        <w:r>
+          <w:rPr>
+            <w:color w:val="000000"/>
+          </w:rPr>
+          <w:t xml:space="preserve">. </w:t>
+        </w:r>
+      </w:ins>
+      <w:ins w:id="96" w:author="Diaz,Renata M" w:date="2022-01-03T15:36:00Z">
+        <w:r>
+          <w:rPr>
+            <w:color w:val="000000"/>
+          </w:rPr>
+          <w:t>We found no evidence of an interaction between treatment type and time period, and therefore</w:t>
+        </w:r>
+      </w:ins>
+      <w:ins w:id="97" w:author="Diaz,Renata M" w:date="2022-01-03T15:33:00Z">
+        <w:r>
+          <w:rPr>
+            <w:color w:val="000000"/>
+          </w:rPr>
+          <w:t xml:space="preserve"> </w:t>
+        </w:r>
+      </w:ins>
+      <w:del w:id="98" w:author="Diaz,Renata M" w:date="2022-01-03T15:33:00Z">
+        <w:r>
+          <w:rPr>
+            <w:color w:val="000000"/>
+          </w:rPr>
+          <w:delText xml:space="preserve">. </w:delText>
+        </w:r>
+      </w:del>
+      <w:del w:id="99" w:author="Diaz,Renata M" w:date="2022-01-03T15:36:00Z">
+        <w:r>
+          <w:rPr>
+            <w:color w:val="000000"/>
+          </w:rPr>
+          <w:delText>We</w:delText>
+        </w:r>
+      </w:del>
+      <w:r>
+        <w:rPr>
+          <w:color w:val="000000"/>
+        </w:rPr>
+        <w:t xml:space="preserve"> compared </w:t>
+      </w:r>
+      <w:r>
+        <w:rPr>
+          <w:i/>
+          <w:color w:val="000000"/>
+        </w:rPr>
+        <w:t xml:space="preserve">C. </w:t>
+      </w:r>
+      <w:proofErr w:type="spellStart"/>
+      <w:r>
+        <w:rPr>
+          <w:i/>
+          <w:color w:val="000000"/>
+        </w:rPr>
+        <w:t>baileyi</w:t>
       </w:r>
       <w:proofErr w:type="spellEnd"/>
       <w:r>
@@ -2108,311 +3068,145 @@
         <w:rPr>
           <w:color w:val="000000"/>
         </w:rPr>
-        <w:t>(</w:t>
-      </w:r>
-      <w:proofErr w:type="spellStart"/>
-      <w:r>
-        <w:rPr>
-          <w:color w:val="000000"/>
-        </w:rPr>
-        <w:t>Lenth</w:t>
-      </w:r>
-      <w:proofErr w:type="spellEnd"/>
-      <w:r>
-        <w:rPr>
-          <w:color w:val="000000"/>
-        </w:rPr>
-        <w:t xml:space="preserve"> 2021). To evaluate change in baseline community composition over time, we calculated the proportion of treatment-level energy use accounted for by kangaroo rats on control plots in each census period (</w:t>
-      </w:r>
-      <w:r>
-        <w:rPr>
-          <w:i/>
-          <w:color w:val="000000"/>
-        </w:rPr>
-        <w:t>KR</w:t>
-      </w:r>
-      <w:r>
-        <w:rPr>
-          <w:i/>
-          <w:color w:val="000000"/>
-          <w:vertAlign w:val="subscript"/>
-        </w:rPr>
-        <w:t>C</w:t>
-      </w:r>
-      <w:r>
-        <w:rPr>
-          <w:i/>
-          <w:color w:val="000000"/>
-        </w:rPr>
-        <w:t>/</w:t>
-      </w:r>
-      <w:proofErr w:type="spellStart"/>
-      <w:r>
-        <w:rPr>
-          <w:i/>
-          <w:color w:val="000000"/>
-        </w:rPr>
-        <w:t>Etot</w:t>
-      </w:r>
-      <w:r>
-        <w:rPr>
-          <w:i/>
-          <w:color w:val="000000"/>
-          <w:vertAlign w:val="subscript"/>
-        </w:rPr>
-        <w:t>C</w:t>
-      </w:r>
-      <w:proofErr w:type="spellEnd"/>
-      <w:r>
-        <w:rPr>
-          <w:color w:val="000000"/>
-        </w:rPr>
-        <w:t xml:space="preserve">). Because proportional abundance is bounded 0-1 and is therefore not appropriate for generalized least squares, we compared values across time periods using a generalized linear model with a quasibinomial link function of the form </w:t>
-      </w:r>
-      <w:r>
-        <w:rPr>
-          <w:i/>
-          <w:color w:val="000000"/>
-        </w:rPr>
-        <w:t>response ~ time period</w:t>
-      </w:r>
-      <w:r>
-        <w:rPr>
-          <w:color w:val="000000"/>
-        </w:rPr>
-        <w:t xml:space="preserve">. Finally, we calculated the proportional energy use accounted for by </w:t>
-      </w:r>
-      <w:r>
-        <w:rPr>
-          <w:i/>
-          <w:color w:val="000000"/>
-        </w:rPr>
-        <w:t xml:space="preserve">C. </w:t>
-      </w:r>
-      <w:proofErr w:type="spellStart"/>
-      <w:r>
-        <w:rPr>
-          <w:i/>
-          <w:color w:val="000000"/>
-        </w:rPr>
-        <w:t>baileyi</w:t>
-      </w:r>
-      <w:proofErr w:type="spellEnd"/>
-      <w:r>
-        <w:rPr>
-          <w:i/>
-          <w:color w:val="000000"/>
-        </w:rPr>
-        <w:t>,</w:t>
-      </w:r>
-      <w:r>
-        <w:rPr>
-          <w:color w:val="000000"/>
-        </w:rPr>
-        <w:t xml:space="preserve"> specifically, on </w:t>
-      </w:r>
-      <w:proofErr w:type="spellStart"/>
-      <w:r>
-        <w:rPr>
-          <w:color w:val="000000"/>
-        </w:rPr>
-        <w:t>exclosure</w:t>
-      </w:r>
-      <w:proofErr w:type="spellEnd"/>
-      <w:r>
-        <w:rPr>
-          <w:color w:val="000000"/>
-        </w:rPr>
-        <w:t xml:space="preserve"> and control plots in each census period (</w:t>
-      </w:r>
-      <w:r>
-        <w:rPr>
-          <w:i/>
-          <w:color w:val="000000"/>
-        </w:rPr>
-        <w:t>CB</w:t>
-      </w:r>
-      <w:r>
-        <w:rPr>
-          <w:i/>
-          <w:color w:val="000000"/>
-          <w:vertAlign w:val="subscript"/>
-        </w:rPr>
-        <w:t>E</w:t>
-      </w:r>
-      <w:r>
-        <w:rPr>
-          <w:i/>
-          <w:color w:val="000000"/>
-        </w:rPr>
-        <w:t>/</w:t>
-      </w:r>
-      <w:proofErr w:type="spellStart"/>
-      <w:r>
-        <w:rPr>
-          <w:i/>
-          <w:color w:val="000000"/>
-        </w:rPr>
-        <w:t>Etot</w:t>
-      </w:r>
-      <w:r>
-        <w:rPr>
-          <w:i/>
-          <w:color w:val="000000"/>
-          <w:vertAlign w:val="subscript"/>
-        </w:rPr>
-        <w:t>E</w:t>
-      </w:r>
-      <w:proofErr w:type="spellEnd"/>
-      <w:r>
-        <w:rPr>
-          <w:color w:val="000000"/>
-        </w:rPr>
-        <w:t xml:space="preserve"> and </w:t>
-      </w:r>
-      <w:r>
-        <w:rPr>
-          <w:i/>
-          <w:color w:val="000000"/>
-        </w:rPr>
-        <w:t>CB</w:t>
-      </w:r>
-      <w:r>
-        <w:rPr>
-          <w:i/>
-          <w:color w:val="000000"/>
-          <w:vertAlign w:val="subscript"/>
-        </w:rPr>
-        <w:t>C</w:t>
-      </w:r>
-      <w:r>
-        <w:rPr>
-          <w:i/>
-          <w:color w:val="000000"/>
-        </w:rPr>
-        <w:t>/</w:t>
-      </w:r>
-      <w:proofErr w:type="spellStart"/>
-      <w:r>
-        <w:rPr>
-          <w:i/>
-          <w:color w:val="000000"/>
-        </w:rPr>
-        <w:t>Etot</w:t>
-      </w:r>
-      <w:r>
-        <w:rPr>
-          <w:i/>
-          <w:color w:val="000000"/>
-          <w:vertAlign w:val="subscript"/>
-        </w:rPr>
-        <w:t>C</w:t>
-      </w:r>
-      <w:proofErr w:type="spellEnd"/>
-      <w:r>
-        <w:rPr>
-          <w:color w:val="000000"/>
-        </w:rPr>
-        <w:t xml:space="preserve">, respectively). </w:t>
-      </w:r>
-      <w:r>
-        <w:rPr>
-          <w:i/>
-          <w:color w:val="000000"/>
-        </w:rPr>
-        <w:t xml:space="preserve">C. </w:t>
-      </w:r>
-      <w:proofErr w:type="spellStart"/>
-      <w:r>
-        <w:rPr>
-          <w:i/>
-          <w:color w:val="000000"/>
-        </w:rPr>
-        <w:t>baileyi</w:t>
-      </w:r>
-      <w:proofErr w:type="spellEnd"/>
-      <w:r>
-        <w:rPr>
-          <w:color w:val="000000"/>
-        </w:rPr>
-        <w:t xml:space="preserve"> was not present at the site prior to 1996, and we restricted the analysis of </w:t>
-      </w:r>
-      <w:r>
-        <w:rPr>
-          <w:i/>
-          <w:color w:val="000000"/>
-        </w:rPr>
-        <w:t xml:space="preserve">C. </w:t>
-      </w:r>
-      <w:proofErr w:type="spellStart"/>
-      <w:r>
-        <w:rPr>
-          <w:i/>
-          <w:color w:val="000000"/>
-        </w:rPr>
-        <w:t>baileyi</w:t>
-      </w:r>
-      <w:proofErr w:type="spellEnd"/>
-      <w:r>
-        <w:rPr>
-          <w:i/>
-          <w:color w:val="000000"/>
-        </w:rPr>
-        <w:t xml:space="preserve"> </w:t>
-      </w:r>
-      <w:r>
-        <w:rPr>
-          <w:color w:val="000000"/>
-        </w:rPr>
-        <w:t xml:space="preserve">proportional energy use to July 1997-2020. We compared </w:t>
-      </w:r>
-      <w:r>
-        <w:rPr>
-          <w:i/>
-          <w:color w:val="000000"/>
-        </w:rPr>
-        <w:t xml:space="preserve">C. </w:t>
-      </w:r>
-      <w:proofErr w:type="spellStart"/>
-      <w:r>
-        <w:rPr>
-          <w:i/>
-          <w:color w:val="000000"/>
-        </w:rPr>
-        <w:t>baileyi</w:t>
-      </w:r>
-      <w:proofErr w:type="spellEnd"/>
-      <w:r>
-        <w:rPr>
-          <w:i/>
-          <w:color w:val="000000"/>
-        </w:rPr>
-        <w:t xml:space="preserve"> </w:t>
-      </w:r>
-      <w:r>
-        <w:rPr>
-          <w:color w:val="000000"/>
-        </w:rPr>
-        <w:t xml:space="preserve">proportional energy use over time and across treatments using a quasibinomial generalized linear model of the form </w:t>
-      </w:r>
-      <w:r>
-        <w:rPr>
-          <w:i/>
-          <w:color w:val="000000"/>
-        </w:rPr>
-        <w:t>response ~ time period * treatment.</w:t>
-      </w:r>
+        <w:t xml:space="preserve">proportional energy use over time and across treatments using a </w:t>
+      </w:r>
+      <w:del w:id="100" w:author="Diaz,Renata M" w:date="2022-01-03T15:36:00Z">
+        <w:r>
+          <w:rPr>
+            <w:color w:val="000000"/>
+          </w:rPr>
+          <w:delText xml:space="preserve">quasibinomial </w:delText>
+        </w:r>
+      </w:del>
+      <w:ins w:id="101" w:author="Diaz,Renata M" w:date="2022-01-03T15:36:00Z">
+        <w:r>
+          <w:rPr>
+            <w:color w:val="000000"/>
+          </w:rPr>
+          <w:t>binomial</w:t>
+        </w:r>
+        <w:r>
+          <w:rPr>
+            <w:color w:val="000000"/>
+          </w:rPr>
+          <w:t xml:space="preserve"> </w:t>
+        </w:r>
+      </w:ins>
+      <w:r>
+        <w:rPr>
+          <w:color w:val="000000"/>
+        </w:rPr>
+        <w:t xml:space="preserve">generalized linear model of the form </w:t>
+      </w:r>
+      <w:ins w:id="102" w:author="Diaz,Renata M" w:date="2022-01-03T15:32:00Z">
+        <w:r>
+          <w:rPr>
+            <w:i/>
+            <w:color w:val="000000"/>
+          </w:rPr>
+          <w:t>CB</w:t>
+        </w:r>
+        <w:r>
+          <w:rPr>
+            <w:i/>
+            <w:color w:val="000000"/>
+            <w:vertAlign w:val="subscript"/>
+          </w:rPr>
+          <w:t>E</w:t>
+        </w:r>
+        <w:r>
+          <w:rPr>
+            <w:i/>
+            <w:color w:val="000000"/>
+          </w:rPr>
+          <w:t>/</w:t>
+        </w:r>
+        <w:proofErr w:type="spellStart"/>
+        <w:r>
+          <w:rPr>
+            <w:i/>
+            <w:color w:val="000000"/>
+          </w:rPr>
+          <w:t>Etot</w:t>
+        </w:r>
+        <w:r>
+          <w:rPr>
+            <w:i/>
+            <w:color w:val="000000"/>
+            <w:vertAlign w:val="subscript"/>
+          </w:rPr>
+          <w:t>E</w:t>
+        </w:r>
+        <w:proofErr w:type="spellEnd"/>
+        <w:r>
+          <w:rPr>
+            <w:i/>
+            <w:color w:val="000000"/>
+          </w:rPr>
+          <w:t xml:space="preserve"> </w:t>
+        </w:r>
+      </w:ins>
+      <w:del w:id="103" w:author="Diaz,Renata M" w:date="2022-01-03T15:32:00Z">
+        <w:r>
+          <w:rPr>
+            <w:i/>
+            <w:color w:val="000000"/>
+          </w:rPr>
+          <w:delText xml:space="preserve">response </w:delText>
+        </w:r>
+      </w:del>
+      <w:r>
+        <w:rPr>
+          <w:i/>
+          <w:color w:val="000000"/>
+        </w:rPr>
+        <w:t xml:space="preserve">~ </w:t>
+      </w:r>
+      <w:del w:id="104" w:author="Diaz,Renata M" w:date="2022-01-03T15:33:00Z">
+        <w:r>
+          <w:rPr>
+            <w:i/>
+            <w:color w:val="000000"/>
+          </w:rPr>
+          <w:delText>time period * treatment</w:delText>
+        </w:r>
+      </w:del>
+      <w:ins w:id="105" w:author="Diaz,Renata M" w:date="2022-01-03T15:33:00Z">
+        <w:r>
+          <w:rPr>
+            <w:i/>
+            <w:color w:val="000000"/>
+          </w:rPr>
+          <w:t>time period + treatment</w:t>
+        </w:r>
+      </w:ins>
+      <w:r>
+        <w:rPr>
+          <w:i/>
+          <w:color w:val="000000"/>
+        </w:rPr>
+        <w:t>.</w:t>
+      </w:r>
+      <w:ins w:id="106" w:author="Diaz,Renata M" w:date="2022-01-03T15:36:00Z">
+        <w:r>
+          <w:rPr>
+            <w:i/>
+            <w:color w:val="000000"/>
+          </w:rPr>
+          <w:t xml:space="preserve"> </w:t>
+        </w:r>
+      </w:ins>
     </w:p>
     <w:p>
       <w:pPr>
         <w:pStyle w:val="Heading2"/>
         <w:rPr>
-          <w:moveTo w:id="55" w:author="Diaz,Renata M" w:date="2021-12-28T10:55:00Z"/>
+          <w:moveTo w:id="107" w:author="Diaz,Renata M" w:date="2021-12-28T10:55:00Z"/>
           <w:i w:val="0"/>
         </w:rPr>
       </w:pPr>
-      <w:moveToRangeStart w:id="56" w:author="Diaz,Renata M" w:date="2021-12-28T10:55:00Z" w:name="move91581321"/>
-      <w:moveTo w:id="57" w:author="Diaz,Renata M" w:date="2021-12-28T10:55:00Z">
+      <w:moveToRangeStart w:id="108" w:author="Diaz,Renata M" w:date="2021-12-28T10:55:00Z" w:name="move91581321"/>
+      <w:moveTo w:id="109" w:author="Diaz,Renata M" w:date="2021-12-28T10:55:00Z">
         <w:r>
           <w:rPr>
             <w:i w:val="0"/>
@@ -2454,7 +3248,7 @@
           </w:rPr>
           <w:t xml:space="preserve"> and </w:t>
         </w:r>
-        <w:commentRangeStart w:id="58"/>
+        <w:commentRangeStart w:id="110"/>
         <w:r>
           <w:fldChar w:fldCharType="begin"/>
         </w:r>
@@ -2479,15 +3273,15 @@
           <w:fldChar w:fldCharType="end"/>
         </w:r>
       </w:moveTo>
-      <w:commentRangeEnd w:id="58"/>
+      <w:commentRangeEnd w:id="110"/>
       <w:r>
         <w:rPr>
           <w:rStyle w:val="CommentReference"/>
           <w:i w:val="0"/>
         </w:rPr>
-        <w:commentReference w:id="58"/>
-      </w:r>
-      <w:moveTo w:id="59" w:author="Diaz,Renata M" w:date="2021-12-28T10:55:00Z">
+        <w:commentReference w:id="110"/>
+      </w:r>
+      <w:moveTo w:id="111" w:author="Diaz,Renata M" w:date="2021-12-28T10:55:00Z">
         <w:r>
           <w:rPr>
             <w:i w:val="0"/>
@@ -2496,14 +3290,14 @@
         </w:r>
       </w:moveTo>
     </w:p>
-    <w:moveToRangeEnd w:id="56"/>
+    <w:moveToRangeEnd w:id="108"/>
     <w:p>
       <w:pPr>
         <w:pStyle w:val="Heading2"/>
         <w:rPr>
-          <w:del w:id="60" w:author="Diaz,Renata M" w:date="2021-12-28T10:55:00Z"/>
-        </w:rPr>
-        <w:pPrChange w:id="61" w:author="Diaz,Renata M" w:date="2021-12-28T10:55:00Z">
+          <w:del w:id="112" w:author="Diaz,Renata M" w:date="2021-12-28T10:55:00Z"/>
+        </w:rPr>
+        <w:pPrChange w:id="113" w:author="Diaz,Renata M" w:date="2021-12-28T10:55:00Z">
           <w:pPr>
             <w:pBdr>
               <w:top w:val="nil"/>
@@ -2618,14 +3412,317 @@
         <w:rPr>
           <w:color w:val="000000"/>
         </w:rPr>
-        <w:t xml:space="preserve">- which had not previously been observed at the site - established in the </w:t>
+        <w:t xml:space="preserve">- which had not previously been observed at the site - established in the community (Figure 1D; see also Ernest and Brown 2001). </w:t>
+      </w:r>
+      <w:r>
+        <w:rPr>
+          <w:i/>
+          <w:color w:val="000000"/>
+        </w:rPr>
+        <w:t xml:space="preserve">C. </w:t>
+      </w:r>
+      <w:proofErr w:type="spellStart"/>
+      <w:r>
+        <w:rPr>
+          <w:i/>
+          <w:color w:val="000000"/>
+        </w:rPr>
+        <w:t>baileyi</w:t>
+      </w:r>
+      <w:proofErr w:type="spellEnd"/>
+      <w:r>
+        <w:rPr>
+          <w:i/>
+          <w:color w:val="000000"/>
+        </w:rPr>
+        <w:t xml:space="preserve"> </w:t>
+      </w:r>
+      <w:r>
+        <w:rPr>
+          <w:color w:val="000000"/>
+        </w:rPr>
+        <w:t xml:space="preserve">rapidly became dominant on </w:t>
+      </w:r>
+      <w:proofErr w:type="spellStart"/>
+      <w:r>
+        <w:rPr>
+          <w:color w:val="000000"/>
+        </w:rPr>
+        <w:t>exclosure</w:t>
+      </w:r>
+      <w:proofErr w:type="spellEnd"/>
+      <w:r>
+        <w:rPr>
+          <w:color w:val="000000"/>
+        </w:rPr>
+        <w:t xml:space="preserve"> plots and dramatically increased energetic compensation (Figure 1B), from an average of 19% (95% interval 9-29%) from 1988-1996 to an average of 55% (46-63%; contrast </w:t>
+      </w:r>
+      <w:r>
+        <w:rPr>
+          <w:i/>
+          <w:color w:val="000000"/>
+        </w:rPr>
+        <w:t xml:space="preserve">p </w:t>
+      </w:r>
+      <w:r>
+        <w:rPr>
+          <w:color w:val="000000"/>
+        </w:rPr>
+        <w:t xml:space="preserve">&lt; 0.001; for complete results of all models, see Appendix 1) from 1996-2010. With </w:t>
+      </w:r>
+      <w:r>
+        <w:rPr>
+          <w:i/>
+          <w:color w:val="000000"/>
+        </w:rPr>
+        <w:t xml:space="preserve">C. </w:t>
+      </w:r>
+      <w:proofErr w:type="spellStart"/>
+      <w:r>
+        <w:rPr>
+          <w:i/>
+          <w:color w:val="000000"/>
+        </w:rPr>
+        <w:t>baileyi</w:t>
+      </w:r>
+      <w:r>
+        <w:rPr>
+          <w:color w:val="000000"/>
+        </w:rPr>
+        <w:t>’s</w:t>
+      </w:r>
+      <w:proofErr w:type="spellEnd"/>
+      <w:r>
+        <w:rPr>
+          <w:color w:val="000000"/>
+        </w:rPr>
+        <w:t xml:space="preserve"> addition to the community, the total energy ratio (on </w:t>
+      </w:r>
+      <w:proofErr w:type="spellStart"/>
+      <w:r>
+        <w:rPr>
+          <w:color w:val="000000"/>
+        </w:rPr>
+        <w:t>exclosures</w:t>
+      </w:r>
+      <w:proofErr w:type="spellEnd"/>
+      <w:r>
+        <w:rPr>
+          <w:color w:val="000000"/>
+        </w:rPr>
+        <w:t xml:space="preserve"> relative to controls; Figure 1A) increased from 30% (20-39%) to 68% (60-77%, contrast </w:t>
+      </w:r>
+      <w:r>
+        <w:rPr>
+          <w:i/>
+          <w:color w:val="000000"/>
+        </w:rPr>
+        <w:t>p</w:t>
+      </w:r>
+      <w:r>
+        <w:rPr>
+          <w:color w:val="000000"/>
+        </w:rPr>
+        <w:t xml:space="preserve"> &lt; 0.001). In the second shift, beginning around 2010, </w:t>
+      </w:r>
+      <w:r>
+        <w:rPr>
+          <w:i/>
+          <w:color w:val="000000"/>
+        </w:rPr>
+        <w:t xml:space="preserve">C. </w:t>
+      </w:r>
+      <w:proofErr w:type="spellStart"/>
+      <w:r>
+        <w:rPr>
+          <w:i/>
+          <w:color w:val="000000"/>
+        </w:rPr>
+        <w:t>baileyi</w:t>
+      </w:r>
+      <w:r>
+        <w:rPr>
+          <w:color w:val="000000"/>
+        </w:rPr>
+        <w:t>’s</w:t>
+      </w:r>
+      <w:proofErr w:type="spellEnd"/>
+      <w:r>
+        <w:rPr>
+          <w:color w:val="000000"/>
+        </w:rPr>
+        <w:t xml:space="preserve"> abundance sitewide dropped precipitously (Figure 1D). </w:t>
+      </w:r>
+      <w:r>
+        <w:rPr>
+          <w:i/>
+          <w:color w:val="000000"/>
+        </w:rPr>
+        <w:t xml:space="preserve">C. </w:t>
+      </w:r>
+      <w:proofErr w:type="spellStart"/>
+      <w:r>
+        <w:rPr>
+          <w:i/>
+          <w:color w:val="000000"/>
+        </w:rPr>
+        <w:t>baileyi</w:t>
+      </w:r>
+      <w:r>
+        <w:rPr>
+          <w:color w:val="000000"/>
+        </w:rPr>
+        <w:t>’s</w:t>
+      </w:r>
+      <w:proofErr w:type="spellEnd"/>
+      <w:r>
+        <w:rPr>
+          <w:color w:val="000000"/>
+        </w:rPr>
+        <w:t xml:space="preserve"> proportional energy use dropped from an average of 72% (70-75%) to 25% (22-28%, contrast </w:t>
+      </w:r>
+      <w:r>
+        <w:rPr>
+          <w:i/>
+          <w:color w:val="000000"/>
+        </w:rPr>
+        <w:t xml:space="preserve">p </w:t>
+      </w:r>
+      <w:r>
+        <w:rPr>
+          <w:color w:val="000000"/>
+        </w:rPr>
+        <w:t xml:space="preserve">&lt; 0.001) on </w:t>
+      </w:r>
+      <w:proofErr w:type="spellStart"/>
+      <w:r>
+        <w:rPr>
+          <w:color w:val="000000"/>
+        </w:rPr>
+        <w:t>exclosure</w:t>
+      </w:r>
+      <w:proofErr w:type="spellEnd"/>
+      <w:r>
+        <w:rPr>
+          <w:color w:val="000000"/>
+        </w:rPr>
+        <w:t xml:space="preserve"> plots, and from 12% (10-14%) to essentially 0 on control plots (contrast </w:t>
+      </w:r>
+      <w:r>
+        <w:rPr>
+          <w:i/>
+          <w:color w:val="000000"/>
+        </w:rPr>
+        <w:t xml:space="preserve">p </w:t>
+      </w:r>
+      <w:r>
+        <w:rPr>
+          <w:color w:val="000000"/>
+        </w:rPr>
+        <w:t xml:space="preserve">&lt; 0.001). Other species of small granivore did not make compensatory gains to offset the decline in </w:t>
+      </w:r>
+      <w:r>
+        <w:rPr>
+          <w:i/>
+          <w:color w:val="000000"/>
+        </w:rPr>
+        <w:t xml:space="preserve">C. </w:t>
+      </w:r>
+      <w:proofErr w:type="spellStart"/>
+      <w:r>
+        <w:rPr>
+          <w:i/>
+          <w:color w:val="000000"/>
+        </w:rPr>
+        <w:t>baileyi</w:t>
+      </w:r>
+      <w:proofErr w:type="spellEnd"/>
+      <w:r>
+        <w:rPr>
+          <w:i/>
+          <w:color w:val="000000"/>
+        </w:rPr>
+        <w:t xml:space="preserve"> </w:t>
+      </w:r>
+      <w:r>
+        <w:rPr>
+          <w:color w:val="000000"/>
+        </w:rPr>
+        <w:t>(Figure 1B)</w:t>
+      </w:r>
+      <w:r>
+        <w:rPr>
+          <w:i/>
+          <w:color w:val="000000"/>
+        </w:rPr>
+        <w:t xml:space="preserve">. </w:t>
+      </w:r>
+      <w:r>
+        <w:rPr>
+          <w:color w:val="000000"/>
+        </w:rPr>
+        <w:t xml:space="preserve">As a result, energetic compensation declined from an average of 55% (46-63%) to 22% (12-32%, contrast </w:t>
+      </w:r>
+      <w:r>
+        <w:rPr>
+          <w:i/>
+          <w:color w:val="000000"/>
+        </w:rPr>
+        <w:t xml:space="preserve">p </w:t>
+      </w:r>
+      <w:r>
+        <w:rPr>
+          <w:color w:val="000000"/>
+        </w:rPr>
+        <w:t xml:space="preserve">&lt; 0.001), a level not significantly different from the 19% (9-29%, contrast </w:t>
+      </w:r>
+      <w:r>
+        <w:rPr>
+          <w:i/>
+          <w:color w:val="000000"/>
+        </w:rPr>
+        <w:t xml:space="preserve">p </w:t>
+      </w:r>
+      <w:r>
+        <w:rPr>
+          <w:color w:val="000000"/>
+        </w:rPr>
+        <w:t xml:space="preserve">= .9) observed prior to </w:t>
+      </w:r>
+      <w:r>
+        <w:rPr>
+          <w:i/>
+          <w:color w:val="000000"/>
+        </w:rPr>
+        <w:t xml:space="preserve">C. </w:t>
+      </w:r>
+      <w:proofErr w:type="spellStart"/>
+      <w:r>
+        <w:rPr>
+          <w:i/>
+          <w:color w:val="000000"/>
+        </w:rPr>
+        <w:t>baileyi</w:t>
+      </w:r>
+      <w:r>
+        <w:rPr>
+          <w:color w:val="000000"/>
+        </w:rPr>
+        <w:t>’s</w:t>
+      </w:r>
+      <w:proofErr w:type="spellEnd"/>
+      <w:r>
+        <w:rPr>
+          <w:color w:val="000000"/>
+        </w:rPr>
+        <w:t xml:space="preserve"> establishment at the site. </w:t>
       </w:r>
       <w:r>
         <w:rPr>
           <w:color w:val="000000"/>
         </w:rPr>
         <w:lastRenderedPageBreak/>
-        <w:t xml:space="preserve">community (Figure 1D; see also Ernest and Brown 2001). </w:t>
+        <w:t xml:space="preserve">Somewhat paradoxically, while the total energy ratio also dropped following </w:t>
       </w:r>
       <w:r>
         <w:rPr>
@@ -2642,6 +3739,53 @@
         </w:rPr>
         <w:t>baileyi</w:t>
       </w:r>
+      <w:r>
+        <w:rPr>
+          <w:color w:val="000000"/>
+        </w:rPr>
+        <w:t>’s</w:t>
+      </w:r>
+      <w:proofErr w:type="spellEnd"/>
+      <w:r>
+        <w:rPr>
+          <w:color w:val="000000"/>
+        </w:rPr>
+        <w:t xml:space="preserve"> decline, from an average of 68% (60-77%) from 1996-2010 to 46% (37-56%, contrast </w:t>
+      </w:r>
+      <w:r>
+        <w:rPr>
+          <w:i/>
+          <w:color w:val="000000"/>
+        </w:rPr>
+        <w:t xml:space="preserve">p </w:t>
+      </w:r>
+      <w:r>
+        <w:rPr>
+          <w:color w:val="000000"/>
+        </w:rPr>
+        <w:t xml:space="preserve">= 0.002) from 2010-2020, it remained higher than its average of 30% (20-39%, contrast </w:t>
+      </w:r>
+      <w:r>
+        <w:rPr>
+          <w:i/>
+          <w:color w:val="000000"/>
+        </w:rPr>
+        <w:t xml:space="preserve">p </w:t>
+      </w:r>
+      <w:r>
+        <w:rPr>
+          <w:color w:val="000000"/>
+        </w:rPr>
+        <w:t xml:space="preserve">= 0.04) from 1988-1996 (Figure 1A). Over the course of the experiment, rodent community composition shifted sitewide, such that in later years, kangaroo rats have accounted for a lower proportion of baseline </w:t>
+      </w:r>
+      <w:proofErr w:type="spellStart"/>
+      <w:r>
+        <w:rPr>
+          <w:i/>
+          <w:color w:val="000000"/>
+        </w:rPr>
+        <w:t>Etot</w:t>
+      </w:r>
       <w:proofErr w:type="spellEnd"/>
       <w:r>
         <w:rPr>
@@ -2654,21 +3798,29 @@
         <w:rPr>
           <w:color w:val="000000"/>
         </w:rPr>
-        <w:t xml:space="preserve">rapidly became dominant on </w:t>
-      </w:r>
-      <w:proofErr w:type="spellStart"/>
-      <w:r>
-        <w:rPr>
-          <w:color w:val="000000"/>
-        </w:rPr>
-        <w:t>exclosure</w:t>
-      </w:r>
-      <w:proofErr w:type="spellEnd"/>
-      <w:r>
-        <w:rPr>
-          <w:color w:val="000000"/>
-        </w:rPr>
-        <w:t xml:space="preserve"> plots and dramatically increased energetic compensation (Figure 1B), from an average of 19% (95% interval 9-29%) from 1988-1996 to an average of 55% (46-63%; contrast </w:t>
+        <w:t xml:space="preserve">than they did at the beginning of the study (Figure 1C). From 1988-1996, kangaroo rats accounted for 92% (90-94%) of </w:t>
+      </w:r>
+      <w:proofErr w:type="spellStart"/>
+      <w:r>
+        <w:rPr>
+          <w:i/>
+          <w:color w:val="000000"/>
+        </w:rPr>
+        <w:t>Etot</w:t>
+      </w:r>
+      <w:proofErr w:type="spellEnd"/>
+      <w:r>
+        <w:rPr>
+          <w:i/>
+          <w:color w:val="000000"/>
+        </w:rPr>
+        <w:t xml:space="preserve"> </w:t>
+      </w:r>
+      <w:r>
+        <w:rPr>
+          <w:color w:val="000000"/>
+        </w:rPr>
+        <w:t xml:space="preserve">on controls; in later time periods, this dropped to an average of approximately 70% (1988-1996 compared to later time periods, </w:t>
       </w:r>
       <w:r>
         <w:rPr>
@@ -2681,173 +3833,28 @@
         <w:rPr>
           <w:color w:val="000000"/>
         </w:rPr>
-        <w:t xml:space="preserve">&lt; 0.001; for complete results of all models, see Appendix 1) from 1996-2010. With </w:t>
-      </w:r>
-      <w:r>
-        <w:rPr>
-          <w:i/>
-          <w:color w:val="000000"/>
-        </w:rPr>
-        <w:t xml:space="preserve">C. </w:t>
-      </w:r>
-      <w:proofErr w:type="spellStart"/>
-      <w:r>
-        <w:rPr>
-          <w:i/>
-          <w:color w:val="000000"/>
-        </w:rPr>
-        <w:t>baileyi</w:t>
-      </w:r>
-      <w:r>
-        <w:rPr>
-          <w:color w:val="000000"/>
-        </w:rPr>
-        <w:t>’s</w:t>
-      </w:r>
-      <w:proofErr w:type="spellEnd"/>
-      <w:r>
-        <w:rPr>
-          <w:color w:val="000000"/>
-        </w:rPr>
-        <w:t xml:space="preserve"> addition to the community, the total energy ratio (on </w:t>
-      </w:r>
-      <w:proofErr w:type="spellStart"/>
-      <w:r>
-        <w:rPr>
-          <w:color w:val="000000"/>
-        </w:rPr>
-        <w:t>exclosures</w:t>
-      </w:r>
-      <w:proofErr w:type="spellEnd"/>
-      <w:r>
-        <w:rPr>
-          <w:color w:val="000000"/>
-        </w:rPr>
-        <w:t xml:space="preserve"> relative to controls; Figure 1A) increased from 30% (20-39%) to 68% (60-77%, contrast </w:t>
-      </w:r>
-      <w:r>
-        <w:rPr>
-          <w:i/>
-          <w:color w:val="000000"/>
-        </w:rPr>
-        <w:t>p</w:t>
-      </w:r>
-      <w:r>
-        <w:rPr>
-          <w:color w:val="000000"/>
-        </w:rPr>
-        <w:t xml:space="preserve"> &lt; 0.001). In the second shift, beginning around 2010, </w:t>
-      </w:r>
-      <w:r>
-        <w:rPr>
-          <w:i/>
-          <w:color w:val="000000"/>
-        </w:rPr>
-        <w:t xml:space="preserve">C. </w:t>
-      </w:r>
-      <w:proofErr w:type="spellStart"/>
-      <w:r>
-        <w:rPr>
-          <w:i/>
-          <w:color w:val="000000"/>
-        </w:rPr>
-        <w:t>baileyi</w:t>
-      </w:r>
-      <w:r>
-        <w:rPr>
-          <w:color w:val="000000"/>
-        </w:rPr>
-        <w:t>’s</w:t>
-      </w:r>
-      <w:proofErr w:type="spellEnd"/>
-      <w:r>
-        <w:rPr>
-          <w:color w:val="000000"/>
-        </w:rPr>
-        <w:t xml:space="preserve"> abundance sitewide dropped precipitously (Figure 1D). </w:t>
-      </w:r>
-      <w:r>
-        <w:rPr>
-          <w:i/>
-          <w:color w:val="000000"/>
-        </w:rPr>
-        <w:t xml:space="preserve">C. </w:t>
-      </w:r>
-      <w:proofErr w:type="spellStart"/>
-      <w:r>
-        <w:rPr>
-          <w:i/>
-          <w:color w:val="000000"/>
-        </w:rPr>
-        <w:t>baileyi</w:t>
-      </w:r>
-      <w:r>
-        <w:rPr>
-          <w:color w:val="000000"/>
-        </w:rPr>
-        <w:t>’s</w:t>
-      </w:r>
-      <w:proofErr w:type="spellEnd"/>
-      <w:r>
-        <w:rPr>
-          <w:color w:val="000000"/>
-        </w:rPr>
-        <w:t xml:space="preserve"> proportional energy use dropped from an average of 72% (70-75%) to 25% (22-28%, contrast </w:t>
-      </w:r>
-      <w:r>
-        <w:rPr>
-          <w:i/>
-          <w:color w:val="000000"/>
-        </w:rPr>
-        <w:t xml:space="preserve">p </w:t>
-      </w:r>
-      <w:r>
-        <w:rPr>
-          <w:color w:val="000000"/>
-        </w:rPr>
-        <w:t xml:space="preserve">&lt; 0.001) on </w:t>
-      </w:r>
-      <w:proofErr w:type="spellStart"/>
-      <w:r>
-        <w:rPr>
-          <w:color w:val="000000"/>
-        </w:rPr>
-        <w:t>exclosure</w:t>
-      </w:r>
-      <w:proofErr w:type="spellEnd"/>
-      <w:r>
-        <w:rPr>
-          <w:color w:val="000000"/>
-        </w:rPr>
-        <w:t xml:space="preserve"> plots, and from 12% (10-14%) to essentially 0 on control plots (contrast </w:t>
-      </w:r>
-      <w:r>
-        <w:rPr>
-          <w:i/>
-          <w:color w:val="000000"/>
-        </w:rPr>
-        <w:t xml:space="preserve">p </w:t>
-      </w:r>
-      <w:r>
-        <w:rPr>
-          <w:color w:val="000000"/>
-        </w:rPr>
-        <w:t xml:space="preserve">&lt; 0.001). Other species of small granivore did not make compensatory gains to offset the decline in </w:t>
-      </w:r>
-      <w:r>
-        <w:rPr>
-          <w:i/>
-          <w:color w:val="000000"/>
-        </w:rPr>
-        <w:t xml:space="preserve">C. </w:t>
-      </w:r>
-      <w:proofErr w:type="spellStart"/>
-      <w:r>
-        <w:rPr>
-          <w:i/>
-          <w:color w:val="000000"/>
-        </w:rPr>
-        <w:t>baileyi</w:t>
+        <w:t xml:space="preserve">&lt; 0.001; 1996-2010 and 2020-2020 not significantly different, </w:t>
+      </w:r>
+      <w:r>
+        <w:rPr>
+          <w:i/>
+          <w:color w:val="000000"/>
+        </w:rPr>
+        <w:t xml:space="preserve">p = </w:t>
+      </w:r>
+      <w:r>
+        <w:rPr>
+          <w:color w:val="000000"/>
+        </w:rPr>
+        <w:t xml:space="preserve">.86). Because the proportion of </w:t>
+      </w:r>
+      <w:proofErr w:type="spellStart"/>
+      <w:r>
+        <w:rPr>
+          <w:i/>
+          <w:color w:val="000000"/>
+        </w:rPr>
+        <w:t>Etot</w:t>
       </w:r>
       <w:proofErr w:type="spellEnd"/>
       <w:r>
@@ -2861,227 +3868,7 @@
         <w:rPr>
           <w:color w:val="000000"/>
         </w:rPr>
-        <w:t>(Figure 1B)</w:t>
-      </w:r>
-      <w:r>
-        <w:rPr>
-          <w:i/>
-          <w:color w:val="000000"/>
-        </w:rPr>
-        <w:t xml:space="preserve">. </w:t>
-      </w:r>
-      <w:r>
-        <w:rPr>
-          <w:color w:val="000000"/>
-        </w:rPr>
-        <w:t xml:space="preserve">As a result, energetic compensation declined from an average of 55% (46-63%) to 22% (12-32%, contrast </w:t>
-      </w:r>
-      <w:r>
-        <w:rPr>
-          <w:i/>
-          <w:color w:val="000000"/>
-        </w:rPr>
-        <w:t xml:space="preserve">p </w:t>
-      </w:r>
-      <w:r>
-        <w:rPr>
-          <w:color w:val="000000"/>
-        </w:rPr>
-        <w:t xml:space="preserve">&lt; 0.001), a level not significantly different from the 19% (9-29%, contrast </w:t>
-      </w:r>
-      <w:r>
-        <w:rPr>
-          <w:i/>
-          <w:color w:val="000000"/>
-        </w:rPr>
-        <w:t xml:space="preserve">p </w:t>
-      </w:r>
-      <w:r>
-        <w:rPr>
-          <w:color w:val="000000"/>
-        </w:rPr>
-        <w:t xml:space="preserve">= .9) observed prior to </w:t>
-      </w:r>
-      <w:r>
-        <w:rPr>
-          <w:i/>
-          <w:color w:val="000000"/>
-        </w:rPr>
-        <w:t xml:space="preserve">C. </w:t>
-      </w:r>
-      <w:proofErr w:type="spellStart"/>
-      <w:r>
-        <w:rPr>
-          <w:i/>
-          <w:color w:val="000000"/>
-        </w:rPr>
-        <w:t>baileyi</w:t>
-      </w:r>
-      <w:r>
-        <w:rPr>
-          <w:color w:val="000000"/>
-        </w:rPr>
-        <w:t>’s</w:t>
-      </w:r>
-      <w:proofErr w:type="spellEnd"/>
-      <w:r>
-        <w:rPr>
-          <w:color w:val="000000"/>
-        </w:rPr>
-        <w:t xml:space="preserve"> establishment at the site. Somewhat paradoxically, while the total energy ratio also dropped following </w:t>
-      </w:r>
-      <w:r>
-        <w:rPr>
-          <w:i/>
-          <w:color w:val="000000"/>
-        </w:rPr>
-        <w:t xml:space="preserve">C. </w:t>
-      </w:r>
-      <w:proofErr w:type="spellStart"/>
-      <w:r>
-        <w:rPr>
-          <w:i/>
-          <w:color w:val="000000"/>
-        </w:rPr>
-        <w:t>baileyi</w:t>
-      </w:r>
-      <w:r>
-        <w:rPr>
-          <w:color w:val="000000"/>
-        </w:rPr>
-        <w:t>’s</w:t>
-      </w:r>
-      <w:proofErr w:type="spellEnd"/>
-      <w:r>
-        <w:rPr>
-          <w:color w:val="000000"/>
-        </w:rPr>
-        <w:t xml:space="preserve"> decline, from an average of 68% (60-77%) from 1996-2010 to 46% (37-56%, contrast </w:t>
-      </w:r>
-      <w:r>
-        <w:rPr>
-          <w:i/>
-          <w:color w:val="000000"/>
-        </w:rPr>
-        <w:t xml:space="preserve">p </w:t>
-      </w:r>
-      <w:r>
-        <w:rPr>
-          <w:color w:val="000000"/>
-        </w:rPr>
-        <w:t xml:space="preserve">= 0.002) from 2010-2020, it remained higher than its average of 30% (20-39%, contrast </w:t>
-      </w:r>
-      <w:r>
-        <w:rPr>
-          <w:i/>
-          <w:color w:val="000000"/>
-        </w:rPr>
-        <w:t xml:space="preserve">p </w:t>
-      </w:r>
-      <w:r>
-        <w:rPr>
-          <w:color w:val="000000"/>
-        </w:rPr>
-        <w:t xml:space="preserve">= 0.04) from 1988-1996 (Figure 1A). Over the course of the experiment, rodent community composition shifted sitewide, such that in later years, kangaroo rats have accounted for a lower proportion of baseline </w:t>
-      </w:r>
-      <w:proofErr w:type="spellStart"/>
-      <w:r>
-        <w:rPr>
-          <w:i/>
-          <w:color w:val="000000"/>
-        </w:rPr>
-        <w:t>Etot</w:t>
-      </w:r>
-      <w:proofErr w:type="spellEnd"/>
-      <w:r>
-        <w:rPr>
-          <w:i/>
-          <w:color w:val="000000"/>
-        </w:rPr>
-        <w:t xml:space="preserve"> </w:t>
-      </w:r>
-      <w:r>
-        <w:rPr>
-          <w:color w:val="000000"/>
-        </w:rPr>
-        <w:t xml:space="preserve">than they did at the beginning of the study (Figure 1C). From 1988-1996, kangaroo rats accounted for 92% (90-94%) of </w:t>
-      </w:r>
-      <w:proofErr w:type="spellStart"/>
-      <w:r>
-        <w:rPr>
-          <w:i/>
-          <w:color w:val="000000"/>
-        </w:rPr>
-        <w:t>Etot</w:t>
-      </w:r>
-      <w:proofErr w:type="spellEnd"/>
-      <w:r>
-        <w:rPr>
-          <w:i/>
-          <w:color w:val="000000"/>
-        </w:rPr>
-        <w:t xml:space="preserve"> </w:t>
-      </w:r>
-      <w:r>
-        <w:rPr>
-          <w:color w:val="000000"/>
-        </w:rPr>
-        <w:t xml:space="preserve">on controls; in later time periods, this dropped to an average of approximately 70% (1988-1996 compared to later time periods, </w:t>
-      </w:r>
-      <w:r>
-        <w:rPr>
-          <w:i/>
-          <w:color w:val="000000"/>
-        </w:rPr>
-        <w:t xml:space="preserve">p </w:t>
-      </w:r>
-      <w:r>
-        <w:rPr>
-          <w:color w:val="000000"/>
-        </w:rPr>
-        <w:t xml:space="preserve">&lt; 0.001; 1996-2010 and 2020-2020 not significantly different, </w:t>
-      </w:r>
-      <w:r>
-        <w:rPr>
-          <w:i/>
-          <w:color w:val="000000"/>
-        </w:rPr>
-        <w:t xml:space="preserve">p = </w:t>
-      </w:r>
-      <w:r>
-        <w:rPr>
-          <w:color w:val="000000"/>
-        </w:rPr>
-        <w:t xml:space="preserve">.86). Because the proportion of </w:t>
-      </w:r>
-      <w:proofErr w:type="spellStart"/>
-      <w:r>
-        <w:rPr>
-          <w:i/>
-          <w:color w:val="000000"/>
-        </w:rPr>
-        <w:t>Etot</w:t>
-      </w:r>
-      <w:proofErr w:type="spellEnd"/>
-      <w:r>
-        <w:rPr>
-          <w:i/>
-          <w:color w:val="000000"/>
-        </w:rPr>
-        <w:t xml:space="preserve"> </w:t>
-      </w:r>
-      <w:r>
-        <w:rPr>
-          <w:color w:val="000000"/>
-        </w:rPr>
-        <w:t xml:space="preserve">directly lost to kangaroo rat removal was smaller from 2010-2020 than from 1988-1996, the total energy ratio </w:t>
-      </w:r>
-      <w:r>
-        <w:rPr>
-          <w:color w:val="000000"/>
-        </w:rPr>
-        <w:lastRenderedPageBreak/>
-        <w:t>was higher from 2010-2020 than it was from 1988-1996 - even though there was not a detectable difference between the two time periods in the proportion of lost energy being offset through energetic compensation. </w:t>
+        <w:t>directly lost to kangaroo rat removal was smaller from 2010-2020 than from 1988-1996, the total energy ratio was higher from 2010-2020 than it was from 1988-1996 - even though there was not a detectable difference between the two time periods in the proportion of lost energy being offset through energetic compensation. </w:t>
       </w:r>
     </w:p>
     <w:p>
@@ -3241,7 +4028,14 @@
         <w:rPr>
           <w:color w:val="000000"/>
         </w:rPr>
-        <w:t xml:space="preserve"> plots. In contrast, following the community reorganization event in 2010, </w:t>
+        <w:t xml:space="preserve"> plots. In contrast, following the </w:t>
+      </w:r>
+      <w:r>
+        <w:rPr>
+          <w:color w:val="000000"/>
+        </w:rPr>
+        <w:lastRenderedPageBreak/>
+        <w:t xml:space="preserve">community reorganization event in 2010, </w:t>
       </w:r>
       <w:r>
         <w:rPr>
@@ -3479,7 +4273,6 @@
           <w:i/>
           <w:color w:val="000000"/>
         </w:rPr>
-        <w:lastRenderedPageBreak/>
         <w:t>baileyi</w:t>
       </w:r>
       <w:proofErr w:type="spellEnd"/>
@@ -3667,7 +4460,14 @@
         <w:rPr>
           <w:color w:val="000000"/>
         </w:rPr>
-        <w:t xml:space="preserve">While changes in compensation over time have contributed to changes in community function in this system, changes in compensation alone do not fully account for the long-term changes in the overall impact of kangaroo rat removal on </w:t>
+        <w:t xml:space="preserve">While changes in compensation over time have contributed to changes in community function in this system, changes in compensation alone do not fully account for the long-term </w:t>
+      </w:r>
+      <w:r>
+        <w:rPr>
+          <w:color w:val="000000"/>
+        </w:rPr>
+        <w:lastRenderedPageBreak/>
+        <w:t xml:space="preserve">changes in the overall impact of kangaroo rat removal on </w:t>
       </w:r>
       <w:proofErr w:type="spellStart"/>
       <w:r>
@@ -3961,14 +4761,203 @@
         <w:rPr>
           <w:color w:val="000000"/>
         </w:rPr>
-        <w:t xml:space="preserve">, their removal had a smaller impact on community function – even though there was not an increase in the degree to which small granivores compensated for </w:t>
+        <w:t xml:space="preserve">, their removal had a smaller impact on community function – even though there was not an increase in the degree to which small granivores compensated for their absence. In fact, the relatively consistent levels of compensation achieved in the decades preceding and following </w:t>
+      </w:r>
+      <w:r>
+        <w:rPr>
+          <w:i/>
+          <w:iCs/>
+          <w:color w:val="000000"/>
+        </w:rPr>
+        <w:t xml:space="preserve">C. </w:t>
+      </w:r>
+      <w:proofErr w:type="spellStart"/>
+      <w:r>
+        <w:rPr>
+          <w:i/>
+          <w:iCs/>
+          <w:color w:val="000000"/>
+        </w:rPr>
+        <w:t>baileyi</w:t>
+      </w:r>
+      <w:r>
+        <w:rPr>
+          <w:color w:val="000000"/>
+        </w:rPr>
+        <w:t>’s</w:t>
+      </w:r>
+      <w:proofErr w:type="spellEnd"/>
+      <w:r>
+        <w:rPr>
+          <w:color w:val="000000"/>
+        </w:rPr>
+        <w:t xml:space="preserve"> dominance at the site suggest a relatively stable, and limited, degree of functional overlap between kangaroo rats and the original small granivor</w:t>
+      </w:r>
+      <w:r>
+        <w:rPr>
+          <w:color w:val="000000"/>
+        </w:rPr>
+        <w:t>es</w:t>
+      </w:r>
+      <w:r>
+        <w:rPr>
+          <w:color w:val="000000"/>
+        </w:rPr>
+        <w:t xml:space="preserve"> (i.e., excluding </w:t>
+      </w:r>
+      <w:r>
+        <w:rPr>
+          <w:i/>
+          <w:iCs/>
+          <w:color w:val="000000"/>
+        </w:rPr>
+        <w:t xml:space="preserve">C. </w:t>
+      </w:r>
+      <w:proofErr w:type="spellStart"/>
+      <w:r>
+        <w:rPr>
+          <w:i/>
+          <w:iCs/>
+          <w:color w:val="000000"/>
+        </w:rPr>
+        <w:t>bailyei</w:t>
+      </w:r>
+      <w:proofErr w:type="spellEnd"/>
+      <w:r>
+        <w:rPr>
+          <w:color w:val="000000"/>
+        </w:rPr>
+        <w:t xml:space="preserve">). </w:t>
+      </w:r>
+      <w:r>
+        <w:rPr>
+          <w:color w:val="000000"/>
+        </w:rPr>
+        <w:t xml:space="preserve">Niche complementarity, combined with changing habitat conditions, may partially explain how small granivores have come to account for a larger proportion of community </w:t>
+      </w:r>
+      <w:proofErr w:type="spellStart"/>
+      <w:r>
+        <w:rPr>
+          <w:i/>
+          <w:color w:val="000000"/>
+        </w:rPr>
+        <w:t>Etot</w:t>
+      </w:r>
+      <w:proofErr w:type="spellEnd"/>
+      <w:r>
+        <w:rPr>
+          <w:color w:val="000000"/>
+        </w:rPr>
+        <w:t xml:space="preserve"> over time, but have not increased their capacity to exploit resources usually controlled by kangaroo rats. It is well-documented that, while kangaroo rats readily forage in open microhabitats where predation risk can be relatively high, smaller granivores rely on vegetation cover as an antipredator defense and preferentially forage in sheltered microhabitats (</w:t>
+      </w:r>
+      <w:proofErr w:type="spellStart"/>
+      <w:r>
+        <w:rPr>
+          <w:color w:val="000000"/>
+        </w:rPr>
+        <w:t>Kelt</w:t>
+      </w:r>
+      <w:proofErr w:type="spellEnd"/>
+      <w:r>
+        <w:rPr>
+          <w:color w:val="000000"/>
+        </w:rPr>
+        <w:t xml:space="preserve"> 2011). Over the course of this experiment,</w:t>
+      </w:r>
+      <w:r>
+        <w:rPr>
+          <w:color w:val="000000"/>
+        </w:rPr>
+        <w:t xml:space="preserve"> the habitat at</w:t>
+      </w:r>
+      <w:r>
+        <w:rPr>
+          <w:color w:val="000000"/>
+        </w:rPr>
+        <w:t xml:space="preserve"> </w:t>
+      </w:r>
+      <w:r>
+        <w:rPr>
+          <w:color w:val="000000"/>
+        </w:rPr>
+        <w:t>this</w:t>
+      </w:r>
+      <w:r>
+        <w:rPr>
+          <w:color w:val="000000"/>
+        </w:rPr>
+        <w:t xml:space="preserve"> study site has transitioned from an arid grassland to a shrubland (Brown et al. 1997). As the landscape availability of open and sheltered microhabitats shifted, </w:t>
+      </w:r>
+      <w:r>
+        <w:rPr>
+          <w:color w:val="000000"/>
+        </w:rPr>
+        <w:t xml:space="preserve">small granivores may have gained access to a larger proportion of resources and increased their share of </w:t>
+      </w:r>
+      <w:proofErr w:type="spellStart"/>
+      <w:r>
+        <w:rPr>
+          <w:i/>
+          <w:iCs/>
+          <w:color w:val="000000"/>
+        </w:rPr>
+        <w:t>Etot</w:t>
+      </w:r>
+      <w:proofErr w:type="spellEnd"/>
+      <w:r>
+        <w:rPr>
+          <w:color w:val="000000"/>
+        </w:rPr>
+        <w:t xml:space="preserve"> sitewide. However, </w:t>
+      </w:r>
+      <w:r>
+        <w:rPr>
+          <w:color w:val="000000"/>
+        </w:rPr>
+        <w:t>kangaroo</w:t>
+      </w:r>
+      <w:r>
+        <w:rPr>
+          <w:color w:val="000000"/>
+        </w:rPr>
+        <w:t xml:space="preserve"> rats may </w:t>
       </w:r>
       <w:r>
         <w:rPr>
           <w:color w:val="000000"/>
         </w:rPr>
         <w:lastRenderedPageBreak/>
-        <w:t xml:space="preserve">their absence. In fact, the relatively consistent levels of compensation achieved in the decades preceding and following </w:t>
+        <w:t xml:space="preserve">have continued to use resources </w:t>
+      </w:r>
+      <w:r>
+        <w:rPr>
+          <w:color w:val="000000"/>
+        </w:rPr>
+        <w:t xml:space="preserve">predominately </w:t>
+      </w:r>
+      <w:r>
+        <w:rPr>
+          <w:color w:val="000000"/>
+        </w:rPr>
+        <w:t>located in the remaining open areas</w:t>
+      </w:r>
+      <w:r>
+        <w:rPr>
+          <w:color w:val="000000"/>
+        </w:rPr>
+        <w:t xml:space="preserve"> – resources that</w:t>
+      </w:r>
+      <w:r>
+        <w:rPr>
+          <w:color w:val="000000"/>
+        </w:rPr>
+        <w:t xml:space="preserve"> would have remained inaccessible to smaller granivores, even on plots where kangaroo rats were removed. </w:t>
+      </w:r>
+      <w:r>
+        <w:rPr>
+          <w:color w:val="000000"/>
+        </w:rPr>
+        <w:t xml:space="preserve">The long-term reduction in the impact of kangaroo rat removal on community function, driven by niche complementarity and consistent niche partitioning, contrasts with the temporary compensatory dynamic driven by functional redundancy with </w:t>
       </w:r>
       <w:r>
         <w:rPr>
@@ -3987,195 +4976,6 @@
         </w:rPr>
         <w:t>baileyi</w:t>
       </w:r>
-      <w:r>
-        <w:rPr>
-          <w:color w:val="000000"/>
-        </w:rPr>
-        <w:t>’s</w:t>
-      </w:r>
-      <w:proofErr w:type="spellEnd"/>
-      <w:r>
-        <w:rPr>
-          <w:color w:val="000000"/>
-        </w:rPr>
-        <w:t xml:space="preserve"> dominance at the site suggest a relatively stable, and limited, degree of functional overlap between kangaroo rats and the original small granivor</w:t>
-      </w:r>
-      <w:r>
-        <w:rPr>
-          <w:color w:val="000000"/>
-        </w:rPr>
-        <w:t>es</w:t>
-      </w:r>
-      <w:r>
-        <w:rPr>
-          <w:color w:val="000000"/>
-        </w:rPr>
-        <w:t xml:space="preserve"> (i.e., excluding </w:t>
-      </w:r>
-      <w:r>
-        <w:rPr>
-          <w:i/>
-          <w:iCs/>
-          <w:color w:val="000000"/>
-        </w:rPr>
-        <w:t xml:space="preserve">C. </w:t>
-      </w:r>
-      <w:proofErr w:type="spellStart"/>
-      <w:r>
-        <w:rPr>
-          <w:i/>
-          <w:iCs/>
-          <w:color w:val="000000"/>
-        </w:rPr>
-        <w:t>bailyei</w:t>
-      </w:r>
-      <w:proofErr w:type="spellEnd"/>
-      <w:r>
-        <w:rPr>
-          <w:color w:val="000000"/>
-        </w:rPr>
-        <w:t xml:space="preserve">). </w:t>
-      </w:r>
-      <w:r>
-        <w:rPr>
-          <w:color w:val="000000"/>
-        </w:rPr>
-        <w:t xml:space="preserve">Niche complementarity, combined with changing habitat conditions, may partially explain how small granivores have come to account for a larger proportion of community </w:t>
-      </w:r>
-      <w:proofErr w:type="spellStart"/>
-      <w:r>
-        <w:rPr>
-          <w:i/>
-          <w:color w:val="000000"/>
-        </w:rPr>
-        <w:t>Etot</w:t>
-      </w:r>
-      <w:proofErr w:type="spellEnd"/>
-      <w:r>
-        <w:rPr>
-          <w:color w:val="000000"/>
-        </w:rPr>
-        <w:t xml:space="preserve"> over time, but have not increased their capacity to exploit resources usually controlled by kangaroo rats. It is well-documented that, while kangaroo rats readily forage in open microhabitats where predation risk can be relatively high, smaller granivores rely on vegetation cover as an antipredator defense and preferentially forage in sheltered microhabitats (</w:t>
-      </w:r>
-      <w:proofErr w:type="spellStart"/>
-      <w:r>
-        <w:rPr>
-          <w:color w:val="000000"/>
-        </w:rPr>
-        <w:t>Kelt</w:t>
-      </w:r>
-      <w:proofErr w:type="spellEnd"/>
-      <w:r>
-        <w:rPr>
-          <w:color w:val="000000"/>
-        </w:rPr>
-        <w:t xml:space="preserve"> 2011). Over the course of this experiment,</w:t>
-      </w:r>
-      <w:r>
-        <w:rPr>
-          <w:color w:val="000000"/>
-        </w:rPr>
-        <w:t xml:space="preserve"> the habitat at</w:t>
-      </w:r>
-      <w:r>
-        <w:rPr>
-          <w:color w:val="000000"/>
-        </w:rPr>
-        <w:t xml:space="preserve"> </w:t>
-      </w:r>
-      <w:r>
-        <w:rPr>
-          <w:color w:val="000000"/>
-        </w:rPr>
-        <w:t>this</w:t>
-      </w:r>
-      <w:r>
-        <w:rPr>
-          <w:color w:val="000000"/>
-        </w:rPr>
-        <w:t xml:space="preserve"> study site has transitioned from an arid grassland to a shrubland (Brown et al. 1997). As the landscape availability of open and sheltered microhabitats shifted, </w:t>
-      </w:r>
-      <w:r>
-        <w:rPr>
-          <w:color w:val="000000"/>
-        </w:rPr>
-        <w:t xml:space="preserve">small granivores may have gained access to a larger proportion of resources and increased their share of </w:t>
-      </w:r>
-      <w:proofErr w:type="spellStart"/>
-      <w:r>
-        <w:rPr>
-          <w:i/>
-          <w:iCs/>
-          <w:color w:val="000000"/>
-        </w:rPr>
-        <w:t>Etot</w:t>
-      </w:r>
-      <w:proofErr w:type="spellEnd"/>
-      <w:r>
-        <w:rPr>
-          <w:color w:val="000000"/>
-        </w:rPr>
-        <w:t xml:space="preserve"> sitewide. However, </w:t>
-      </w:r>
-      <w:r>
-        <w:rPr>
-          <w:color w:val="000000"/>
-        </w:rPr>
-        <w:t>kangaroo</w:t>
-      </w:r>
-      <w:r>
-        <w:rPr>
-          <w:color w:val="000000"/>
-        </w:rPr>
-        <w:t xml:space="preserve"> rats may have continued to use resources </w:t>
-      </w:r>
-      <w:r>
-        <w:rPr>
-          <w:color w:val="000000"/>
-        </w:rPr>
-        <w:t xml:space="preserve">predominately </w:t>
-      </w:r>
-      <w:r>
-        <w:rPr>
-          <w:color w:val="000000"/>
-        </w:rPr>
-        <w:t>located in the remaining open areas</w:t>
-      </w:r>
-      <w:r>
-        <w:rPr>
-          <w:color w:val="000000"/>
-        </w:rPr>
-        <w:t xml:space="preserve"> – resources that</w:t>
-      </w:r>
-      <w:r>
-        <w:rPr>
-          <w:color w:val="000000"/>
-        </w:rPr>
-        <w:t xml:space="preserve"> would have remained inaccessible to smaller granivores, even on plots where kangaroo rats were removed. </w:t>
-      </w:r>
-      <w:r>
-        <w:rPr>
-          <w:color w:val="000000"/>
-        </w:rPr>
-        <w:t xml:space="preserve">The long-term reduction in the impact of kangaroo rat removal on community function, driven by niche complementarity and consistent niche partitioning, contrasts with the temporary compensatory dynamic driven by functional redundancy with </w:t>
-      </w:r>
-      <w:r>
-        <w:rPr>
-          <w:i/>
-          <w:iCs/>
-          <w:color w:val="000000"/>
-        </w:rPr>
-        <w:t xml:space="preserve">C. </w:t>
-      </w:r>
-      <w:proofErr w:type="spellStart"/>
-      <w:r>
-        <w:rPr>
-          <w:i/>
-          <w:iCs/>
-          <w:color w:val="000000"/>
-        </w:rPr>
-        <w:t>baileyi</w:t>
-      </w:r>
       <w:proofErr w:type="spellEnd"/>
       <w:r>
         <w:rPr>
@@ -4201,14 +5001,7 @@
         <w:rPr>
           <w:color w:val="000000"/>
         </w:rPr>
-        <w:t xml:space="preserve">Particularly in strongly niche-structured systems, such as the desert granivores studied here, complementarity effects and </w:t>
-      </w:r>
-      <w:r>
-        <w:rPr>
-          <w:color w:val="000000"/>
-        </w:rPr>
-        <w:lastRenderedPageBreak/>
-        <w:t xml:space="preserve">fluctuations in functional redundancy may occur simultaneously, with complex and potentially counterintuitive outcomes for community-level function. </w:t>
+        <w:t xml:space="preserve">Particularly in strongly niche-structured systems, such as the desert granivores studied here, complementarity effects and fluctuations in functional redundancy may occur simultaneously, with complex and potentially counterintuitive outcomes for community-level function. </w:t>
       </w:r>
       <w:r>
         <w:rPr>
@@ -4312,7 +5105,14 @@
         <w:rPr>
           <w:color w:val="000000"/>
         </w:rPr>
-        <w:t xml:space="preserve">may be unlikely or even impossible. At Portal, dispersal limitation introduced a 20-year lag between the initiation of the experiment and the beginning of energetic compensation driven by </w:t>
+        <w:t xml:space="preserve">may be unlikely or even </w:t>
+      </w:r>
+      <w:r>
+        <w:rPr>
+          <w:color w:val="000000"/>
+        </w:rPr>
+        <w:lastRenderedPageBreak/>
+        <w:t xml:space="preserve">impossible. At Portal, dispersal limitation introduced a 20-year lag between the initiation of the experiment and the beginning of energetic compensation driven by </w:t>
       </w:r>
       <w:r>
         <w:rPr>
@@ -4402,118 +5202,121 @@
         </w:rPr>
       </w:pPr>
       <w:r>
+        <w:t>Finally, the</w:t>
+      </w:r>
+      <w:r>
+        <w:rPr>
+          <w:color w:val="000000"/>
+        </w:rPr>
+        <w:t xml:space="preserve"> </w:t>
+      </w:r>
+      <w:r>
+        <w:t>long-term variability</w:t>
+      </w:r>
+      <w:r>
+        <w:rPr>
+          <w:color w:val="000000"/>
+        </w:rPr>
+        <w:t xml:space="preserve"> in </w:t>
+      </w:r>
+      <w:r>
+        <w:t>functional redundancy</w:t>
+      </w:r>
+      <w:r>
+        <w:rPr>
+          <w:color w:val="000000"/>
+        </w:rPr>
+        <w:t xml:space="preserve"> documented here adds important nuance to our understanding of how zero-sum dynamics operate in natural assemblages. Theories invoking zero-sum dynamics, and tests for compensatory dynamics in empirical data, often treat a zero-sum dynamic as a strong and temporally consistent constraint on population dynamics (Hubbell 2001; </w:t>
+      </w:r>
+      <w:proofErr w:type="spellStart"/>
+      <w:r>
+        <w:rPr>
+          <w:color w:val="000000"/>
+        </w:rPr>
+        <w:t>Houlahan</w:t>
+      </w:r>
+      <w:proofErr w:type="spellEnd"/>
+      <w:r>
+        <w:rPr>
+          <w:color w:val="000000"/>
+        </w:rPr>
+        <w:t xml:space="preserve"> et al. 2007). In this framing, any resources made available through species loss should immediately be taken up by other species. This is not consistent with the</w:t>
+      </w:r>
+      <w:r>
+        <w:t xml:space="preserve"> </w:t>
+      </w:r>
+      <w:r>
+        <w:rPr>
+          <w:color w:val="000000"/>
+        </w:rPr>
+        <w:t xml:space="preserve">dynamics that occur at Portal, as there have been extended periods of time when there are substantial resources available on </w:t>
+      </w:r>
+      <w:proofErr w:type="spellStart"/>
+      <w:r>
+        <w:rPr>
+          <w:color w:val="000000"/>
+        </w:rPr>
+        <w:t>exclosure</w:t>
+      </w:r>
+      <w:proofErr w:type="spellEnd"/>
+      <w:r>
+        <w:rPr>
+          <w:color w:val="000000"/>
+        </w:rPr>
+        <w:t xml:space="preserve"> plots that are not being used by any rodent species. Rather, the dynamics at Portal are more consistent with a zero-sum constraint operating at metacommunity, or, more broadly, evolutionary scales (Van </w:t>
+      </w:r>
+      <w:proofErr w:type="spellStart"/>
+      <w:r>
+        <w:rPr>
+          <w:color w:val="000000"/>
+        </w:rPr>
+        <w:t>Valen</w:t>
+      </w:r>
+      <w:proofErr w:type="spellEnd"/>
+      <w:r>
+        <w:rPr>
+          <w:color w:val="000000"/>
+        </w:rPr>
+        <w:t xml:space="preserve"> 1973; Terry and Rowe 2015; </w:t>
+      </w:r>
+      <w:proofErr w:type="spellStart"/>
+      <w:r>
+        <w:t>Leibold</w:t>
+      </w:r>
+      <w:proofErr w:type="spellEnd"/>
+      <w:r>
+        <w:t xml:space="preserve"> et al. 2017</w:t>
+      </w:r>
+      <w:r>
+        <w:rPr>
+          <w:color w:val="000000"/>
+        </w:rPr>
+        <w:t>).</w:t>
+      </w:r>
+      <w:r>
+        <w:t xml:space="preserve"> Over short timescales, or within a closed local assemblage, niche differences</w:t>
+      </w:r>
+      <w:r>
+        <w:rPr>
+          <w:color w:val="000000"/>
+        </w:rPr>
+        <w:t xml:space="preserve"> may weaken zero-sum effects, </w:t>
+      </w:r>
+      <w:r>
+        <w:t xml:space="preserve">especially under fluctuating conditions. However, over larger temporal and spatial scales, dispersal or evolution may supply new species equipped to take advantage of </w:t>
+      </w:r>
+      <w:r>
+        <w:rPr>
+          <w:color w:val="000000"/>
+        </w:rPr>
+        <w:t xml:space="preserve">available resources - either </w:t>
+      </w:r>
+      <w:r>
+        <w:t xml:space="preserve">through functional redundancy with </w:t>
+      </w:r>
+      <w:r>
         <w:lastRenderedPageBreak/>
-        <w:t>Finally, the</w:t>
-      </w:r>
-      <w:r>
-        <w:rPr>
-          <w:color w:val="000000"/>
-        </w:rPr>
-        <w:t xml:space="preserve"> </w:t>
-      </w:r>
-      <w:r>
-        <w:t>long-term variability</w:t>
-      </w:r>
-      <w:r>
-        <w:rPr>
-          <w:color w:val="000000"/>
-        </w:rPr>
-        <w:t xml:space="preserve"> in </w:t>
-      </w:r>
-      <w:r>
-        <w:t>functional redundancy</w:t>
-      </w:r>
-      <w:r>
-        <w:rPr>
-          <w:color w:val="000000"/>
-        </w:rPr>
-        <w:t xml:space="preserve"> documented here adds important nuance to our understanding of how zero-sum dynamics operate in natural assemblages. Theories invoking zero-sum dynamics, and tests for compensatory dynamics in empirical data, often treat a zero-sum dynamic as a strong and temporally consistent constraint on population dynamics (Hubbell 2001; </w:t>
-      </w:r>
-      <w:proofErr w:type="spellStart"/>
-      <w:r>
-        <w:rPr>
-          <w:color w:val="000000"/>
-        </w:rPr>
-        <w:t>Houlahan</w:t>
-      </w:r>
-      <w:proofErr w:type="spellEnd"/>
-      <w:r>
-        <w:rPr>
-          <w:color w:val="000000"/>
-        </w:rPr>
-        <w:t xml:space="preserve"> et al. 2007). In this framing, any resources made available through species loss should immediately be taken up by other species. This is not consistent with the</w:t>
-      </w:r>
-      <w:r>
-        <w:t xml:space="preserve"> </w:t>
-      </w:r>
-      <w:r>
-        <w:rPr>
-          <w:color w:val="000000"/>
-        </w:rPr>
-        <w:t xml:space="preserve">dynamics that occur at Portal, as there have been extended periods of time when there are substantial resources available on </w:t>
-      </w:r>
-      <w:proofErr w:type="spellStart"/>
-      <w:r>
-        <w:rPr>
-          <w:color w:val="000000"/>
-        </w:rPr>
-        <w:t>exclosure</w:t>
-      </w:r>
-      <w:proofErr w:type="spellEnd"/>
-      <w:r>
-        <w:rPr>
-          <w:color w:val="000000"/>
-        </w:rPr>
-        <w:t xml:space="preserve"> plots that are not being used by any rodent species. Rather, the dynamics at Portal are more consistent with a zero-sum constraint operating at metacommunity, or, more broadly, evolutionary scales (Van </w:t>
-      </w:r>
-      <w:proofErr w:type="spellStart"/>
-      <w:r>
-        <w:rPr>
-          <w:color w:val="000000"/>
-        </w:rPr>
-        <w:t>Valen</w:t>
-      </w:r>
-      <w:proofErr w:type="spellEnd"/>
-      <w:r>
-        <w:rPr>
-          <w:color w:val="000000"/>
-        </w:rPr>
-        <w:t xml:space="preserve"> 1973; Terry and Rowe 2015; </w:t>
-      </w:r>
-      <w:proofErr w:type="spellStart"/>
-      <w:r>
-        <w:t>Leibold</w:t>
-      </w:r>
-      <w:proofErr w:type="spellEnd"/>
-      <w:r>
-        <w:t xml:space="preserve"> et al. 2017</w:t>
-      </w:r>
-      <w:r>
-        <w:rPr>
-          <w:color w:val="000000"/>
-        </w:rPr>
-        <w:t>).</w:t>
-      </w:r>
-      <w:r>
-        <w:t xml:space="preserve"> Over short timescales, or within a closed local assemblage, niche differences</w:t>
-      </w:r>
-      <w:r>
-        <w:rPr>
-          <w:color w:val="000000"/>
-        </w:rPr>
-        <w:t xml:space="preserve"> may weaken zero-sum effects, </w:t>
-      </w:r>
-      <w:r>
-        <w:t xml:space="preserve">especially under fluctuating conditions. However, over larger temporal and spatial scales, dispersal or evolution may supply new species equipped to take advantage of </w:t>
-      </w:r>
-      <w:r>
-        <w:rPr>
-          <w:color w:val="000000"/>
-        </w:rPr>
-        <w:t xml:space="preserve">available resources - either </w:t>
-      </w:r>
-      <w:r>
-        <w:t>through functional redundancy with species that have been lost, or niche complementarity allowing them to exploit novel niches</w:t>
+        <w:t>species that have been lost, or niche complementarity allowing them to exploit novel niches</w:t>
       </w:r>
       <w:r>
         <w:rPr>
@@ -4575,11 +5378,7 @@
         <w:sdtContent/>
       </w:sdt>
       <w:r>
-        <w:t xml:space="preserve">, and has been sustained over the decades via the </w:t>
-      </w:r>
-      <w:r>
-        <w:lastRenderedPageBreak/>
-        <w:t>dedicated efforts of dozens of researchers and volunteers. RMD was supported in part by the National Science Foundation Graduate Research Fellowship under Grant No. DGE-1315138 and DGE-1842473.</w:t>
+        <w:t>, and has been sustained over the decades via the dedicated efforts of dozens of researchers and volunteers. RMD was supported in part by the National Science Foundation Graduate Research Fellowship under Grant No. DGE-1315138 and DGE-1842473.</w:t>
       </w:r>
     </w:p>
     <w:p>
@@ -5197,6 +5996,9 @@
     <w:p>
       <w:pPr>
         <w:ind w:left="630" w:hanging="630"/>
+        <w:rPr>
+          <w:ins w:id="114" w:author="Diaz,Renata M" w:date="2022-01-03T15:10:00Z"/>
+        </w:rPr>
       </w:pPr>
       <w:proofErr w:type="spellStart"/>
       <w:r>
@@ -5211,6 +6013,16 @@
       <w:pPr>
         <w:ind w:left="630" w:hanging="630"/>
       </w:pPr>
+      <w:ins w:id="115" w:author="Diaz,Renata M" w:date="2022-01-03T15:10:00Z">
+        <w:r>
+          <w:t>Nagy, K. A., I. A. Girard, and T. K. Brown. 1999. Energetics of Free-Ranging Mammals, Reptiles, and Birds. Annual Review of Nutrition 19:247–277.</w:t>
+        </w:r>
+      </w:ins>
+    </w:p>
+    <w:p>
+      <w:pPr>
+        <w:ind w:left="630" w:hanging="630"/>
+      </w:pPr>
       <w:r>
         <w:t xml:space="preserve">Pinheiro, J., D. Bates, S. </w:t>
       </w:r>
@@ -5260,6 +6072,7 @@
         <w:ind w:left="630" w:hanging="630"/>
       </w:pPr>
       <w:r>
+        <w:lastRenderedPageBreak/>
         <w:t xml:space="preserve">Rosenzweig, M. L., and J. </w:t>
       </w:r>
       <w:proofErr w:type="spellStart"/>
@@ -5276,7 +6089,6 @@
         <w:ind w:left="630" w:hanging="630"/>
       </w:pPr>
       <w:r>
-        <w:lastRenderedPageBreak/>
         <w:t>Terry, R. C., and R. J. Rowe. 2015. Energy flow and functional compensation in Great Basin small mammals under natural and anthropogenic environmental change. Proceedings of the National Academy of Sciences 112:9656–9661.</w:t>
       </w:r>
     </w:p>
@@ -5388,7 +6200,21 @@
         <w:rPr>
           <w:color w:val="000000"/>
         </w:rPr>
-        <w:t xml:space="preserve"> Dynamics of energy use and rodent community composition over time. Lines represent 6-month moving averages of energetic compensation (a), the ratio of energy use on </w:t>
+        <w:t xml:space="preserve"> Dynamics of energy use and rodent community composition over time. Lines represent </w:t>
+      </w:r>
+      <w:del w:id="116" w:author="Diaz,Renata M" w:date="2022-01-03T13:13:00Z">
+        <w:r>
+          <w:rPr>
+            <w:color w:val="000000"/>
+          </w:rPr>
+          <w:delText xml:space="preserve">6-month moving averages of energetic compensation (a), </w:delText>
+        </w:r>
+      </w:del>
+      <w:r>
+        <w:rPr>
+          <w:color w:val="000000"/>
+        </w:rPr>
+        <w:t xml:space="preserve">the ratio of energy use on </w:t>
       </w:r>
       <w:proofErr w:type="spellStart"/>
       <w:r>
@@ -5402,7 +6228,61 @@
         <w:rPr>
           <w:color w:val="000000"/>
         </w:rPr>
-        <w:t xml:space="preserve"> plots to control plots (b), and the share of community energy use accounted for by kangaroo rats on control plots (c), and by </w:t>
+        <w:t xml:space="preserve"> plots to control plots (</w:t>
+      </w:r>
+      <w:del w:id="117" w:author="Diaz,Renata M" w:date="2022-01-03T13:13:00Z">
+        <w:r>
+          <w:rPr>
+            <w:color w:val="000000"/>
+          </w:rPr>
+          <w:delText>b</w:delText>
+        </w:r>
+      </w:del>
+      <w:ins w:id="118" w:author="Diaz,Renata M" w:date="2022-01-03T13:13:00Z">
+        <w:r>
+          <w:rPr>
+            <w:color w:val="000000"/>
+          </w:rPr>
+          <w:t>a</w:t>
+        </w:r>
+      </w:ins>
+      <w:r>
+        <w:rPr>
+          <w:color w:val="000000"/>
+        </w:rPr>
+        <w:t>),</w:t>
+      </w:r>
+      <w:ins w:id="119" w:author="Diaz,Renata M" w:date="2022-01-03T13:13:00Z">
+        <w:r>
+          <w:rPr>
+            <w:color w:val="000000"/>
+          </w:rPr>
+          <w:t xml:space="preserve"> </w:t>
+        </w:r>
+        <w:r>
+          <w:rPr>
+            <w:color w:val="000000"/>
+          </w:rPr>
+          <w:t>6-month moving averages of energetic compensation (</w:t>
+        </w:r>
+        <w:r>
+          <w:rPr>
+            <w:color w:val="000000"/>
+          </w:rPr>
+          <w:t>b</w:t>
+        </w:r>
+        <w:r>
+          <w:rPr>
+            <w:color w:val="000000"/>
+          </w:rPr>
+          <w:t xml:space="preserve">), </w:t>
+        </w:r>
+      </w:ins>
+      <w:r>
+        <w:rPr>
+          <w:color w:val="000000"/>
+        </w:rPr>
+        <w:t xml:space="preserve"> and the share of community energy use accounted for by kangaroo rats on control plots (c), and by </w:t>
       </w:r>
       <w:r>
         <w:rPr>
@@ -5563,7 +6443,7 @@
       </w:r>
     </w:p>
   </w:comment>
-  <w:comment w:id="24" w:author="Diaz,Renata M" w:date="2021-12-28T11:04:00Z" w:initials="DM">
+  <w:comment w:id="25" w:author="Diaz,Renata M" w:date="2021-12-28T11:04:00Z" w:initials="DM">
     <w:p>
       <w:pPr>
         <w:pStyle w:val="CommentText"/>
@@ -5579,7 +6459,7 @@
       </w:r>
     </w:p>
   </w:comment>
-  <w:comment w:id="43" w:author="Diaz,Renata M" w:date="2021-12-28T11:05:00Z" w:initials="DM">
+  <w:comment w:id="46" w:author="Diaz,Renata M" w:date="2021-12-28T11:05:00Z" w:initials="DM">
     <w:p>
       <w:pPr>
         <w:pStyle w:val="CommentText"/>
@@ -5595,7 +6475,7 @@
       </w:r>
     </w:p>
   </w:comment>
-  <w:comment w:id="48" w:author="Diaz,Renata M" w:date="2021-12-28T10:52:00Z" w:initials="DM">
+  <w:comment w:id="56" w:author="Diaz,Renata M" w:date="2021-12-28T10:52:00Z" w:initials="DM">
     <w:p>
       <w:pPr>
         <w:pStyle w:val="CommentText"/>
@@ -5614,7 +6494,7 @@
       </w:r>
     </w:p>
   </w:comment>
-  <w:comment w:id="52" w:author="Diaz,Renata M" w:date="2021-12-28T10:53:00Z" w:initials="DM">
+  <w:comment w:id="60" w:author="Diaz,Renata M" w:date="2021-12-28T10:53:00Z" w:initials="DM">
     <w:p>
       <w:pPr>
         <w:pStyle w:val="CommentText"/>
@@ -5630,7 +6510,23 @@
       </w:r>
     </w:p>
   </w:comment>
-  <w:comment w:id="58" w:author="Diaz,Renata M" w:date="2021-12-28T10:55:00Z" w:initials="DM">
+  <w:comment w:id="82" w:author="Diaz,Renata M" w:date="2021-12-28T10:55:00Z" w:initials="DM">
+    <w:p>
+      <w:pPr>
+        <w:pStyle w:val="CommentText"/>
+      </w:pPr>
+      <w:r>
+        <w:rPr>
+          <w:rStyle w:val="CommentReference"/>
+        </w:rPr>
+        <w:annotationRef/>
+      </w:r>
+      <w:r>
+        <w:t>In response to 1.3</w:t>
+      </w:r>
+    </w:p>
+  </w:comment>
+  <w:comment w:id="110" w:author="Diaz,Renata M" w:date="2021-12-28T10:55:00Z" w:initials="DM">
     <w:p>
       <w:pPr>
         <w:pStyle w:val="CommentText"/>
@@ -5657,6 +6553,7 @@
   <w15:commentEx w15:paraId="5112251B" w15:done="0"/>
   <w15:commentEx w15:paraId="2A8FB89B" w15:done="0"/>
   <w15:commentEx w15:paraId="710C9620" w15:done="0"/>
+  <w15:commentEx w15:paraId="75EA3AC3" w15:done="0"/>
   <w15:commentEx w15:paraId="5AF9D5AF" w15:done="0"/>
 </w15:commentsEx>
 </file>
@@ -5669,6 +6566,7 @@
   <w16cex:commentExtensible w16cex:durableId="25756E15" w16cex:dateUtc="2021-12-28T16:05:00Z"/>
   <w16cex:commentExtensible w16cex:durableId="25756B08" w16cex:dateUtc="2021-12-28T15:52:00Z"/>
   <w16cex:commentExtensible w16cex:durableId="25756B14" w16cex:dateUtc="2021-12-28T15:53:00Z"/>
+  <w16cex:commentExtensible w16cex:durableId="257D94EC" w16cex:dateUtc="2021-12-28T15:55:00Z"/>
   <w16cex:commentExtensible w16cex:durableId="25756B92" w16cex:dateUtc="2021-12-28T15:55:00Z"/>
 </w16cex:commentsExtensible>
 </file>
@@ -5681,6 +6579,7 @@
   <w16cid:commentId w16cid:paraId="5112251B" w16cid:durableId="25756E15"/>
   <w16cid:commentId w16cid:paraId="2A8FB89B" w16cid:durableId="25756B08"/>
   <w16cid:commentId w16cid:paraId="710C9620" w16cid:durableId="25756B14"/>
+  <w16cid:commentId w16cid:paraId="75EA3AC3" w16cid:durableId="257D94EC"/>
   <w16cid:commentId w16cid:paraId="5AF9D5AF" w16cid:durableId="25756B92"/>
 </w16cid:commentsIds>
 </file>
@@ -6577,6 +7476,16 @@
       <w:spacing w:line="240" w:lineRule="auto"/>
     </w:pPr>
   </w:style>
+  <w:style w:type="character" w:styleId="PlaceholderText">
+    <w:name w:val="Placeholder Text"/>
+    <w:basedOn w:val="DefaultParagraphFont"/>
+    <w:uiPriority w:val="99"/>
+    <w:semiHidden/>
+    <w:rsid w:val="004339D6"/>
+    <w:rPr>
+      <w:color w:val="808080"/>
+    </w:rPr>
+  </w:style>
 </w:styles>
 </file>
 
@@ -6900,6 +7809,26 @@
 </a:theme>
 </file>
 
+<file path=word/webextensions/taskpanes.xml><?xml version="1.0" encoding="utf-8"?>
+<wetp:taskpanes xmlns:wetp="http://schemas.microsoft.com/office/webextensions/taskpanes/2010/11">
+  <wetp:taskpane dockstate="right" visibility="0" width="350" row="0">
+    <wetp:webextensionref xmlns:r="http://schemas.openxmlformats.org/officeDocument/2006/relationships" r:id="rId1"/>
+  </wetp:taskpane>
+</wetp:taskpanes>
+</file>
+
+<file path=word/webextensions/webextension1.xml><?xml version="1.0" encoding="utf-8"?>
+<we:webextension xmlns:we="http://schemas.microsoft.com/office/webextensions/webextension/2010/11" id="{20B9E8AD-1177-8F4C-BA5A-5B4E065D3236}">
+  <we:reference id="4b785c87-866c-4bad-85d8-5d1ae467ac9a" version="2.1.0.0" store="EXCatalog" storeType="EXCatalog"/>
+  <we:alternateReferences>
+    <we:reference id="WA104381909" version="2.1.0.0" store="en-US" storeType="OMEX"/>
+  </we:alternateReferences>
+  <we:properties/>
+  <we:bindings/>
+  <we:snapshot xmlns:r="http://schemas.openxmlformats.org/officeDocument/2006/relationships"/>
+</we:webextension>
+</file>
+
 <file path=customXml/item1.xml><?xml version="1.0" encoding="utf-8"?>
 <go:gDocsCustomXmlDataStorage xmlns:go="http://customooxmlschemas.google.com/" xmlns:r="http://schemas.openxmlformats.org/officeDocument/2006/relationships">
   <go:docsCustomData xmlns:go="http://customooxmlschemas.google.com/" roundtripDataSignature="AMtx7mhFdTwPh2wraG1ryT07Y7TNoaxWwg==">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</go:docsCustomData>

</xml_diff>